<commit_message>
add elmt in provide
</commit_message>
<xml_diff>
--- a/VUEJS.docx
+++ b/VUEJS.docx
@@ -89,8 +89,13 @@
       <w:pPr>
         <w:spacing w:after="0"/>
       </w:pPr>
-      <w:r>
-        <w:t>la façon la plus simple d’ajouter vue est de copier le script de démarrage suivant (depuis la page off)</w:t>
+      <w:proofErr w:type="gramStart"/>
+      <w:r>
+        <w:t>la</w:t>
+      </w:r>
+      <w:proofErr w:type="gramEnd"/>
+      <w:r>
+        <w:t xml:space="preserve"> façon la plus simple d’ajouter vue est de copier le script de démarrage suivant (depuis la page off)</w:t>
       </w:r>
     </w:p>
     <w:p>
@@ -143,16 +148,45 @@
         <w:spacing w:after="0"/>
       </w:pPr>
       <w:r>
-        <w:t>Javascript vs Vuejs</w:t>
-      </w:r>
-      <w:r>
-        <w:t xml:space="preserve"> (au mount on donne l’id </w:t>
+        <w:t xml:space="preserve">Javascript vs </w:t>
+      </w:r>
+      <w:proofErr w:type="spellStart"/>
+      <w:r>
+        <w:t>Vuejs</w:t>
+      </w:r>
+      <w:proofErr w:type="spellEnd"/>
+      <w:r>
+        <w:t xml:space="preserve"> (au </w:t>
+      </w:r>
+      <w:proofErr w:type="spellStart"/>
+      <w:r>
+        <w:t>mount</w:t>
+      </w:r>
+      <w:proofErr w:type="spellEnd"/>
+      <w:r>
+        <w:t xml:space="preserve"> on donne </w:t>
+      </w:r>
+      <w:proofErr w:type="spellStart"/>
+      <w:r>
+        <w:t>l’id</w:t>
+      </w:r>
+      <w:proofErr w:type="spellEnd"/>
+      <w:r>
+        <w:t xml:space="preserve"> </w:t>
       </w:r>
       <w:r>
         <w:t>du composant qu’on veut manipuler)</w:t>
       </w:r>
       <w:r>
-        <w:t xml:space="preserve"> et la var s’appelle toujours </w:t>
+        <w:t xml:space="preserve"> et </w:t>
+      </w:r>
+      <w:proofErr w:type="gramStart"/>
+      <w:r>
+        <w:t>la var</w:t>
+      </w:r>
+      <w:proofErr w:type="gramEnd"/>
+      <w:r>
+        <w:t xml:space="preserve"> s’appelle toujours </w:t>
       </w:r>
       <w:r>
         <w:rPr>
@@ -167,6 +201,7 @@
       <w:r>
         <w:t xml:space="preserve">et </w:t>
       </w:r>
+      <w:proofErr w:type="spellStart"/>
       <w:r>
         <w:rPr>
           <w:b/>
@@ -174,8 +209,17 @@
         </w:rPr>
         <w:t>methods</w:t>
       </w:r>
-      <w:r>
-        <w:t xml:space="preserve"> pour gérer l’interaction des events du user</w:t>
+      <w:proofErr w:type="spellEnd"/>
+      <w:r>
+        <w:t xml:space="preserve"> pour gérer l’interaction des </w:t>
+      </w:r>
+      <w:proofErr w:type="spellStart"/>
+      <w:r>
+        <w:t>events</w:t>
+      </w:r>
+      <w:proofErr w:type="spellEnd"/>
+      <w:r>
+        <w:t xml:space="preserve"> du user</w:t>
       </w:r>
     </w:p>
     <w:p>
@@ -282,18 +326,95 @@
         <w:spacing w:after="0"/>
       </w:pPr>
       <w:r>
-        <w:t>Format sur vscode : File  - Preference – KeyBoard shortcuts et rechecher le</w:t>
-      </w:r>
-      <w:r>
-        <w:t xml:space="preserve"> shortcut (ex : format document)</w:t>
-      </w:r>
-    </w:p>
-    <w:p>
-      <w:pPr>
-        <w:spacing w:after="0"/>
-      </w:pPr>
-      <w:r>
-        <w:t>Interpolation : la capture inclus html et vue js(ici il prend la chaine de caract et l’affiche dans le html grâce {{ }}</w:t>
+        <w:t xml:space="preserve">Format sur </w:t>
+      </w:r>
+      <w:proofErr w:type="spellStart"/>
+      <w:r>
+        <w:t>vscode</w:t>
+      </w:r>
+      <w:proofErr w:type="spellEnd"/>
+      <w:r>
+        <w:t xml:space="preserve"> : </w:t>
+      </w:r>
+      <w:proofErr w:type="gramStart"/>
+      <w:r>
+        <w:t>File  -</w:t>
+      </w:r>
+      <w:proofErr w:type="gramEnd"/>
+      <w:r>
+        <w:t xml:space="preserve"> </w:t>
+      </w:r>
+      <w:proofErr w:type="spellStart"/>
+      <w:r>
+        <w:t>Preference</w:t>
+      </w:r>
+      <w:proofErr w:type="spellEnd"/>
+      <w:r>
+        <w:t xml:space="preserve"> – </w:t>
+      </w:r>
+      <w:proofErr w:type="spellStart"/>
+      <w:r>
+        <w:t>KeyBoard</w:t>
+      </w:r>
+      <w:proofErr w:type="spellEnd"/>
+      <w:r>
+        <w:t xml:space="preserve"> </w:t>
+      </w:r>
+      <w:proofErr w:type="spellStart"/>
+      <w:r>
+        <w:t>shortcuts</w:t>
+      </w:r>
+      <w:proofErr w:type="spellEnd"/>
+      <w:r>
+        <w:t xml:space="preserve"> et </w:t>
+      </w:r>
+      <w:proofErr w:type="spellStart"/>
+      <w:r>
+        <w:t>rechecher</w:t>
+      </w:r>
+      <w:proofErr w:type="spellEnd"/>
+      <w:r>
+        <w:t xml:space="preserve"> le</w:t>
+      </w:r>
+      <w:r>
+        <w:t xml:space="preserve"> </w:t>
+      </w:r>
+      <w:proofErr w:type="spellStart"/>
+      <w:r>
+        <w:t>shortcut</w:t>
+      </w:r>
+      <w:proofErr w:type="spellEnd"/>
+      <w:r>
+        <w:t xml:space="preserve"> (ex : format document)</w:t>
+      </w:r>
+    </w:p>
+    <w:p>
+      <w:pPr>
+        <w:spacing w:after="0"/>
+      </w:pPr>
+      <w:r>
+        <w:t xml:space="preserve">Interpolation : la capture inclus html et vue </w:t>
+      </w:r>
+      <w:proofErr w:type="spellStart"/>
+      <w:proofErr w:type="gramStart"/>
+      <w:r>
+        <w:t>js</w:t>
+      </w:r>
+      <w:proofErr w:type="spellEnd"/>
+      <w:r>
+        <w:t>(</w:t>
+      </w:r>
+      <w:proofErr w:type="gramEnd"/>
+      <w:r>
+        <w:t xml:space="preserve">ici il prend la chaine de </w:t>
+      </w:r>
+      <w:proofErr w:type="spellStart"/>
+      <w:r>
+        <w:t>caract</w:t>
+      </w:r>
+      <w:proofErr w:type="spellEnd"/>
+      <w:r>
+        <w:t xml:space="preserve"> et l’affiche dans le html grâce {{ }}</w:t>
       </w:r>
     </w:p>
     <w:p>
@@ -345,8 +466,29 @@
       <w:pPr>
         <w:spacing w:after="0"/>
       </w:pPr>
-      <w:r>
-        <w:t xml:space="preserve">v-bind pour setter une prop dynamiquement ex : </w:t>
+      <w:proofErr w:type="gramStart"/>
+      <w:r>
+        <w:t>v</w:t>
+      </w:r>
+      <w:proofErr w:type="gramEnd"/>
+      <w:r>
+        <w:t>-</w:t>
+      </w:r>
+      <w:proofErr w:type="spellStart"/>
+      <w:r>
+        <w:t>bind</w:t>
+      </w:r>
+      <w:proofErr w:type="spellEnd"/>
+      <w:r>
+        <w:t xml:space="preserve"> pour setter une </w:t>
+      </w:r>
+      <w:proofErr w:type="spellStart"/>
+      <w:r>
+        <w:t>prop</w:t>
+      </w:r>
+      <w:proofErr w:type="spellEnd"/>
+      <w:r>
+        <w:t xml:space="preserve"> dynamiquement ex : </w:t>
       </w:r>
     </w:p>
     <w:p>
@@ -398,12 +540,26 @@
       <w:pPr>
         <w:spacing w:after="0"/>
       </w:pPr>
-      <w:r>
-        <w:t xml:space="preserve">Define method : comme le nom </w:t>
+      <w:proofErr w:type="spellStart"/>
+      <w:r>
+        <w:t>Define</w:t>
+      </w:r>
+      <w:proofErr w:type="spellEnd"/>
+      <w:r>
+        <w:t xml:space="preserve"> </w:t>
+      </w:r>
+      <w:proofErr w:type="spellStart"/>
+      <w:r>
+        <w:t>method</w:t>
+      </w:r>
+      <w:proofErr w:type="spellEnd"/>
+      <w:r>
+        <w:t xml:space="preserve"> : comme le nom </w:t>
       </w:r>
       <w:r>
         <w:t xml:space="preserve">data, le nom </w:t>
       </w:r>
+      <w:proofErr w:type="spellStart"/>
       <w:r>
         <w:rPr>
           <w:b/>
@@ -411,11 +567,20 @@
         </w:rPr>
         <w:t>methods</w:t>
       </w:r>
+      <w:proofErr w:type="spellEnd"/>
       <w:r>
         <w:t xml:space="preserve"> est obligatoire pour déclarer les différentes méthodes</w:t>
       </w:r>
       <w:r>
-        <w:t>. Data et methods sont au même niveau.</w:t>
+        <w:t xml:space="preserve">. Data et </w:t>
+      </w:r>
+      <w:proofErr w:type="spellStart"/>
+      <w:r>
+        <w:t>methods</w:t>
+      </w:r>
+      <w:proofErr w:type="spellEnd"/>
+      <w:r>
+        <w:t xml:space="preserve"> sont au même niveau.</w:t>
       </w:r>
     </w:p>
     <w:p>
@@ -462,8 +627,13 @@
           </wp:inline>
         </w:drawing>
       </w:r>
-      <w:r>
-        <w:t xml:space="preserve">call </w:t>
+      <w:proofErr w:type="gramStart"/>
+      <w:r>
+        <w:t>call</w:t>
+      </w:r>
+      <w:proofErr w:type="gramEnd"/>
+      <w:r>
+        <w:t xml:space="preserve"> </w:t>
       </w:r>
       <w:r>
         <w:rPr>
@@ -514,35 +684,66 @@
         <w:lastRenderedPageBreak/>
         <w:t xml:space="preserve">Data : toutes les données retournée par data sont accessible dans la partie </w:t>
       </w:r>
-      <w:r>
-        <w:t xml:space="preserve">methods grâce </w:t>
+      <w:proofErr w:type="spellStart"/>
+      <w:r>
+        <w:t>methods</w:t>
+      </w:r>
+      <w:proofErr w:type="spellEnd"/>
+      <w:r>
+        <w:t xml:space="preserve"> grâce </w:t>
       </w:r>
       <w:r>
         <w:rPr>
           <w:b/>
           <w:bCs/>
         </w:rPr>
-        <w:t xml:space="preserve">à this.xxxxx </w:t>
-      </w:r>
-      <w:r>
-        <w:t xml:space="preserve">   </w:t>
-      </w:r>
-    </w:p>
-    <w:p>
-      <w:pPr>
-        <w:spacing w:after="0"/>
-      </w:pPr>
-      <w:r>
-        <w:t>Pour interpréter le html (disable pour cause de sécurité)</w:t>
-      </w:r>
-      <w:r>
-        <w:t xml:space="preserve"> : use </w:t>
-      </w:r>
+        <w:t xml:space="preserve">à </w:t>
+      </w:r>
+      <w:proofErr w:type="spellStart"/>
+      <w:proofErr w:type="gramStart"/>
       <w:r>
         <w:rPr>
           <w:b/>
           <w:bCs/>
         </w:rPr>
+        <w:t>this.xxxxx</w:t>
+      </w:r>
+      <w:proofErr w:type="spellEnd"/>
+      <w:proofErr w:type="gramEnd"/>
+      <w:r>
+        <w:rPr>
+          <w:b/>
+          <w:bCs/>
+        </w:rPr>
+        <w:t xml:space="preserve"> </w:t>
+      </w:r>
+      <w:r>
+        <w:t xml:space="preserve">   </w:t>
+      </w:r>
+    </w:p>
+    <w:p>
+      <w:pPr>
+        <w:spacing w:after="0"/>
+      </w:pPr>
+      <w:r>
+        <w:t>Pour interpréter le html (</w:t>
+      </w:r>
+      <w:proofErr w:type="spellStart"/>
+      <w:r>
+        <w:t>disable</w:t>
+      </w:r>
+      <w:proofErr w:type="spellEnd"/>
+      <w:r>
+        <w:t xml:space="preserve"> pour cause de sécurité)</w:t>
+      </w:r>
+      <w:r>
+        <w:t xml:space="preserve"> : use </w:t>
+      </w:r>
+      <w:r>
+        <w:rPr>
+          <w:b/>
+          <w:bCs/>
+        </w:rPr>
         <w:t>v-html</w:t>
       </w:r>
     </w:p>
@@ -805,11 +1006,33 @@
         <w:spacing w:after="0"/>
       </w:pPr>
       <w:r>
-        <w:t>Ex avec ou sans ( )</w:t>
-      </w:r>
-      <w:r>
-        <w:t xml:space="preserve">, methodes declares dans </w:t>
-      </w:r>
+        <w:t xml:space="preserve">Ex avec ou sans </w:t>
+      </w:r>
+      <w:proofErr w:type="gramStart"/>
+      <w:r>
+        <w:t>( )</w:t>
+      </w:r>
+      <w:proofErr w:type="gramEnd"/>
+      <w:r>
+        <w:t xml:space="preserve">, </w:t>
+      </w:r>
+      <w:proofErr w:type="spellStart"/>
+      <w:r>
+        <w:t>methodes</w:t>
+      </w:r>
+      <w:proofErr w:type="spellEnd"/>
+      <w:r>
+        <w:t xml:space="preserve"> </w:t>
+      </w:r>
+      <w:proofErr w:type="spellStart"/>
+      <w:r>
+        <w:t>declares</w:t>
+      </w:r>
+      <w:proofErr w:type="spellEnd"/>
+      <w:r>
+        <w:t xml:space="preserve"> dans </w:t>
+      </w:r>
+      <w:proofErr w:type="spellStart"/>
       <w:r>
         <w:rPr>
           <w:b/>
@@ -817,6 +1040,7 @@
         </w:rPr>
         <w:t>methods</w:t>
       </w:r>
+      <w:proofErr w:type="spellEnd"/>
       <w:r>
         <w:t xml:space="preserve"> </w:t>
       </w:r>
@@ -927,7 +1151,16 @@
         <w:t>Afficher ce qui est saisie dans un in</w:t>
       </w:r>
       <w:r>
-        <w:t>put avec v-on :</w:t>
+        <w:t xml:space="preserve">put avec </w:t>
+      </w:r>
+      <w:proofErr w:type="spellStart"/>
+      <w:r>
+        <w:t>v-on</w:t>
+      </w:r>
+      <w:proofErr w:type="spellEnd"/>
+      <w:proofErr w:type="gramStart"/>
+      <w:r>
+        <w:t> :</w:t>
       </w:r>
       <w:r>
         <w:rPr>
@@ -936,6 +1169,7 @@
         </w:rPr>
         <w:t>input</w:t>
       </w:r>
+      <w:proofErr w:type="gramEnd"/>
       <w:r>
         <w:t xml:space="preserve">  </w:t>
       </w:r>
@@ -1196,7 +1430,15 @@
         </w:drawing>
       </w:r>
       <w:r>
-        <w:t xml:space="preserve"> et </w:t>
+        <w:t xml:space="preserve"> </w:t>
+      </w:r>
+      <w:proofErr w:type="gramStart"/>
+      <w:r>
+        <w:t>et</w:t>
+      </w:r>
+      <w:proofErr w:type="gramEnd"/>
+      <w:r>
+        <w:t xml:space="preserve"> </w:t>
       </w:r>
       <w:r>
         <w:rPr>
@@ -1335,7 +1577,15 @@
         <w:spacing w:after="0"/>
       </w:pPr>
       <w:r>
-        <w:t xml:space="preserve">Pour dire que seul le click droit est autorisé </w:t>
+        <w:t xml:space="preserve">Pour dire que seul le </w:t>
+      </w:r>
+      <w:proofErr w:type="spellStart"/>
+      <w:r>
+        <w:t>click</w:t>
+      </w:r>
+      <w:proofErr w:type="spellEnd"/>
+      <w:r>
+        <w:t xml:space="preserve"> droit est autorisé </w:t>
       </w:r>
       <w:r>
         <w:rPr>
@@ -1383,10 +1633,18 @@
         <w:spacing w:after="0"/>
       </w:pPr>
       <w:r>
-        <w:t xml:space="preserve">Valider seulement le </w:t>
-      </w:r>
-      <w:r>
-        <w:t>input après touche enter</w:t>
+        <w:t xml:space="preserve">Valider seulement </w:t>
+      </w:r>
+      <w:proofErr w:type="gramStart"/>
+      <w:r>
+        <w:t xml:space="preserve">le </w:t>
+      </w:r>
+      <w:r>
+        <w:t>input</w:t>
+      </w:r>
+      <w:proofErr w:type="gramEnd"/>
+      <w:r>
+        <w:t xml:space="preserve"> après touche enter</w:t>
       </w:r>
     </w:p>
     <w:p>
@@ -1434,7 +1692,15 @@
         </w:drawing>
       </w:r>
       <w:r>
-        <w:t xml:space="preserve"> et </w:t>
+        <w:t xml:space="preserve"> </w:t>
+      </w:r>
+      <w:proofErr w:type="gramStart"/>
+      <w:r>
+        <w:t>et</w:t>
+      </w:r>
+      <w:proofErr w:type="gramEnd"/>
+      <w:r>
+        <w:t xml:space="preserve"> </w:t>
       </w:r>
       <w:r>
         <w:rPr>
@@ -1482,7 +1748,15 @@
         <w:spacing w:after="0"/>
       </w:pPr>
       <w:r>
-        <w:t xml:space="preserve">Pour fixer la valeur de départ même si counter change de val </w:t>
+        <w:t xml:space="preserve">Pour fixer la valeur de départ même si </w:t>
+      </w:r>
+      <w:proofErr w:type="spellStart"/>
+      <w:r>
+        <w:t>counter</w:t>
+      </w:r>
+      <w:proofErr w:type="spellEnd"/>
+      <w:r>
+        <w:t xml:space="preserve"> change de val </w:t>
       </w:r>
       <w:r>
         <w:rPr>
@@ -1533,7 +1807,15 @@
         <w:t xml:space="preserve">Binding value : </w:t>
       </w:r>
       <w:r>
-        <w:t xml:space="preserve">pour par ex effacer le text saisie dans un input </w:t>
+        <w:t xml:space="preserve">pour par ex effacer le </w:t>
+      </w:r>
+      <w:proofErr w:type="spellStart"/>
+      <w:r>
+        <w:t>text</w:t>
+      </w:r>
+      <w:proofErr w:type="spellEnd"/>
+      <w:r>
+        <w:t xml:space="preserve"> saisie dans un input </w:t>
       </w:r>
     </w:p>
     <w:p>
@@ -1581,7 +1863,15 @@
         </w:drawing>
       </w:r>
       <w:r>
-        <w:t xml:space="preserve"> et </w:t>
+        <w:t xml:space="preserve"> </w:t>
+      </w:r>
+      <w:proofErr w:type="gramStart"/>
+      <w:r>
+        <w:t>et</w:t>
+      </w:r>
+      <w:proofErr w:type="gramEnd"/>
+      <w:r>
+        <w:t xml:space="preserve"> </w:t>
       </w:r>
       <w:r>
         <w:rPr>
@@ -1629,7 +1919,15 @@
         <w:spacing w:after="0"/>
       </w:pPr>
       <w:r>
-        <w:t xml:space="preserve">Mieux encore avec le 2 way binding </w:t>
+        <w:t xml:space="preserve">Mieux encore avec le 2 </w:t>
+      </w:r>
+      <w:proofErr w:type="spellStart"/>
+      <w:r>
+        <w:t>way</w:t>
+      </w:r>
+      <w:proofErr w:type="spellEnd"/>
+      <w:r>
+        <w:t xml:space="preserve"> binding </w:t>
       </w:r>
       <w:r>
         <w:rPr>
@@ -1693,14 +1991,37 @@
         <w:spacing w:after="0"/>
       </w:pPr>
       <w:r>
-        <w:t xml:space="preserve">Pour ne pas ex une methode si une partie de la page change </w:t>
-      </w:r>
+        <w:t xml:space="preserve">Pour ne pas ex une </w:t>
+      </w:r>
+      <w:proofErr w:type="spellStart"/>
+      <w:r>
+        <w:t>methode</w:t>
+      </w:r>
+      <w:proofErr w:type="spellEnd"/>
+      <w:r>
+        <w:t xml:space="preserve"> si une partie de la page change </w:t>
+      </w:r>
+      <w:proofErr w:type="gramStart"/>
       <w:r>
         <w:t>faire:</w:t>
       </w:r>
-      <w:r>
-        <w:t xml:space="preserve"> Computed Properties</w:t>
-      </w:r>
+      <w:proofErr w:type="gramEnd"/>
+      <w:r>
+        <w:t xml:space="preserve"> </w:t>
+      </w:r>
+      <w:proofErr w:type="spellStart"/>
+      <w:r>
+        <w:t>Computed</w:t>
+      </w:r>
+      <w:proofErr w:type="spellEnd"/>
+      <w:r>
+        <w:t xml:space="preserve"> </w:t>
+      </w:r>
+      <w:proofErr w:type="spellStart"/>
+      <w:r>
+        <w:t>Properties</w:t>
+      </w:r>
+      <w:proofErr w:type="spellEnd"/>
       <w:r>
         <w:t xml:space="preserve"> même niveau que data</w:t>
       </w:r>
@@ -1749,19 +2070,31 @@
           </wp:inline>
         </w:drawing>
       </w:r>
-      <w:r>
-        <w:t xml:space="preserve">computed, </w:t>
-      </w:r>
-    </w:p>
-    <w:p>
-      <w:pPr>
-        <w:spacing w:after="0"/>
-        <w:rPr>
-          <w:noProof/>
-        </w:rPr>
-      </w:pPr>
-      <w:r>
-        <w:t>appel sans( )</w:t>
+      <w:proofErr w:type="spellStart"/>
+      <w:proofErr w:type="gramStart"/>
+      <w:r>
+        <w:t>computed</w:t>
+      </w:r>
+      <w:proofErr w:type="spellEnd"/>
+      <w:proofErr w:type="gramEnd"/>
+      <w:r>
+        <w:t xml:space="preserve">, </w:t>
+      </w:r>
+    </w:p>
+    <w:p>
+      <w:pPr>
+        <w:spacing w:after="0"/>
+        <w:rPr>
+          <w:noProof/>
+        </w:rPr>
+      </w:pPr>
+      <w:proofErr w:type="gramStart"/>
+      <w:r>
+        <w:t>appel</w:t>
+      </w:r>
+      <w:proofErr w:type="gramEnd"/>
+      <w:r>
+        <w:t xml:space="preserve"> sans( )</w:t>
       </w:r>
       <w:r>
         <w:rPr>
@@ -2045,11 +2378,29 @@
         <w:spacing w:after="0"/>
       </w:pPr>
       <w:r>
-        <w:t>Ex qui retourne le nom complet saisie dans 2 input</w:t>
-      </w:r>
-      <w:r>
-        <w:t> : ici computed est plus efficient pour cet exple</w:t>
-      </w:r>
+        <w:t xml:space="preserve">Ex qui retourne le nom complet saisie dans 2 </w:t>
+      </w:r>
+      <w:proofErr w:type="gramStart"/>
+      <w:r>
+        <w:t>input</w:t>
+      </w:r>
+      <w:proofErr w:type="gramEnd"/>
+      <w:r>
+        <w:t xml:space="preserve"> : ici </w:t>
+      </w:r>
+      <w:proofErr w:type="spellStart"/>
+      <w:r>
+        <w:t>computed</w:t>
+      </w:r>
+      <w:proofErr w:type="spellEnd"/>
+      <w:r>
+        <w:t xml:space="preserve"> est plus efficient pour cet </w:t>
+      </w:r>
+      <w:proofErr w:type="spellStart"/>
+      <w:r>
+        <w:t>exple</w:t>
+      </w:r>
+      <w:proofErr w:type="spellEnd"/>
       <w:r>
         <w:rPr>
           <w:noProof/>
@@ -2360,7 +2711,23 @@
           <w:b/>
           <w:bCs/>
         </w:rPr>
-        <w:t>Dynamic Styling </w:t>
+        <w:t xml:space="preserve">Dynamic </w:t>
+      </w:r>
+      <w:proofErr w:type="spellStart"/>
+      <w:r>
+        <w:rPr>
+          <w:b/>
+          <w:bCs/>
+        </w:rPr>
+        <w:t>Styling</w:t>
+      </w:r>
+      <w:proofErr w:type="spellEnd"/>
+      <w:r>
+        <w:rPr>
+          <w:b/>
+          <w:bCs/>
+        </w:rPr>
+        <w:t> </w:t>
       </w:r>
       <w:r>
         <w:t>:</w:t>
@@ -2373,8 +2740,13 @@
           <w:noProof/>
         </w:rPr>
       </w:pPr>
-      <w:r>
-        <w:t>Lors qu’on clique sur le div on change la couleur de bordure</w:t>
+      <w:proofErr w:type="spellStart"/>
+      <w:r>
+        <w:t>Lors qu’</w:t>
+      </w:r>
+      <w:proofErr w:type="spellEnd"/>
+      <w:r>
+        <w:t>on clique sur le div on change la couleur de bordure</w:t>
       </w:r>
       <w:r>
         <w:rPr>
@@ -2774,7 +3146,15 @@
         <w:spacing w:after="0"/>
       </w:pPr>
       <w:r>
-        <w:t xml:space="preserve">On peut aussi setter en array </w:t>
+        <w:t xml:space="preserve">On peut aussi setter en </w:t>
+      </w:r>
+      <w:proofErr w:type="spellStart"/>
+      <w:r>
+        <w:t>array</w:t>
+      </w:r>
+      <w:proofErr w:type="spellEnd"/>
+      <w:r>
+        <w:t xml:space="preserve"> </w:t>
       </w:r>
       <w:r>
         <w:rPr>
@@ -2822,14 +3202,27 @@
         <w:spacing w:after="0"/>
       </w:pPr>
       <w:r>
-        <w:t xml:space="preserve">Exo : le css </w:t>
+        <w:t xml:space="preserve">Exo : le </w:t>
+      </w:r>
+      <w:proofErr w:type="spellStart"/>
+      <w:r>
+        <w:t>css</w:t>
+      </w:r>
+      <w:proofErr w:type="spellEnd"/>
+      <w:r>
+        <w:t xml:space="preserve"> </w:t>
       </w:r>
       <w:r>
         <w:t xml:space="preserve">de user1 et user2 </w:t>
       </w:r>
       <w:r>
-        <w:t>est derriere</w:t>
-      </w:r>
+        <w:t xml:space="preserve">est </w:t>
+      </w:r>
+      <w:proofErr w:type="spellStart"/>
+      <w:r>
+        <w:t>derriere</w:t>
+      </w:r>
+      <w:proofErr w:type="spellEnd"/>
     </w:p>
     <w:p>
       <w:pPr>
@@ -3069,6 +3462,7 @@
       <w:r>
         <w:t xml:space="preserve">une partie use </w:t>
       </w:r>
+      <w:proofErr w:type="spellStart"/>
       <w:r>
         <w:rPr>
           <w:b/>
@@ -3076,6 +3470,7 @@
         </w:rPr>
         <w:t>v-if</w:t>
       </w:r>
+      <w:proofErr w:type="spellEnd"/>
       <w:r>
         <w:t xml:space="preserve"> </w:t>
       </w:r>
@@ -3124,15 +3519,57 @@
       <w:pPr>
         <w:spacing w:after="0"/>
       </w:pPr>
+      <w:proofErr w:type="gramStart"/>
       <w:r>
         <w:rPr>
           <w:b/>
           <w:bCs/>
         </w:rPr>
-        <w:t>v-else</w:t>
-      </w:r>
-      <w:r>
-        <w:t xml:space="preserve"> Doit être contigu a la partie ayant le v-if pour foncyionner </w:t>
+        <w:t>v</w:t>
+      </w:r>
+      <w:proofErr w:type="gramEnd"/>
+      <w:r>
+        <w:rPr>
+          <w:b/>
+          <w:bCs/>
+        </w:rPr>
+        <w:t>-</w:t>
+      </w:r>
+      <w:proofErr w:type="spellStart"/>
+      <w:r>
+        <w:rPr>
+          <w:b/>
+          <w:bCs/>
+        </w:rPr>
+        <w:t>else</w:t>
+      </w:r>
+      <w:proofErr w:type="spellEnd"/>
+      <w:r>
+        <w:t xml:space="preserve"> Doit être contigu </w:t>
+      </w:r>
+      <w:proofErr w:type="spellStart"/>
+      <w:r>
+        <w:t>a</w:t>
+      </w:r>
+      <w:proofErr w:type="spellEnd"/>
+      <w:r>
+        <w:t xml:space="preserve"> la partie ayant le </w:t>
+      </w:r>
+      <w:proofErr w:type="spellStart"/>
+      <w:r>
+        <w:t>v-if</w:t>
+      </w:r>
+      <w:proofErr w:type="spellEnd"/>
+      <w:r>
+        <w:t xml:space="preserve"> pour </w:t>
+      </w:r>
+      <w:proofErr w:type="spellStart"/>
+      <w:r>
+        <w:t>foncyionner</w:t>
+      </w:r>
+      <w:proofErr w:type="spellEnd"/>
+      <w:r>
+        <w:t xml:space="preserve"> </w:t>
       </w:r>
       <w:r>
         <w:rPr>
@@ -3182,13 +3619,22 @@
           <w:b/>
           <w:bCs/>
         </w:rPr>
-        <w:t>v-else</w:t>
-      </w:r>
+        <w:t>v-</w:t>
+      </w:r>
+      <w:proofErr w:type="spellStart"/>
       <w:r>
         <w:rPr>
           <w:b/>
           <w:bCs/>
         </w:rPr>
+        <w:t>else</w:t>
+      </w:r>
+      <w:proofErr w:type="spellEnd"/>
+      <w:r>
+        <w:rPr>
+          <w:b/>
+          <w:bCs/>
+        </w:rPr>
         <w:t>-if</w:t>
       </w:r>
       <w:r>
@@ -3202,20 +3648,54 @@
           <w:noProof/>
         </w:rPr>
       </w:pPr>
-      <w:r>
-        <w:t xml:space="preserve">v-show est comme v-if mais </w:t>
+      <w:proofErr w:type="gramStart"/>
+      <w:r>
+        <w:t>v</w:t>
+      </w:r>
+      <w:proofErr w:type="gramEnd"/>
+      <w:r>
+        <w:t xml:space="preserve">-show est comme </w:t>
+      </w:r>
+      <w:proofErr w:type="spellStart"/>
+      <w:r>
+        <w:t>v-if</w:t>
+      </w:r>
+      <w:proofErr w:type="spellEnd"/>
+      <w:r>
+        <w:t xml:space="preserve"> mais </w:t>
       </w:r>
       <w:r>
         <w:t>avec v-show est présent alors que sa visibilité est none</w:t>
       </w:r>
       <w:r>
-        <w:t>(css)</w:t>
-      </w:r>
-      <w:r>
-        <w:t xml:space="preserve">. Tandis que v-if </w:t>
-      </w:r>
-      <w:r>
-        <w:t>enléve le composant.</w:t>
+        <w:t>(</w:t>
+      </w:r>
+      <w:proofErr w:type="spellStart"/>
+      <w:r>
+        <w:t>css</w:t>
+      </w:r>
+      <w:proofErr w:type="spellEnd"/>
+      <w:r>
+        <w:t>)</w:t>
+      </w:r>
+      <w:r>
+        <w:t xml:space="preserve">. Tandis que </w:t>
+      </w:r>
+      <w:proofErr w:type="spellStart"/>
+      <w:r>
+        <w:t>v-if</w:t>
+      </w:r>
+      <w:proofErr w:type="spellEnd"/>
+      <w:r>
+        <w:t xml:space="preserve"> </w:t>
+      </w:r>
+      <w:proofErr w:type="spellStart"/>
+      <w:r>
+        <w:t>enléve</w:t>
+      </w:r>
+      <w:proofErr w:type="spellEnd"/>
+      <w:r>
+        <w:t xml:space="preserve"> le composant.</w:t>
       </w:r>
       <w:r>
         <w:rPr>
@@ -3474,9 +3954,24 @@
       <w:pPr>
         <w:spacing w:after="0"/>
       </w:pPr>
+      <w:proofErr w:type="spellStart"/>
+      <w:proofErr w:type="gramStart"/>
       <w:r>
         <w:lastRenderedPageBreak/>
-        <w:t xml:space="preserve">remove element d’une liste </w:t>
+        <w:t>remove</w:t>
+      </w:r>
+      <w:proofErr w:type="spellEnd"/>
+      <w:proofErr w:type="gramEnd"/>
+      <w:r>
+        <w:t xml:space="preserve"> </w:t>
+      </w:r>
+      <w:proofErr w:type="spellStart"/>
+      <w:r>
+        <w:t>element</w:t>
+      </w:r>
+      <w:proofErr w:type="spellEnd"/>
+      <w:r>
+        <w:t xml:space="preserve"> d’une liste </w:t>
       </w:r>
       <w:r>
         <w:rPr>
@@ -3567,7 +4062,23 @@
         <w:spacing w:after="0"/>
       </w:pPr>
       <w:r>
-        <w:t>Pour éviter que le click sur la zone de text supprim</w:t>
+        <w:t xml:space="preserve">Pour éviter que le </w:t>
+      </w:r>
+      <w:proofErr w:type="spellStart"/>
+      <w:r>
+        <w:t>click</w:t>
+      </w:r>
+      <w:proofErr w:type="spellEnd"/>
+      <w:r>
+        <w:t xml:space="preserve"> sur la zone de </w:t>
+      </w:r>
+      <w:proofErr w:type="spellStart"/>
+      <w:r>
+        <w:t>text</w:t>
+      </w:r>
+      <w:proofErr w:type="spellEnd"/>
+      <w:r>
+        <w:t xml:space="preserve"> supprim</w:t>
       </w:r>
       <w:r>
         <w:t xml:space="preserve">e l’élément faire </w:t>
@@ -3577,8 +4088,17 @@
           <w:b/>
           <w:bCs/>
         </w:rPr>
-        <w:t>@click.stop</w:t>
-      </w:r>
+        <w:t>@</w:t>
+      </w:r>
+      <w:proofErr w:type="gramStart"/>
+      <w:r>
+        <w:rPr>
+          <w:b/>
+          <w:bCs/>
+        </w:rPr>
+        <w:t>click.stop</w:t>
+      </w:r>
+      <w:proofErr w:type="gramEnd"/>
       <w:r>
         <w:t xml:space="preserve"> </w:t>
       </w:r>
@@ -3627,51 +4147,70 @@
       <w:pPr>
         <w:spacing w:after="0"/>
       </w:pPr>
+      <w:proofErr w:type="spellStart"/>
+      <w:proofErr w:type="gramStart"/>
       <w:r>
         <w:rPr>
           <w:b/>
           <w:bCs/>
         </w:rPr>
-        <w:t>v-bind:key</w:t>
-      </w:r>
-      <w:r>
-        <w:t xml:space="preserve">  est equivalent </w:t>
-      </w:r>
-      <w:r>
-        <w:t>à </w:t>
-      </w:r>
+        <w:t>v</w:t>
+      </w:r>
+      <w:proofErr w:type="gramEnd"/>
       <w:r>
         <w:rPr>
           <w:b/>
           <w:bCs/>
         </w:rPr>
-        <w:t>:key</w:t>
-      </w:r>
-      <w:r>
-        <w:t xml:space="preserve"> (toujours utili</w:t>
-      </w:r>
-      <w:r>
-        <w:t xml:space="preserve">ser </w:t>
+        <w:t>-bind:key</w:t>
+      </w:r>
+      <w:proofErr w:type="spellEnd"/>
+      <w:r>
+        <w:t xml:space="preserve">  est </w:t>
+      </w:r>
+      <w:proofErr w:type="spellStart"/>
+      <w:r>
+        <w:t>equivalent</w:t>
+      </w:r>
+      <w:proofErr w:type="spellEnd"/>
+      <w:r>
+        <w:t xml:space="preserve"> </w:t>
+      </w:r>
+      <w:r>
+        <w:t>à </w:t>
       </w:r>
       <w:r>
         <w:rPr>
           <w:b/>
           <w:bCs/>
         </w:rPr>
-        <w:t>k</w:t>
+        <w:t>:key</w:t>
+      </w:r>
+      <w:r>
+        <w:t xml:space="preserve"> (toujours utili</w:t>
+      </w:r>
+      <w:r>
+        <w:t xml:space="preserve">ser </w:t>
       </w:r>
       <w:r>
         <w:rPr>
           <w:b/>
           <w:bCs/>
         </w:rPr>
-        <w:t>e</w:t>
+        <w:t>k</w:t>
       </w:r>
       <w:r>
         <w:rPr>
           <w:b/>
           <w:bCs/>
         </w:rPr>
+        <w:t>e</w:t>
+      </w:r>
+      <w:r>
+        <w:rPr>
+          <w:b/>
+          <w:bCs/>
+        </w:rPr>
         <w:t>y</w:t>
       </w:r>
       <w:r>
@@ -3681,8 +4220,13 @@
         <w:t>s</w:t>
       </w:r>
       <w:r>
-        <w:t xml:space="preserve"> et on lui donne une valeur unique comme l’id</w:t>
-      </w:r>
+        <w:t xml:space="preserve"> et on lui donne une valeur unique comme </w:t>
+      </w:r>
+      <w:proofErr w:type="spellStart"/>
+      <w:r>
+        <w:t>l’id</w:t>
+      </w:r>
+      <w:proofErr w:type="spellEnd"/>
       <w:r>
         <w:t>)</w:t>
       </w:r>
@@ -3691,11 +4235,24 @@
       <w:pPr>
         <w:spacing w:after="0"/>
       </w:pPr>
-      <w:r>
-        <w:t>on peut avoir une fo</w:t>
-      </w:r>
-      <w:r>
-        <w:t xml:space="preserve">nction en dehors du createApp </w:t>
+      <w:proofErr w:type="gramStart"/>
+      <w:r>
+        <w:t>on</w:t>
+      </w:r>
+      <w:proofErr w:type="gramEnd"/>
+      <w:r>
+        <w:t xml:space="preserve"> peut avoir une fo</w:t>
+      </w:r>
+      <w:r>
+        <w:t xml:space="preserve">nction en dehors du </w:t>
+      </w:r>
+      <w:proofErr w:type="spellStart"/>
+      <w:r>
+        <w:t>createApp</w:t>
+      </w:r>
+      <w:proofErr w:type="spellEnd"/>
+      <w:r>
+        <w:t xml:space="preserve"> </w:t>
       </w:r>
       <w:r>
         <w:rPr>
@@ -3738,15 +4295,33 @@
         </w:drawing>
       </w:r>
       <w:r>
-        <w:t xml:space="preserve"> et l’appeler avec getRandom sans this</w:t>
-      </w:r>
-    </w:p>
-    <w:p>
-      <w:pPr>
-        <w:spacing w:after="0"/>
-      </w:pPr>
-      <w:r>
-        <w:t xml:space="preserve">barre de progression </w:t>
+        <w:t xml:space="preserve"> et l’appeler avec </w:t>
+      </w:r>
+      <w:proofErr w:type="spellStart"/>
+      <w:r>
+        <w:t>getRandom</w:t>
+      </w:r>
+      <w:proofErr w:type="spellEnd"/>
+      <w:r>
+        <w:t xml:space="preserve"> sans </w:t>
+      </w:r>
+      <w:proofErr w:type="spellStart"/>
+      <w:r>
+        <w:t>this</w:t>
+      </w:r>
+      <w:proofErr w:type="spellEnd"/>
+    </w:p>
+    <w:p>
+      <w:pPr>
+        <w:spacing w:after="0"/>
+      </w:pPr>
+      <w:proofErr w:type="gramStart"/>
+      <w:r>
+        <w:t>barre</w:t>
+      </w:r>
+      <w:proofErr w:type="gramEnd"/>
+      <w:r>
+        <w:t xml:space="preserve"> de progression </w:t>
       </w:r>
       <w:r>
         <w:rPr>
@@ -3789,7 +4364,15 @@
         </w:drawing>
       </w:r>
       <w:r>
-        <w:t xml:space="preserve"> ou le mettre dans computed </w:t>
+        <w:t xml:space="preserve"> ou le mettre dans </w:t>
+      </w:r>
+      <w:proofErr w:type="spellStart"/>
+      <w:r>
+        <w:t>computed</w:t>
+      </w:r>
+      <w:proofErr w:type="spellEnd"/>
+      <w:r>
+        <w:t xml:space="preserve"> </w:t>
       </w:r>
       <w:r>
         <w:rPr>
@@ -3882,8 +4465,15 @@
           <w:noProof/>
         </w:rPr>
       </w:pPr>
-      <w:r>
-        <w:t xml:space="preserve">disabled </w:t>
+      <w:proofErr w:type="spellStart"/>
+      <w:proofErr w:type="gramStart"/>
+      <w:r>
+        <w:t>disabled</w:t>
+      </w:r>
+      <w:proofErr w:type="spellEnd"/>
+      <w:proofErr w:type="gramEnd"/>
+      <w:r>
+        <w:t xml:space="preserve"> </w:t>
       </w:r>
       <w:r>
         <w:rPr>
@@ -3926,8 +4516,21 @@
         </w:drawing>
       </w:r>
       <w:r>
-        <w:t xml:space="preserve"> la methode est dans computed</w:t>
-      </w:r>
+        <w:t xml:space="preserve"> la </w:t>
+      </w:r>
+      <w:proofErr w:type="spellStart"/>
+      <w:r>
+        <w:t>methode</w:t>
+      </w:r>
+      <w:proofErr w:type="spellEnd"/>
+      <w:r>
+        <w:t xml:space="preserve"> est dans </w:t>
+      </w:r>
+      <w:proofErr w:type="spellStart"/>
+      <w:r>
+        <w:t>computed</w:t>
+      </w:r>
+      <w:proofErr w:type="spellEnd"/>
       <w:r>
         <w:rPr>
           <w:noProof/>
@@ -4345,7 +4948,17 @@
         </w:drawing>
       </w:r>
       <w:r>
-        <w:t xml:space="preserve"> refs avec s </w:t>
+        <w:t xml:space="preserve"> </w:t>
+      </w:r>
+      <w:proofErr w:type="spellStart"/>
+      <w:proofErr w:type="gramStart"/>
+      <w:r>
+        <w:t>refs</w:t>
+      </w:r>
+      <w:proofErr w:type="spellEnd"/>
+      <w:proofErr w:type="gramEnd"/>
+      <w:r>
+        <w:t xml:space="preserve"> avec s </w:t>
       </w:r>
       <w:r>
         <w:rPr>
@@ -4392,6 +5005,7 @@
       <w:pPr>
         <w:spacing w:after="0"/>
       </w:pPr>
+      <w:proofErr w:type="spellStart"/>
       <w:r>
         <w:rPr>
           <w:b/>
@@ -4413,6 +5027,7 @@
         </w:rPr>
         <w:t>cyle</w:t>
       </w:r>
+      <w:proofErr w:type="spellEnd"/>
       <w:r>
         <w:rPr>
           <w:b/>
@@ -4427,7 +5042,15 @@
         <w:t xml:space="preserve"> on peut les créer n’importe où </w:t>
       </w:r>
       <w:r>
-        <w:t>même niveau que data, methods …</w:t>
+        <w:t xml:space="preserve">même niveau que data, </w:t>
+      </w:r>
+      <w:proofErr w:type="spellStart"/>
+      <w:r>
+        <w:t>methods</w:t>
+      </w:r>
+      <w:proofErr w:type="spellEnd"/>
+      <w:r>
+        <w:t xml:space="preserve"> …</w:t>
       </w:r>
     </w:p>
     <w:p>
@@ -4439,11 +5062,26 @@
         </w:numPr>
         <w:spacing w:after="0"/>
       </w:pPr>
-      <w:r>
-        <w:t>beforeCreated : on peut y mettre par ex de</w:t>
-      </w:r>
-      <w:r>
-        <w:t>s req http</w:t>
+      <w:proofErr w:type="spellStart"/>
+      <w:proofErr w:type="gramStart"/>
+      <w:r>
+        <w:t>beforeCreated</w:t>
+      </w:r>
+      <w:proofErr w:type="spellEnd"/>
+      <w:proofErr w:type="gramEnd"/>
+      <w:r>
+        <w:t> : on peut y mettre par ex de</w:t>
+      </w:r>
+      <w:r>
+        <w:t xml:space="preserve">s </w:t>
+      </w:r>
+      <w:proofErr w:type="spellStart"/>
+      <w:r>
+        <w:t>req</w:t>
+      </w:r>
+      <w:proofErr w:type="spellEnd"/>
+      <w:r>
+        <w:t xml:space="preserve"> http</w:t>
       </w:r>
     </w:p>
     <w:p>
@@ -4455,12 +5093,16 @@
         </w:numPr>
         <w:spacing w:after="0"/>
       </w:pPr>
+      <w:proofErr w:type="spellStart"/>
+      <w:proofErr w:type="gramStart"/>
       <w:r>
         <w:t>create</w:t>
       </w:r>
       <w:r>
         <w:t>d</w:t>
       </w:r>
+      <w:proofErr w:type="spellEnd"/>
+      <w:proofErr w:type="gramEnd"/>
       <w:r>
         <w:t xml:space="preserve"> : </w:t>
       </w:r>
@@ -4477,11 +5119,18 @@
         </w:numPr>
         <w:spacing w:after="0"/>
       </w:pPr>
+      <w:proofErr w:type="spellStart"/>
+      <w:proofErr w:type="gramStart"/>
       <w:r>
         <w:t>beforeM</w:t>
       </w:r>
       <w:r>
-        <w:t>ount :</w:t>
+        <w:t>ount</w:t>
+      </w:r>
+      <w:proofErr w:type="spellEnd"/>
+      <w:proofErr w:type="gramEnd"/>
+      <w:r>
+        <w:t> :</w:t>
       </w:r>
       <w:r>
         <w:t xml:space="preserve"> la vue n’est toujo</w:t>
@@ -4499,8 +5148,15 @@
         </w:numPr>
         <w:spacing w:after="0"/>
       </w:pPr>
-      <w:r>
-        <w:t>mounted :</w:t>
+      <w:proofErr w:type="spellStart"/>
+      <w:proofErr w:type="gramStart"/>
+      <w:r>
+        <w:t>mounted</w:t>
+      </w:r>
+      <w:proofErr w:type="spellEnd"/>
+      <w:proofErr w:type="gramEnd"/>
+      <w:r>
+        <w:t> :</w:t>
       </w:r>
       <w:r>
         <w:t xml:space="preserve"> </w:t>
@@ -4521,15 +5177,24 @@
         </w:numPr>
         <w:spacing w:after="0"/>
       </w:pPr>
+      <w:proofErr w:type="spellStart"/>
+      <w:proofErr w:type="gramStart"/>
       <w:r>
         <w:t>beforeUpdate</w:t>
       </w:r>
-      <w:r>
-        <w:t> : on voit la vue mais pas  la mod</w:t>
+      <w:proofErr w:type="spellEnd"/>
+      <w:proofErr w:type="gramEnd"/>
+      <w:r>
+        <w:t xml:space="preserve"> : on voit la vue mais pas  la </w:t>
+      </w:r>
+      <w:proofErr w:type="spellStart"/>
+      <w:r>
+        <w:t>mod</w:t>
       </w:r>
       <w:r>
         <w:t>if</w:t>
       </w:r>
+      <w:proofErr w:type="spellEnd"/>
     </w:p>
     <w:p>
       <w:pPr>
@@ -4540,13 +5205,25 @@
         </w:numPr>
         <w:spacing w:after="0"/>
       </w:pPr>
+      <w:proofErr w:type="spellStart"/>
+      <w:proofErr w:type="gramStart"/>
       <w:r>
         <w:lastRenderedPageBreak/>
-        <w:t>updated :</w:t>
-      </w:r>
-      <w:r>
-        <w:t xml:space="preserve"> ici on voit la vue et sa modif</w:t>
-      </w:r>
+        <w:t>updated</w:t>
+      </w:r>
+      <w:proofErr w:type="spellEnd"/>
+      <w:proofErr w:type="gramEnd"/>
+      <w:r>
+        <w:t> :</w:t>
+      </w:r>
+      <w:r>
+        <w:t xml:space="preserve"> ici on voit la vue et sa </w:t>
+      </w:r>
+      <w:proofErr w:type="spellStart"/>
+      <w:r>
+        <w:t>modif</w:t>
+      </w:r>
+      <w:proofErr w:type="spellEnd"/>
     </w:p>
     <w:p>
       <w:pPr>
@@ -4557,9 +5234,13 @@
         </w:numPr>
         <w:spacing w:after="0"/>
       </w:pPr>
+      <w:proofErr w:type="spellStart"/>
+      <w:proofErr w:type="gramStart"/>
       <w:r>
         <w:t>beforeUnmount</w:t>
       </w:r>
+      <w:proofErr w:type="spellEnd"/>
+      <w:proofErr w:type="gramEnd"/>
       <w:r>
         <w:t> :</w:t>
       </w:r>
@@ -4567,7 +5248,15 @@
         <w:t xml:space="preserve"> avant de killer l’app</w:t>
       </w:r>
       <w:r>
-        <w:t xml:space="preserve"> (on peut le provoqué avec app.unmount(</w:t>
+        <w:t xml:space="preserve"> (on peut le provoqué avec </w:t>
+      </w:r>
+      <w:proofErr w:type="spellStart"/>
+      <w:r>
+        <w:t>app.unmount</w:t>
+      </w:r>
+      <w:proofErr w:type="spellEnd"/>
+      <w:r>
+        <w:t>(</w:t>
       </w:r>
       <w:r>
         <w:t>) mais c rare)</w:t>
@@ -4582,8 +5271,15 @@
         </w:numPr>
         <w:spacing w:after="0"/>
       </w:pPr>
-      <w:r>
-        <w:t>unmounted :</w:t>
+      <w:proofErr w:type="spellStart"/>
+      <w:proofErr w:type="gramStart"/>
+      <w:r>
+        <w:t>unmounted</w:t>
+      </w:r>
+      <w:proofErr w:type="spellEnd"/>
+      <w:proofErr w:type="gramEnd"/>
+      <w:r>
+        <w:t> :</w:t>
       </w:r>
       <w:r>
         <w:t xml:space="preserve"> </w:t>
@@ -4632,7 +5328,15 @@
         <w:t>éléments</w:t>
       </w:r>
       <w:r>
-        <w:t xml:space="preserve"> qui a un bouton show/hide détails pour chaque élément si on clique sur un bouton il s’</w:t>
+        <w:t xml:space="preserve"> qui a un bouton show/</w:t>
+      </w:r>
+      <w:proofErr w:type="spellStart"/>
+      <w:r>
+        <w:t>hide</w:t>
+      </w:r>
+      <w:proofErr w:type="spellEnd"/>
+      <w:r>
+        <w:t xml:space="preserve"> détails pour chaque élément si on clique sur un bouton il s’</w:t>
       </w:r>
       <w:r>
         <w:t>exécute</w:t>
@@ -4656,7 +5360,15 @@
         <w:t xml:space="preserve"> en</w:t>
       </w:r>
       <w:r>
-        <w:t xml:space="preserve"> scène comme ce que l’on fait avec angular.</w:t>
+        <w:t xml:space="preserve"> scène comme ce que l’on fait avec </w:t>
+      </w:r>
+      <w:proofErr w:type="spellStart"/>
+      <w:r>
+        <w:t>angular</w:t>
+      </w:r>
+      <w:proofErr w:type="spellEnd"/>
+      <w:r>
+        <w:t>.</w:t>
       </w:r>
     </w:p>
     <w:p>
@@ -4686,8 +5398,21 @@
       <w:r>
         <w:t xml:space="preserve">Installer cli avec : </w:t>
       </w:r>
-      <w:r>
-        <w:t>npm install -g @vue/cli</w:t>
+      <w:proofErr w:type="spellStart"/>
+      <w:r>
+        <w:t>npm</w:t>
+      </w:r>
+      <w:proofErr w:type="spellEnd"/>
+      <w:r>
+        <w:t xml:space="preserve"> </w:t>
+      </w:r>
+      <w:proofErr w:type="spellStart"/>
+      <w:r>
+        <w:t>install</w:t>
+      </w:r>
+      <w:proofErr w:type="spellEnd"/>
+      <w:r>
+        <w:t xml:space="preserve"> -g @vue/cli</w:t>
       </w:r>
     </w:p>
     <w:p>
@@ -4710,12 +5435,21 @@
       <w:r>
         <w:t xml:space="preserve"> </w:t>
       </w:r>
+      <w:proofErr w:type="spellStart"/>
       <w:r>
         <w:rPr>
           <w:b/>
           <w:bCs/>
         </w:rPr>
-        <w:t xml:space="preserve">create </w:t>
+        <w:t>create</w:t>
+      </w:r>
+      <w:proofErr w:type="spellEnd"/>
+      <w:r>
+        <w:rPr>
+          <w:b/>
+          <w:bCs/>
+        </w:rPr>
+        <w:t xml:space="preserve"> </w:t>
       </w:r>
       <w:r>
         <w:t>vue-first-app</w:t>
@@ -4734,8 +5468,13 @@
       <w:r>
         <w:t xml:space="preserve"> </w:t>
       </w:r>
-      <w:r>
-        <w:t>npm run serve</w:t>
+      <w:proofErr w:type="spellStart"/>
+      <w:r>
+        <w:t>npm</w:t>
+      </w:r>
+      <w:proofErr w:type="spellEnd"/>
+      <w:r>
+        <w:t xml:space="preserve"> run serve</w:t>
       </w:r>
     </w:p>
     <w:p>
@@ -4805,11 +5544,48 @@
         <w:spacing w:after="0"/>
       </w:pPr>
       <w:r>
-        <w:t>Et App.vue est un fichier .vue avec une partie template (html)</w:t>
-      </w:r>
-      <w:r>
-        <w:t>, script (js ou vue) et style pour le css</w:t>
-      </w:r>
+        <w:t xml:space="preserve">Et </w:t>
+      </w:r>
+      <w:proofErr w:type="spellStart"/>
+      <w:r>
+        <w:t>App.vue</w:t>
+      </w:r>
+      <w:proofErr w:type="spellEnd"/>
+      <w:r>
+        <w:t xml:space="preserve"> est un </w:t>
+      </w:r>
+      <w:proofErr w:type="gramStart"/>
+      <w:r>
+        <w:t>fichier .vue</w:t>
+      </w:r>
+      <w:proofErr w:type="gramEnd"/>
+      <w:r>
+        <w:t xml:space="preserve"> avec une partie </w:t>
+      </w:r>
+      <w:proofErr w:type="spellStart"/>
+      <w:r>
+        <w:t>template</w:t>
+      </w:r>
+      <w:proofErr w:type="spellEnd"/>
+      <w:r>
+        <w:t xml:space="preserve"> (html)</w:t>
+      </w:r>
+      <w:r>
+        <w:t>, script (</w:t>
+      </w:r>
+      <w:proofErr w:type="spellStart"/>
+      <w:r>
+        <w:t>js</w:t>
+      </w:r>
+      <w:proofErr w:type="spellEnd"/>
+      <w:r>
+        <w:t xml:space="preserve"> ou vue) et style pour le </w:t>
+      </w:r>
+      <w:proofErr w:type="spellStart"/>
+      <w:r>
+        <w:t>css</w:t>
+      </w:r>
+      <w:proofErr w:type="spellEnd"/>
       <w:r>
         <w:t>. Ex basique</w:t>
       </w:r>
@@ -4864,8 +5640,13 @@
         <w:spacing w:after="0"/>
       </w:pPr>
       <w:r>
-        <w:t>Pour créer un new component : dans src/components créer un fichier .vue</w:t>
-      </w:r>
+        <w:t xml:space="preserve">Pour créer un new component : dans src/components créer un </w:t>
+      </w:r>
+      <w:proofErr w:type="gramStart"/>
+      <w:r>
+        <w:t>fichier .vue</w:t>
+      </w:r>
+      <w:proofErr w:type="gramEnd"/>
     </w:p>
     <w:p>
       <w:pPr>
@@ -4913,7 +5694,15 @@
         </w:drawing>
       </w:r>
       <w:r>
-        <w:t xml:space="preserve"> et import </w:t>
+        <w:t xml:space="preserve"> </w:t>
+      </w:r>
+      <w:proofErr w:type="gramStart"/>
+      <w:r>
+        <w:t>et</w:t>
+      </w:r>
+      <w:proofErr w:type="gramEnd"/>
+      <w:r>
+        <w:t xml:space="preserve"> import </w:t>
       </w:r>
       <w:r>
         <w:rPr>
@@ -4958,8 +5747,13 @@
       <w:r>
         <w:t xml:space="preserve"> ensuite l’utiliser dans </w:t>
       </w:r>
-      <w:r>
-        <w:t xml:space="preserve">App.vue </w:t>
+      <w:proofErr w:type="spellStart"/>
+      <w:r>
+        <w:t>App.vue</w:t>
+      </w:r>
+      <w:proofErr w:type="spellEnd"/>
+      <w:r>
+        <w:t xml:space="preserve"> </w:t>
       </w:r>
       <w:r>
         <w:rPr>
@@ -5045,8 +5839,13 @@
         <w:spacing w:after="0"/>
       </w:pPr>
       <w:r>
-        <w:t>Avec props</w:t>
-      </w:r>
+        <w:t xml:space="preserve">Avec </w:t>
+      </w:r>
+      <w:proofErr w:type="spellStart"/>
+      <w:r>
+        <w:t>props</w:t>
+      </w:r>
+      <w:proofErr w:type="spellEnd"/>
     </w:p>
     <w:p>
       <w:pPr>
@@ -5092,9 +5891,19 @@
           </wp:inline>
         </w:drawing>
       </w:r>
-      <w:r>
-        <w:t>dans son template</w:t>
-      </w:r>
+      <w:proofErr w:type="gramStart"/>
+      <w:r>
+        <w:t>dans</w:t>
+      </w:r>
+      <w:proofErr w:type="gramEnd"/>
+      <w:r>
+        <w:t xml:space="preserve"> son </w:t>
+      </w:r>
+      <w:proofErr w:type="spellStart"/>
+      <w:r>
+        <w:t>template</w:t>
+      </w:r>
+      <w:proofErr w:type="spellEnd"/>
       <w:r>
         <w:rPr>
           <w:noProof/>
@@ -5144,7 +5953,15 @@
         <w:t xml:space="preserve">Et au niveau </w:t>
       </w:r>
       <w:r>
-        <w:t xml:space="preserve">de App.vue </w:t>
+        <w:t xml:space="preserve">de </w:t>
+      </w:r>
+      <w:proofErr w:type="spellStart"/>
+      <w:r>
+        <w:t>App.vue</w:t>
+      </w:r>
+      <w:proofErr w:type="spellEnd"/>
+      <w:r>
+        <w:t xml:space="preserve"> </w:t>
       </w:r>
       <w:r>
         <w:rPr>
@@ -5191,8 +6008,13 @@
       <w:pPr>
         <w:spacing w:after="0"/>
       </w:pPr>
-      <w:r>
-        <w:t>Props est immutable</w:t>
+      <w:proofErr w:type="spellStart"/>
+      <w:r>
+        <w:t>Props</w:t>
+      </w:r>
+      <w:proofErr w:type="spellEnd"/>
+      <w:r>
+        <w:t xml:space="preserve"> est immutable</w:t>
       </w:r>
       <w:r>
         <w:t xml:space="preserve">, pour contourner ça il y a 2 façons de faire dont : </w:t>
@@ -5249,7 +6071,23 @@
         </w:drawing>
       </w:r>
       <w:r>
-        <w:t xml:space="preserve"> comme on ne peut changer directement isFavorite on met sa </w:t>
+        <w:t xml:space="preserve"> </w:t>
+      </w:r>
+      <w:proofErr w:type="gramStart"/>
+      <w:r>
+        <w:t>comme</w:t>
+      </w:r>
+      <w:proofErr w:type="gramEnd"/>
+      <w:r>
+        <w:t xml:space="preserve"> on ne peut changer directement </w:t>
+      </w:r>
+      <w:proofErr w:type="spellStart"/>
+      <w:r>
+        <w:t>isFavorite</w:t>
+      </w:r>
+      <w:proofErr w:type="spellEnd"/>
+      <w:r>
+        <w:t xml:space="preserve"> on met sa </w:t>
       </w:r>
       <w:r>
         <w:t>valeur</w:t>
@@ -5301,10 +6139,23 @@
         </w:drawing>
       </w:r>
       <w:r>
-        <w:t xml:space="preserve"> et afficher dans le template</w:t>
-      </w:r>
-      <w:r>
-        <w:t>. Avec cette methode on ne change pas vraiment la donnée initiale du parent</w:t>
+        <w:t xml:space="preserve"> et afficher dans le </w:t>
+      </w:r>
+      <w:proofErr w:type="spellStart"/>
+      <w:r>
+        <w:t>template</w:t>
+      </w:r>
+      <w:proofErr w:type="spellEnd"/>
+      <w:r>
+        <w:t xml:space="preserve">. Avec cette </w:t>
+      </w:r>
+      <w:proofErr w:type="spellStart"/>
+      <w:r>
+        <w:t>methode</w:t>
+      </w:r>
+      <w:proofErr w:type="spellEnd"/>
+      <w:r>
+        <w:t xml:space="preserve"> on ne change pas vraiment la donnée initiale du parent</w:t>
       </w:r>
       <w:r>
         <w:t xml:space="preserve"> (juste la copie)</w:t>
@@ -5319,10 +6170,26 @@
         <w:t xml:space="preserve">Au lieu de </w:t>
       </w:r>
       <w:r>
-        <w:t xml:space="preserve">lui donner un tableau, on peut donner au props un objet </w:t>
-      </w:r>
-      <w:r>
-        <w:t>plus complex avec des validations</w:t>
+        <w:t xml:space="preserve">lui donner un tableau, on peut donner au </w:t>
+      </w:r>
+      <w:proofErr w:type="spellStart"/>
+      <w:r>
+        <w:t>props</w:t>
+      </w:r>
+      <w:proofErr w:type="spellEnd"/>
+      <w:r>
+        <w:t xml:space="preserve"> un objet </w:t>
+      </w:r>
+      <w:r>
+        <w:t xml:space="preserve">plus </w:t>
+      </w:r>
+      <w:proofErr w:type="spellStart"/>
+      <w:r>
+        <w:t>complex</w:t>
+      </w:r>
+      <w:proofErr w:type="spellEnd"/>
+      <w:r>
+        <w:t xml:space="preserve"> avec des validations</w:t>
       </w:r>
       <w:r>
         <w:rPr>
@@ -5381,7 +6248,15 @@
         <w:spacing w:after="0"/>
       </w:pPr>
       <w:r>
-        <w:t>On peut boucler ave  v for au n</w:t>
+        <w:t xml:space="preserve">On peut boucler </w:t>
+      </w:r>
+      <w:proofErr w:type="gramStart"/>
+      <w:r>
+        <w:t>ave  v</w:t>
+      </w:r>
+      <w:proofErr w:type="gramEnd"/>
+      <w:r>
+        <w:t xml:space="preserve"> for au n</w:t>
       </w:r>
       <w:r>
         <w:t>iveau du parent aussi et enle</w:t>
@@ -5443,7 +6318,11 @@
         <w:t xml:space="preserve">Communication du </w:t>
       </w:r>
       <w:r>
-        <w:t>component à son parent : ex du is</w:t>
+        <w:t xml:space="preserve">component à son parent : ex du </w:t>
+      </w:r>
+      <w:proofErr w:type="spellStart"/>
+      <w:r>
+        <w:t>is</w:t>
       </w:r>
       <w:r>
         <w:t>F</w:t>
@@ -5451,13 +6330,19 @@
       <w:r>
         <w:t>avorite</w:t>
       </w:r>
-    </w:p>
-    <w:p>
-      <w:pPr>
-        <w:spacing w:after="0"/>
-      </w:pPr>
-      <w:r>
-        <w:t xml:space="preserve">ToggleFavorite devient </w:t>
+      <w:proofErr w:type="spellEnd"/>
+    </w:p>
+    <w:p>
+      <w:pPr>
+        <w:spacing w:after="0"/>
+      </w:pPr>
+      <w:proofErr w:type="spellStart"/>
+      <w:r>
+        <w:t>ToggleFavorite</w:t>
+      </w:r>
+      <w:proofErr w:type="spellEnd"/>
+      <w:r>
+        <w:t xml:space="preserve"> devient </w:t>
       </w:r>
       <w:r>
         <w:rPr>
@@ -5500,11 +6385,32 @@
         </w:drawing>
       </w:r>
       <w:r>
-        <w:t xml:space="preserve"> ici on donne l’id de l’element concerné</w:t>
-      </w:r>
-      <w:r>
-        <w:t>. Id est dans props</w:t>
-      </w:r>
+        <w:t xml:space="preserve"> ici on donne </w:t>
+      </w:r>
+      <w:proofErr w:type="spellStart"/>
+      <w:r>
+        <w:t>l’id</w:t>
+      </w:r>
+      <w:proofErr w:type="spellEnd"/>
+      <w:r>
+        <w:t xml:space="preserve"> de l’</w:t>
+      </w:r>
+      <w:proofErr w:type="spellStart"/>
+      <w:r>
+        <w:t>element</w:t>
+      </w:r>
+      <w:proofErr w:type="spellEnd"/>
+      <w:r>
+        <w:t xml:space="preserve"> concerné</w:t>
+      </w:r>
+      <w:r>
+        <w:t xml:space="preserve">. Id est dans </w:t>
+      </w:r>
+      <w:proofErr w:type="spellStart"/>
+      <w:r>
+        <w:t>props</w:t>
+      </w:r>
+      <w:proofErr w:type="spellEnd"/>
     </w:p>
     <w:p>
       <w:pPr>
@@ -5514,7 +6420,15 @@
         <w:t xml:space="preserve">Dans </w:t>
       </w:r>
       <w:r>
-        <w:t xml:space="preserve">le parent App.vue </w:t>
+        <w:t xml:space="preserve">le parent </w:t>
+      </w:r>
+      <w:proofErr w:type="spellStart"/>
+      <w:r>
+        <w:t>App.vue</w:t>
+      </w:r>
+      <w:proofErr w:type="spellEnd"/>
+      <w:r>
+        <w:t xml:space="preserve"> </w:t>
       </w:r>
       <w:r>
         <w:rPr>
@@ -5623,10 +6537,26 @@
         <w:t>Pour juste de</w:t>
       </w:r>
       <w:r>
-        <w:t>s besoins d’informations</w:t>
-      </w:r>
-      <w:r>
-        <w:t> , (log et dire qu’on a tel emit dans le component)</w:t>
+        <w:t xml:space="preserve">s besoins </w:t>
+      </w:r>
+      <w:proofErr w:type="gramStart"/>
+      <w:r>
+        <w:t>d’informations</w:t>
+      </w:r>
+      <w:r>
+        <w:t> ,</w:t>
+      </w:r>
+      <w:proofErr w:type="gramEnd"/>
+      <w:r>
+        <w:t xml:space="preserve"> (log et dire qu’on a tel </w:t>
+      </w:r>
+      <w:proofErr w:type="spellStart"/>
+      <w:r>
+        <w:t>emit</w:t>
+      </w:r>
+      <w:proofErr w:type="spellEnd"/>
+      <w:r>
+        <w:t xml:space="preserve"> dans le component)</w:t>
       </w:r>
       <w:r>
         <w:rPr>
@@ -5685,6 +6615,7 @@
       <w:pPr>
         <w:spacing w:after="0"/>
       </w:pPr>
+      <w:proofErr w:type="spellStart"/>
       <w:r>
         <w:rPr>
           <w:b/>
@@ -5692,8 +6623,29 @@
           <w:sz w:val="24"/>
           <w:szCs w:val="24"/>
         </w:rPr>
-        <w:t>Delete friend</w:t>
-      </w:r>
+        <w:t>Delete</w:t>
+      </w:r>
+      <w:proofErr w:type="spellEnd"/>
+      <w:r>
+        <w:rPr>
+          <w:b/>
+          <w:bCs/>
+          <w:sz w:val="24"/>
+          <w:szCs w:val="24"/>
+        </w:rPr>
+        <w:t xml:space="preserve"> </w:t>
+      </w:r>
+      <w:proofErr w:type="spellStart"/>
+      <w:r>
+        <w:rPr>
+          <w:b/>
+          <w:bCs/>
+          <w:sz w:val="24"/>
+          <w:szCs w:val="24"/>
+        </w:rPr>
+        <w:t>friend</w:t>
+      </w:r>
+      <w:proofErr w:type="spellEnd"/>
       <w:r>
         <w:t> :</w:t>
       </w:r>
@@ -5748,19 +6700,66 @@
       <w:r>
         <w:t xml:space="preserve"> ou bien créer une fonction qui a la ligne </w:t>
       </w:r>
-      <w:r>
-        <w:t>this.$emits('delete')</w:t>
-      </w:r>
-      <w:r>
-        <w:t xml:space="preserve"> et @click= ‘delete’</w:t>
-      </w:r>
-    </w:p>
-    <w:p>
-      <w:pPr>
-        <w:spacing w:after="0"/>
-      </w:pPr>
-      <w:r>
-        <w:t>Et ajouter dans la liste des emits la new methode pour info</w:t>
+      <w:proofErr w:type="spellStart"/>
+      <w:proofErr w:type="gramStart"/>
+      <w:r>
+        <w:t>this</w:t>
+      </w:r>
+      <w:proofErr w:type="spellEnd"/>
+      <w:r>
+        <w:t>.$</w:t>
+      </w:r>
+      <w:proofErr w:type="spellStart"/>
+      <w:proofErr w:type="gramEnd"/>
+      <w:r>
+        <w:t>emits</w:t>
+      </w:r>
+      <w:proofErr w:type="spellEnd"/>
+      <w:r>
+        <w:t>('</w:t>
+      </w:r>
+      <w:proofErr w:type="spellStart"/>
+      <w:r>
+        <w:t>delete</w:t>
+      </w:r>
+      <w:proofErr w:type="spellEnd"/>
+      <w:r>
+        <w:t>')</w:t>
+      </w:r>
+      <w:r>
+        <w:t xml:space="preserve"> et @click= ‘</w:t>
+      </w:r>
+      <w:proofErr w:type="spellStart"/>
+      <w:r>
+        <w:t>delete</w:t>
+      </w:r>
+      <w:proofErr w:type="spellEnd"/>
+      <w:r>
+        <w:t>’</w:t>
+      </w:r>
+    </w:p>
+    <w:p>
+      <w:pPr>
+        <w:spacing w:after="0"/>
+      </w:pPr>
+      <w:r>
+        <w:t xml:space="preserve">Et ajouter dans la liste des </w:t>
+      </w:r>
+      <w:proofErr w:type="spellStart"/>
+      <w:r>
+        <w:t>emits</w:t>
+      </w:r>
+      <w:proofErr w:type="spellEnd"/>
+      <w:r>
+        <w:t xml:space="preserve"> la new </w:t>
+      </w:r>
+      <w:proofErr w:type="spellStart"/>
+      <w:r>
+        <w:t>methode</w:t>
+      </w:r>
+      <w:proofErr w:type="spellEnd"/>
+      <w:r>
+        <w:t xml:space="preserve"> pour info</w:t>
       </w:r>
       <w:r>
         <w:rPr>
@@ -5854,7 +6853,15 @@
         </w:drawing>
       </w:r>
       <w:r>
-        <w:t xml:space="preserve"> pour gérer l’envoie du del fait par le fils</w:t>
+        <w:t xml:space="preserve"> pour gérer l’envoie du </w:t>
+      </w:r>
+      <w:proofErr w:type="spellStart"/>
+      <w:r>
+        <w:t>del</w:t>
+      </w:r>
+      <w:proofErr w:type="spellEnd"/>
+      <w:r>
+        <w:t xml:space="preserve"> fait par le fils</w:t>
       </w:r>
     </w:p>
     <w:p>
@@ -5938,16 +6945,39 @@
       <w:r>
         <w:t xml:space="preserve">. </w:t>
       </w:r>
-      <w:r>
-        <w:t>Ca marche comme les props.</w:t>
-      </w:r>
-    </w:p>
-    <w:p>
-      <w:pPr>
-        <w:spacing w:after="0"/>
-      </w:pPr>
-      <w:r>
-        <w:t xml:space="preserve">Elever props </w:t>
+      <w:proofErr w:type="spellStart"/>
+      <w:proofErr w:type="gramStart"/>
+      <w:r>
+        <w:t>Ca</w:t>
+      </w:r>
+      <w:proofErr w:type="spellEnd"/>
+      <w:proofErr w:type="gramEnd"/>
+      <w:r>
+        <w:t xml:space="preserve"> marche comme les </w:t>
+      </w:r>
+      <w:proofErr w:type="spellStart"/>
+      <w:r>
+        <w:t>props</w:t>
+      </w:r>
+      <w:proofErr w:type="spellEnd"/>
+      <w:r>
+        <w:t>.</w:t>
+      </w:r>
+    </w:p>
+    <w:p>
+      <w:pPr>
+        <w:spacing w:after="0"/>
+      </w:pPr>
+      <w:r>
+        <w:t xml:space="preserve">Elever </w:t>
+      </w:r>
+      <w:proofErr w:type="spellStart"/>
+      <w:r>
+        <w:t>props</w:t>
+      </w:r>
+      <w:proofErr w:type="spellEnd"/>
+      <w:r>
+        <w:t xml:space="preserve"> </w:t>
       </w:r>
       <w:r>
         <w:rPr>
@@ -5995,7 +7025,15 @@
         <w:spacing w:after="0"/>
       </w:pPr>
       <w:r>
-        <w:t xml:space="preserve">Ajouter une zone provide même niveau que data </w:t>
+        <w:t xml:space="preserve">Ajouter une zone </w:t>
+      </w:r>
+      <w:proofErr w:type="spellStart"/>
+      <w:r>
+        <w:t>provide</w:t>
+      </w:r>
+      <w:proofErr w:type="spellEnd"/>
+      <w:r>
+        <w:t xml:space="preserve"> même niveau que data </w:t>
       </w:r>
       <w:r>
         <w:rPr>
@@ -6043,7 +7081,23 @@
         <w:spacing w:after="0"/>
       </w:pPr>
       <w:r>
-        <w:t xml:space="preserve">Use case enlever props et remplacer par inject </w:t>
+        <w:t xml:space="preserve">Use case enlever </w:t>
+      </w:r>
+      <w:proofErr w:type="spellStart"/>
+      <w:r>
+        <w:t>props</w:t>
+      </w:r>
+      <w:proofErr w:type="spellEnd"/>
+      <w:r>
+        <w:t xml:space="preserve"> et remplacer par </w:t>
+      </w:r>
+      <w:proofErr w:type="spellStart"/>
+      <w:r>
+        <w:t>inject</w:t>
+      </w:r>
+      <w:proofErr w:type="spellEnd"/>
+      <w:r>
+        <w:t xml:space="preserve"> </w:t>
       </w:r>
       <w:r>
         <w:rPr>
@@ -6091,9 +7145,20 @@
         <w:spacing w:after="0"/>
       </w:pPr>
       <w:r>
-        <w:t xml:space="preserve">Pour ne pas dupliquer les données écrire provide comme data cad </w:t>
-      </w:r>
-      <w:r>
+        <w:t xml:space="preserve">Pour ne pas dupliquer les données écrire </w:t>
+      </w:r>
+      <w:proofErr w:type="spellStart"/>
+      <w:r>
+        <w:t>provide</w:t>
+      </w:r>
+      <w:proofErr w:type="spellEnd"/>
+      <w:r>
+        <w:t xml:space="preserve"> comme data cad </w:t>
+      </w:r>
+      <w:r>
+        <w:rPr>
+          <w:noProof/>
+        </w:rPr>
         <w:drawing>
           <wp:inline distT="0" distB="0" distL="0" distR="0" wp14:anchorId="70A4EBAF" wp14:editId="01F29C14">
             <wp:extent cx="1816193" cy="647733"/>
@@ -6130,6 +7195,64 @@
           </wp:inline>
         </w:drawing>
       </w:r>
+    </w:p>
+    <w:p>
+      <w:pPr>
+        <w:spacing w:after="0"/>
+      </w:pPr>
+      <w:r>
+        <w:t xml:space="preserve">Ex qui ajoute un </w:t>
+      </w:r>
+      <w:proofErr w:type="spellStart"/>
+      <w:r>
+        <w:t>element</w:t>
+      </w:r>
+      <w:proofErr w:type="spellEnd"/>
+      <w:r>
+        <w:t xml:space="preserve"> a la liste après 3s </w:t>
+      </w:r>
+      <w:r>
+        <w:drawing>
+          <wp:inline distT="0" distB="0" distL="0" distR="0" wp14:anchorId="463CE5EC" wp14:editId="294D5F36">
+            <wp:extent cx="4597636" cy="1606633"/>
+            <wp:effectExtent l="0" t="0" r="0" b="0"/>
+            <wp:docPr id="121109768" name="Picture 1" descr="A screen shot of a computer&#10;&#10;Description automatically generated"/>
+            <wp:cNvGraphicFramePr>
+              <a:graphicFrameLocks xmlns:a="http://schemas.openxmlformats.org/drawingml/2006/main" noChangeAspect="1"/>
+            </wp:cNvGraphicFramePr>
+            <a:graphic xmlns:a="http://schemas.openxmlformats.org/drawingml/2006/main">
+              <a:graphicData uri="http://schemas.openxmlformats.org/drawingml/2006/picture">
+                <pic:pic xmlns:pic="http://schemas.openxmlformats.org/drawingml/2006/picture">
+                  <pic:nvPicPr>
+                    <pic:cNvPr id="121109768" name="Picture 1" descr="A screen shot of a computer&#10;&#10;Description automatically generated"/>
+                    <pic:cNvPicPr/>
+                  </pic:nvPicPr>
+                  <pic:blipFill>
+                    <a:blip r:embed="rId101"/>
+                    <a:stretch>
+                      <a:fillRect/>
+                    </a:stretch>
+                  </pic:blipFill>
+                  <pic:spPr>
+                    <a:xfrm>
+                      <a:off x="0" y="0"/>
+                      <a:ext cx="4597636" cy="1606633"/>
+                    </a:xfrm>
+                    <a:prstGeom prst="rect">
+                      <a:avLst/>
+                    </a:prstGeom>
+                  </pic:spPr>
+                </pic:pic>
+              </a:graphicData>
+            </a:graphic>
+          </wp:inline>
+        </w:drawing>
+      </w:r>
+    </w:p>
+    <w:p>
+      <w:pPr>
+        <w:spacing w:after="0"/>
+      </w:pPr>
     </w:p>
     <w:sectPr>
       <w:pgSz w:w="11906" w:h="16838"/>

</xml_diff>

<commit_message>
remplacer event par provide et inject
</commit_message>
<xml_diff>
--- a/VUEJS.docx
+++ b/VUEJS.docx
@@ -7212,6 +7212,9 @@
         <w:t xml:space="preserve"> a la liste après 3s </w:t>
       </w:r>
       <w:r>
+        <w:rPr>
+          <w:noProof/>
+        </w:rPr>
         <w:drawing>
           <wp:inline distT="0" distB="0" distL="0" distR="0" wp14:anchorId="463CE5EC" wp14:editId="294D5F36">
             <wp:extent cx="4597636" cy="1606633"/>
@@ -7253,6 +7256,280 @@
       <w:pPr>
         <w:spacing w:after="0"/>
       </w:pPr>
+      <w:r>
+        <w:t xml:space="preserve">Au lieu de faire </w:t>
+      </w:r>
+      <w:proofErr w:type="spellStart"/>
+      <w:r>
+        <w:t>emit</w:t>
+      </w:r>
+      <w:proofErr w:type="spellEnd"/>
+      <w:r>
+        <w:t xml:space="preserve"> et </w:t>
+      </w:r>
+      <w:proofErr w:type="spellStart"/>
+      <w:r>
+        <w:t>props</w:t>
+      </w:r>
+      <w:proofErr w:type="spellEnd"/>
+      <w:r>
+        <w:t xml:space="preserve"> </w:t>
+      </w:r>
+      <w:proofErr w:type="spellStart"/>
+      <w:r>
+        <w:t>pn</w:t>
+      </w:r>
+      <w:proofErr w:type="spellEnd"/>
+      <w:r>
+        <w:t xml:space="preserve"> peut le </w:t>
+      </w:r>
+      <w:r>
+        <w:t xml:space="preserve">mettre dans </w:t>
+      </w:r>
+      <w:proofErr w:type="spellStart"/>
+      <w:r>
+        <w:t>provide</w:t>
+      </w:r>
+      <w:proofErr w:type="spellEnd"/>
+      <w:r>
+        <w:t xml:space="preserve"> et l’injecter </w:t>
+      </w:r>
+      <w:r>
+        <w:t>après</w:t>
+      </w:r>
+    </w:p>
+    <w:p>
+      <w:pPr>
+        <w:spacing w:after="0"/>
+      </w:pPr>
+      <w:r>
+        <w:lastRenderedPageBreak/>
+        <w:drawing>
+          <wp:inline distT="0" distB="0" distL="0" distR="0" wp14:anchorId="0905EA67" wp14:editId="42FE2D96">
+            <wp:extent cx="2730640" cy="825542"/>
+            <wp:effectExtent l="0" t="0" r="0" b="0"/>
+            <wp:docPr id="1497820852" name="Picture 1" descr="A screen shot of a computer&#10;&#10;Description automatically generated"/>
+            <wp:cNvGraphicFramePr>
+              <a:graphicFrameLocks xmlns:a="http://schemas.openxmlformats.org/drawingml/2006/main" noChangeAspect="1"/>
+            </wp:cNvGraphicFramePr>
+            <a:graphic xmlns:a="http://schemas.openxmlformats.org/drawingml/2006/main">
+              <a:graphicData uri="http://schemas.openxmlformats.org/drawingml/2006/picture">
+                <pic:pic xmlns:pic="http://schemas.openxmlformats.org/drawingml/2006/picture">
+                  <pic:nvPicPr>
+                    <pic:cNvPr id="1497820852" name="Picture 1" descr="A screen shot of a computer&#10;&#10;Description automatically generated"/>
+                    <pic:cNvPicPr/>
+                  </pic:nvPicPr>
+                  <pic:blipFill>
+                    <a:blip r:embed="rId102"/>
+                    <a:stretch>
+                      <a:fillRect/>
+                    </a:stretch>
+                  </pic:blipFill>
+                  <pic:spPr>
+                    <a:xfrm>
+                      <a:off x="0" y="0"/>
+                      <a:ext cx="2730640" cy="825542"/>
+                    </a:xfrm>
+                    <a:prstGeom prst="rect">
+                      <a:avLst/>
+                    </a:prstGeom>
+                  </pic:spPr>
+                </pic:pic>
+              </a:graphicData>
+            </a:graphic>
+          </wp:inline>
+        </w:drawing>
+      </w:r>
+      <w:proofErr w:type="gramStart"/>
+      <w:r>
+        <w:t>simple</w:t>
+      </w:r>
+      <w:proofErr w:type="gramEnd"/>
+      <w:r>
+        <w:t xml:space="preserve"> dans composant </w:t>
+      </w:r>
+      <w:r>
+        <w:drawing>
+          <wp:inline distT="0" distB="0" distL="0" distR="0" wp14:anchorId="7E68F6A6" wp14:editId="1BCB30DF">
+            <wp:extent cx="2521080" cy="342918"/>
+            <wp:effectExtent l="0" t="0" r="0" b="0"/>
+            <wp:docPr id="1275286694" name="Picture 1" descr="A black background with text and symbols&#10;&#10;Description automatically generated with medium confidence"/>
+            <wp:cNvGraphicFramePr>
+              <a:graphicFrameLocks xmlns:a="http://schemas.openxmlformats.org/drawingml/2006/main" noChangeAspect="1"/>
+            </wp:cNvGraphicFramePr>
+            <a:graphic xmlns:a="http://schemas.openxmlformats.org/drawingml/2006/main">
+              <a:graphicData uri="http://schemas.openxmlformats.org/drawingml/2006/picture">
+                <pic:pic xmlns:pic="http://schemas.openxmlformats.org/drawingml/2006/picture">
+                  <pic:nvPicPr>
+                    <pic:cNvPr id="1275286694" name="Picture 1" descr="A black background with text and symbols&#10;&#10;Description automatically generated with medium confidence"/>
+                    <pic:cNvPicPr/>
+                  </pic:nvPicPr>
+                  <pic:blipFill>
+                    <a:blip r:embed="rId103"/>
+                    <a:stretch>
+                      <a:fillRect/>
+                    </a:stretch>
+                  </pic:blipFill>
+                  <pic:spPr>
+                    <a:xfrm>
+                      <a:off x="0" y="0"/>
+                      <a:ext cx="2521080" cy="342918"/>
+                    </a:xfrm>
+                    <a:prstGeom prst="rect">
+                      <a:avLst/>
+                    </a:prstGeom>
+                  </pic:spPr>
+                </pic:pic>
+              </a:graphicData>
+            </a:graphic>
+          </wp:inline>
+        </w:drawing>
+      </w:r>
+    </w:p>
+    <w:p>
+      <w:pPr>
+        <w:spacing w:after="0"/>
+      </w:pPr>
+      <w:r>
+        <w:t xml:space="preserve">Use case : </w:t>
+      </w:r>
+      <w:r>
+        <w:drawing>
+          <wp:inline distT="0" distB="0" distL="0" distR="0" wp14:anchorId="030AB069" wp14:editId="4C1E6CF5">
+            <wp:extent cx="2635385" cy="228612"/>
+            <wp:effectExtent l="0" t="0" r="0" b="0"/>
+            <wp:docPr id="1950392150" name="Picture 1"/>
+            <wp:cNvGraphicFramePr>
+              <a:graphicFrameLocks xmlns:a="http://schemas.openxmlformats.org/drawingml/2006/main" noChangeAspect="1"/>
+            </wp:cNvGraphicFramePr>
+            <a:graphic xmlns:a="http://schemas.openxmlformats.org/drawingml/2006/main">
+              <a:graphicData uri="http://schemas.openxmlformats.org/drawingml/2006/picture">
+                <pic:pic xmlns:pic="http://schemas.openxmlformats.org/drawingml/2006/picture">
+                  <pic:nvPicPr>
+                    <pic:cNvPr id="1950392150" name=""/>
+                    <pic:cNvPicPr/>
+                  </pic:nvPicPr>
+                  <pic:blipFill>
+                    <a:blip r:embed="rId104"/>
+                    <a:stretch>
+                      <a:fillRect/>
+                    </a:stretch>
+                  </pic:blipFill>
+                  <pic:spPr>
+                    <a:xfrm>
+                      <a:off x="0" y="0"/>
+                      <a:ext cx="2635385" cy="228612"/>
+                    </a:xfrm>
+                    <a:prstGeom prst="rect">
+                      <a:avLst/>
+                    </a:prstGeom>
+                  </pic:spPr>
+                </pic:pic>
+              </a:graphicData>
+            </a:graphic>
+          </wp:inline>
+        </w:drawing>
+      </w:r>
+      <w:r>
+        <w:t xml:space="preserve"> </w:t>
+      </w:r>
+      <w:r>
+        <w:drawing>
+          <wp:inline distT="0" distB="0" distL="0" distR="0" wp14:anchorId="2871672C" wp14:editId="218FD70E">
+            <wp:extent cx="2057506" cy="482625"/>
+            <wp:effectExtent l="0" t="0" r="0" b="0"/>
+            <wp:docPr id="187570951" name="Picture 1" descr="A computer screen shot of text&#10;&#10;Description automatically generated"/>
+            <wp:cNvGraphicFramePr>
+              <a:graphicFrameLocks xmlns:a="http://schemas.openxmlformats.org/drawingml/2006/main" noChangeAspect="1"/>
+            </wp:cNvGraphicFramePr>
+            <a:graphic xmlns:a="http://schemas.openxmlformats.org/drawingml/2006/main">
+              <a:graphicData uri="http://schemas.openxmlformats.org/drawingml/2006/picture">
+                <pic:pic xmlns:pic="http://schemas.openxmlformats.org/drawingml/2006/picture">
+                  <pic:nvPicPr>
+                    <pic:cNvPr id="187570951" name="Picture 1" descr="A computer screen shot of text&#10;&#10;Description automatically generated"/>
+                    <pic:cNvPicPr/>
+                  </pic:nvPicPr>
+                  <pic:blipFill>
+                    <a:blip r:embed="rId105"/>
+                    <a:stretch>
+                      <a:fillRect/>
+                    </a:stretch>
+                  </pic:blipFill>
+                  <pic:spPr>
+                    <a:xfrm>
+                      <a:off x="0" y="0"/>
+                      <a:ext cx="2057506" cy="482625"/>
+                    </a:xfrm>
+                    <a:prstGeom prst="rect">
+                      <a:avLst/>
+                    </a:prstGeom>
+                  </pic:spPr>
+                </pic:pic>
+              </a:graphicData>
+            </a:graphic>
+          </wp:inline>
+        </w:drawing>
+      </w:r>
+    </w:p>
+    <w:p>
+      <w:pPr>
+        <w:spacing w:after="0"/>
+      </w:pPr>
+      <w:r>
+        <w:rPr>
+          <w:b/>
+          <w:bCs/>
+          <w:color w:val="FF0000"/>
+        </w:rPr>
+        <w:t>NB</w:t>
+      </w:r>
+      <w:r>
+        <w:rPr>
+          <w:color w:val="FF0000"/>
+        </w:rPr>
+        <w:t> </w:t>
+      </w:r>
+      <w:r>
+        <w:t xml:space="preserve">: </w:t>
+      </w:r>
+      <w:proofErr w:type="spellStart"/>
+      <w:r>
+        <w:t>props</w:t>
+      </w:r>
+      <w:proofErr w:type="spellEnd"/>
+      <w:r>
+        <w:t xml:space="preserve"> et </w:t>
+      </w:r>
+      <w:proofErr w:type="spellStart"/>
+      <w:r>
+        <w:t>event</w:t>
+      </w:r>
+      <w:proofErr w:type="spellEnd"/>
+      <w:r>
+        <w:t xml:space="preserve"> doivent être </w:t>
+      </w:r>
+      <w:r>
+        <w:t>privilégier</w:t>
+      </w:r>
+      <w:r>
+        <w:t xml:space="preserve"> à la place de </w:t>
+      </w:r>
+      <w:proofErr w:type="spellStart"/>
+      <w:r>
+        <w:t>provide</w:t>
+      </w:r>
+      <w:proofErr w:type="spellEnd"/>
+      <w:r>
+        <w:t xml:space="preserve"> et </w:t>
+      </w:r>
+      <w:proofErr w:type="spellStart"/>
+      <w:r>
+        <w:t>inject</w:t>
+      </w:r>
+      <w:proofErr w:type="spellEnd"/>
+      <w:r>
+        <w:t>.</w:t>
+      </w:r>
     </w:p>
     <w:sectPr>
       <w:pgSz w:w="11906" w:h="16838"/>

</xml_diff>

<commit_message>
projet pour tout sur component
</commit_message>
<xml_diff>
--- a/VUEJS.docx
+++ b/VUEJS.docx
@@ -1,6 +1,6 @@
 
 <file path=word/document.xml><?xml version="1.0" encoding="utf-8"?>
-<w:document xmlns:wpc="http://schemas.microsoft.com/office/word/2010/wordprocessingCanvas" xmlns:cx="http://schemas.microsoft.com/office/drawing/2014/chartex" xmlns:cx1="http://schemas.microsoft.com/office/drawing/2015/9/8/chartex" xmlns:cx2="http://schemas.microsoft.com/office/drawing/2015/10/21/chartex" xmlns:cx3="http://schemas.microsoft.com/office/drawing/2016/5/9/chartex" xmlns:cx4="http://schemas.microsoft.com/office/drawing/2016/5/10/chartex" xmlns:cx5="http://schemas.microsoft.com/office/drawing/2016/5/11/chartex" xmlns:cx6="http://schemas.microsoft.com/office/drawing/2016/5/12/chartex" xmlns:cx7="http://schemas.microsoft.com/office/drawing/2016/5/13/chartex" xmlns:cx8="http://schemas.microsoft.com/office/drawing/2016/5/14/chartex" xmlns:mc="http://schemas.openxmlformats.org/markup-compatibility/2006" xmlns:aink="http://schemas.microsoft.com/office/drawing/2016/ink" xmlns:am3d="http://schemas.microsoft.com/office/drawing/2017/model3d" xmlns:o="urn:schemas-microsoft-com:office:office" xmlns:oel="http://schemas.microsoft.com/office/2019/extlst" xmlns:r="http://schemas.openxmlformats.org/officeDocument/2006/relationships" xmlns:m="http://schemas.openxmlformats.org/officeDocument/2006/math" xmlns:v="urn:schemas-microsoft-com:vml" xmlns:wp14="http://schemas.microsoft.com/office/word/2010/wordprocessingDrawing" xmlns:wp="http://schemas.openxmlformats.org/drawingml/2006/wordprocessingDrawing" xmlns:w10="urn:schemas-microsoft-com:office:word" xmlns:w="http://schemas.openxmlformats.org/wordprocessingml/2006/main" xmlns:w14="http://schemas.microsoft.com/office/word/2010/wordml" xmlns:w15="http://schemas.microsoft.com/office/word/2012/wordml" xmlns:w16cex="http://schemas.microsoft.com/office/word/2018/wordml/cex" xmlns:w16cid="http://schemas.microsoft.com/office/word/2016/wordml/cid" xmlns:w16="http://schemas.microsoft.com/office/word/2018/wordml" xmlns:w16sdtdh="http://schemas.microsoft.com/office/word/2020/wordml/sdtdatahash" xmlns:w16se="http://schemas.microsoft.com/office/word/2015/wordml/symex" xmlns:wpg="http://schemas.microsoft.com/office/word/2010/wordprocessingGroup" xmlns:wpi="http://schemas.microsoft.com/office/word/2010/wordprocessingInk" xmlns:wne="http://schemas.microsoft.com/office/word/2006/wordml" xmlns:wps="http://schemas.microsoft.com/office/word/2010/wordprocessingShape" mc:Ignorable="w14 w15 w16se w16cid w16 w16cex w16sdtdh wp14">
+<w:document xmlns:wpc="http://schemas.microsoft.com/office/word/2010/wordprocessingCanvas" xmlns:cx="http://schemas.microsoft.com/office/drawing/2014/chartex" xmlns:cx1="http://schemas.microsoft.com/office/drawing/2015/9/8/chartex" xmlns:cx2="http://schemas.microsoft.com/office/drawing/2015/10/21/chartex" xmlns:cx3="http://schemas.microsoft.com/office/drawing/2016/5/9/chartex" xmlns:cx4="http://schemas.microsoft.com/office/drawing/2016/5/10/chartex" xmlns:cx5="http://schemas.microsoft.com/office/drawing/2016/5/11/chartex" xmlns:cx6="http://schemas.microsoft.com/office/drawing/2016/5/12/chartex" xmlns:cx7="http://schemas.microsoft.com/office/drawing/2016/5/13/chartex" xmlns:cx8="http://schemas.microsoft.com/office/drawing/2016/5/14/chartex" xmlns:mc="http://schemas.openxmlformats.org/markup-compatibility/2006" xmlns:aink="http://schemas.microsoft.com/office/drawing/2016/ink" xmlns:am3d="http://schemas.microsoft.com/office/drawing/2017/model3d" xmlns:o="urn:schemas-microsoft-com:office:office" xmlns:oel="http://schemas.microsoft.com/office/2019/extlst" xmlns:r="http://schemas.openxmlformats.org/officeDocument/2006/relationships" xmlns:m="http://schemas.openxmlformats.org/officeDocument/2006/math" xmlns:v="urn:schemas-microsoft-com:vml" xmlns:wp14="http://schemas.microsoft.com/office/word/2010/wordprocessingDrawing" xmlns:wp="http://schemas.openxmlformats.org/drawingml/2006/wordprocessingDrawing" xmlns:w10="urn:schemas-microsoft-com:office:word" xmlns:w="http://schemas.openxmlformats.org/wordprocessingml/2006/main" xmlns:w14="http://schemas.microsoft.com/office/word/2010/wordml" xmlns:w15="http://schemas.microsoft.com/office/word/2012/wordml" xmlns:w16cex="http://schemas.microsoft.com/office/word/2018/wordml/cex" xmlns:w16cid="http://schemas.microsoft.com/office/word/2016/wordml/cid" xmlns:w16="http://schemas.microsoft.com/office/word/2018/wordml" xmlns:w16du="http://schemas.microsoft.com/office/word/2023/wordml/word16du" xmlns:w16sdtdh="http://schemas.microsoft.com/office/word/2020/wordml/sdtdatahash" xmlns:w16se="http://schemas.microsoft.com/office/word/2015/wordml/symex" xmlns:wpg="http://schemas.microsoft.com/office/word/2010/wordprocessingGroup" xmlns:wpi="http://schemas.microsoft.com/office/word/2010/wordprocessingInk" xmlns:wne="http://schemas.microsoft.com/office/word/2006/wordml" xmlns:wps="http://schemas.microsoft.com/office/word/2010/wordprocessingShape" mc:Ignorable="w14 w15 w16se w16cid w16 w16cex w16sdtdh w16du wp14">
   <w:body>
     <w:p>
       <w:pPr>
@@ -8800,7 +8800,15 @@
       </w:r>
       <w:proofErr w:type="gramEnd"/>
       <w:r>
-        <w:t xml:space="preserve"> saisie qq chose puis aller vers l’autre onglet(component) et revenir on perd ce qu’on a saisie, pour éviter ça use </w:t>
+        <w:t xml:space="preserve"> </w:t>
+      </w:r>
+      <w:proofErr w:type="spellStart"/>
+      <w:r>
+        <w:t>saisie</w:t>
+      </w:r>
+      <w:proofErr w:type="spellEnd"/>
+      <w:r>
+        <w:t xml:space="preserve"> qq chose puis aller vers l’autre onglet(component) et revenir on perd ce qu’on a saisie, pour éviter ça use </w:t>
       </w:r>
       <w:proofErr w:type="spellStart"/>
       <w:r>
@@ -9202,6 +9210,639 @@
       </w:r>
       <w:r>
         <w:t>.</w:t>
+      </w:r>
+    </w:p>
+    <w:p>
+      <w:pPr>
+        <w:spacing w:after="0"/>
+      </w:pPr>
+      <w:r>
+        <w:t>Import google font dans style</w:t>
+      </w:r>
+      <w:r>
+        <w:rPr>
+          <w:noProof/>
+        </w:rPr>
+        <w:drawing>
+          <wp:inline distT="0" distB="0" distL="0" distR="0" wp14:anchorId="1E234F39" wp14:editId="5E87CDF5">
+            <wp:extent cx="6645910" cy="262255"/>
+            <wp:effectExtent l="0" t="0" r="2540" b="4445"/>
+            <wp:docPr id="422676039" name="Picture 1"/>
+            <wp:cNvGraphicFramePr>
+              <a:graphicFrameLocks xmlns:a="http://schemas.openxmlformats.org/drawingml/2006/main" noChangeAspect="1"/>
+            </wp:cNvGraphicFramePr>
+            <a:graphic xmlns:a="http://schemas.openxmlformats.org/drawingml/2006/main">
+              <a:graphicData uri="http://schemas.openxmlformats.org/drawingml/2006/picture">
+                <pic:pic xmlns:pic="http://schemas.openxmlformats.org/drawingml/2006/picture">
+                  <pic:nvPicPr>
+                    <pic:cNvPr id="422676039" name=""/>
+                    <pic:cNvPicPr/>
+                  </pic:nvPicPr>
+                  <pic:blipFill>
+                    <a:blip r:embed="rId129"/>
+                    <a:stretch>
+                      <a:fillRect/>
+                    </a:stretch>
+                  </pic:blipFill>
+                  <pic:spPr>
+                    <a:xfrm>
+                      <a:off x="0" y="0"/>
+                      <a:ext cx="6645910" cy="262255"/>
+                    </a:xfrm>
+                    <a:prstGeom prst="rect">
+                      <a:avLst/>
+                    </a:prstGeom>
+                  </pic:spPr>
+                </pic:pic>
+              </a:graphicData>
+            </a:graphic>
+          </wp:inline>
+        </w:drawing>
+      </w:r>
+    </w:p>
+    <w:p>
+      <w:pPr>
+        <w:spacing w:after="0"/>
+      </w:pPr>
+      <w:r>
+        <w:t xml:space="preserve">Use case </w:t>
+      </w:r>
+      <w:r>
+        <w:rPr>
+          <w:noProof/>
+        </w:rPr>
+        <w:drawing>
+          <wp:inline distT="0" distB="0" distL="0" distR="0" wp14:anchorId="513CA9C6" wp14:editId="1F49E0CE">
+            <wp:extent cx="2673487" cy="361969"/>
+            <wp:effectExtent l="0" t="0" r="0" b="0"/>
+            <wp:docPr id="982062490" name="Picture 1" descr="A black background with orange text&#10;&#10;Description automatically generated"/>
+            <wp:cNvGraphicFramePr>
+              <a:graphicFrameLocks xmlns:a="http://schemas.openxmlformats.org/drawingml/2006/main" noChangeAspect="1"/>
+            </wp:cNvGraphicFramePr>
+            <a:graphic xmlns:a="http://schemas.openxmlformats.org/drawingml/2006/main">
+              <a:graphicData uri="http://schemas.openxmlformats.org/drawingml/2006/picture">
+                <pic:pic xmlns:pic="http://schemas.openxmlformats.org/drawingml/2006/picture">
+                  <pic:nvPicPr>
+                    <pic:cNvPr id="982062490" name="Picture 1" descr="A black background with orange text&#10;&#10;Description automatically generated"/>
+                    <pic:cNvPicPr/>
+                  </pic:nvPicPr>
+                  <pic:blipFill>
+                    <a:blip r:embed="rId130"/>
+                    <a:stretch>
+                      <a:fillRect/>
+                    </a:stretch>
+                  </pic:blipFill>
+                  <pic:spPr>
+                    <a:xfrm>
+                      <a:off x="0" y="0"/>
+                      <a:ext cx="2673487" cy="361969"/>
+                    </a:xfrm>
+                    <a:prstGeom prst="rect">
+                      <a:avLst/>
+                    </a:prstGeom>
+                  </pic:spPr>
+                </pic:pic>
+              </a:graphicData>
+            </a:graphic>
+          </wp:inline>
+        </w:drawing>
+      </w:r>
+    </w:p>
+    <w:p>
+      <w:pPr>
+        <w:spacing w:after="0"/>
+      </w:pPr>
+      <w:r>
+        <w:t>Pour configurer un bouton qu’on peut changer de</w:t>
+      </w:r>
+      <w:r>
+        <w:t xml:space="preserve"> look lors de l’appel </w:t>
+      </w:r>
+      <w:r>
+        <w:t xml:space="preserve">(flat est un style </w:t>
+      </w:r>
+      <w:proofErr w:type="spellStart"/>
+      <w:r>
+        <w:t>css</w:t>
+      </w:r>
+      <w:proofErr w:type="spellEnd"/>
+      <w:r>
+        <w:t xml:space="preserve"> définit)</w:t>
+      </w:r>
+    </w:p>
+    <w:p>
+      <w:pPr>
+        <w:spacing w:after="0"/>
+      </w:pPr>
+      <w:r>
+        <w:rPr>
+          <w:noProof/>
+        </w:rPr>
+        <w:drawing>
+          <wp:inline distT="0" distB="0" distL="0" distR="0" wp14:anchorId="64082776" wp14:editId="27DEC132">
+            <wp:extent cx="2787793" cy="1568531"/>
+            <wp:effectExtent l="0" t="0" r="0" b="0"/>
+            <wp:docPr id="543252263" name="Picture 1" descr="A screen shot of a computer code&#10;&#10;Description automatically generated"/>
+            <wp:cNvGraphicFramePr>
+              <a:graphicFrameLocks xmlns:a="http://schemas.openxmlformats.org/drawingml/2006/main" noChangeAspect="1"/>
+            </wp:cNvGraphicFramePr>
+            <a:graphic xmlns:a="http://schemas.openxmlformats.org/drawingml/2006/main">
+              <a:graphicData uri="http://schemas.openxmlformats.org/drawingml/2006/picture">
+                <pic:pic xmlns:pic="http://schemas.openxmlformats.org/drawingml/2006/picture">
+                  <pic:nvPicPr>
+                    <pic:cNvPr id="543252263" name="Picture 1" descr="A screen shot of a computer code&#10;&#10;Description automatically generated"/>
+                    <pic:cNvPicPr/>
+                  </pic:nvPicPr>
+                  <pic:blipFill>
+                    <a:blip r:embed="rId131"/>
+                    <a:stretch>
+                      <a:fillRect/>
+                    </a:stretch>
+                  </pic:blipFill>
+                  <pic:spPr>
+                    <a:xfrm>
+                      <a:off x="0" y="0"/>
+                      <a:ext cx="2787793" cy="1568531"/>
+                    </a:xfrm>
+                    <a:prstGeom prst="rect">
+                      <a:avLst/>
+                    </a:prstGeom>
+                  </pic:spPr>
+                </pic:pic>
+              </a:graphicData>
+            </a:graphic>
+          </wp:inline>
+        </w:drawing>
+      </w:r>
+      <w:proofErr w:type="gramStart"/>
+      <w:r>
+        <w:t>use</w:t>
+      </w:r>
+      <w:proofErr w:type="gramEnd"/>
+      <w:r>
+        <w:t xml:space="preserve"> case</w:t>
+      </w:r>
+      <w:r>
+        <w:rPr>
+          <w:noProof/>
+        </w:rPr>
+        <w:drawing>
+          <wp:inline distT="0" distB="0" distL="0" distR="0" wp14:anchorId="06A55174" wp14:editId="0F32932E">
+            <wp:extent cx="2673487" cy="177809"/>
+            <wp:effectExtent l="0" t="0" r="0" b="0"/>
+            <wp:docPr id="1829873979" name="Picture 1"/>
+            <wp:cNvGraphicFramePr>
+              <a:graphicFrameLocks xmlns:a="http://schemas.openxmlformats.org/drawingml/2006/main" noChangeAspect="1"/>
+            </wp:cNvGraphicFramePr>
+            <a:graphic xmlns:a="http://schemas.openxmlformats.org/drawingml/2006/main">
+              <a:graphicData uri="http://schemas.openxmlformats.org/drawingml/2006/picture">
+                <pic:pic xmlns:pic="http://schemas.openxmlformats.org/drawingml/2006/picture">
+                  <pic:nvPicPr>
+                    <pic:cNvPr id="1829873979" name=""/>
+                    <pic:cNvPicPr/>
+                  </pic:nvPicPr>
+                  <pic:blipFill>
+                    <a:blip r:embed="rId132"/>
+                    <a:stretch>
+                      <a:fillRect/>
+                    </a:stretch>
+                  </pic:blipFill>
+                  <pic:spPr>
+                    <a:xfrm>
+                      <a:off x="0" y="0"/>
+                      <a:ext cx="2673487" cy="177809"/>
+                    </a:xfrm>
+                    <a:prstGeom prst="rect">
+                      <a:avLst/>
+                    </a:prstGeom>
+                  </pic:spPr>
+                </pic:pic>
+              </a:graphicData>
+            </a:graphic>
+          </wp:inline>
+        </w:drawing>
+      </w:r>
+    </w:p>
+    <w:p>
+      <w:pPr>
+        <w:spacing w:after="0"/>
+      </w:pPr>
+      <w:r>
+        <w:t>Base-</w:t>
+      </w:r>
+      <w:proofErr w:type="spellStart"/>
+      <w:r>
+        <w:t>button</w:t>
+      </w:r>
+      <w:proofErr w:type="spellEnd"/>
+      <w:r>
+        <w:t xml:space="preserve"> n’est pas un bouton en tant que tel mais un com</w:t>
+      </w:r>
+      <w:r>
+        <w:t>posant a un bouton donc on peut faire</w:t>
+      </w:r>
+    </w:p>
+    <w:p>
+      <w:pPr>
+        <w:spacing w:after="0"/>
+      </w:pPr>
+      <w:r>
+        <w:drawing>
+          <wp:inline distT="0" distB="0" distL="0" distR="0" wp14:anchorId="11C668F8" wp14:editId="03B59BD5">
+            <wp:extent cx="5702593" cy="234962"/>
+            <wp:effectExtent l="0" t="0" r="0" b="0"/>
+            <wp:docPr id="464035115" name="Picture 1"/>
+            <wp:cNvGraphicFramePr>
+              <a:graphicFrameLocks xmlns:a="http://schemas.openxmlformats.org/drawingml/2006/main" noChangeAspect="1"/>
+            </wp:cNvGraphicFramePr>
+            <a:graphic xmlns:a="http://schemas.openxmlformats.org/drawingml/2006/main">
+              <a:graphicData uri="http://schemas.openxmlformats.org/drawingml/2006/picture">
+                <pic:pic xmlns:pic="http://schemas.openxmlformats.org/drawingml/2006/picture">
+                  <pic:nvPicPr>
+                    <pic:cNvPr id="464035115" name=""/>
+                    <pic:cNvPicPr/>
+                  </pic:nvPicPr>
+                  <pic:blipFill>
+                    <a:blip r:embed="rId133"/>
+                    <a:stretch>
+                      <a:fillRect/>
+                    </a:stretch>
+                  </pic:blipFill>
+                  <pic:spPr>
+                    <a:xfrm>
+                      <a:off x="0" y="0"/>
+                      <a:ext cx="5702593" cy="234962"/>
+                    </a:xfrm>
+                    <a:prstGeom prst="rect">
+                      <a:avLst/>
+                    </a:prstGeom>
+                  </pic:spPr>
+                </pic:pic>
+              </a:graphicData>
+            </a:graphic>
+          </wp:inline>
+        </w:drawing>
+      </w:r>
+    </w:p>
+    <w:p>
+      <w:pPr>
+        <w:spacing w:after="0"/>
+      </w:pPr>
+      <w:r>
+        <w:t xml:space="preserve">Pour fermer </w:t>
+      </w:r>
+      <w:r>
+        <w:t xml:space="preserve">la boite de </w:t>
+      </w:r>
+      <w:proofErr w:type="spellStart"/>
+      <w:r>
+        <w:t>dialog</w:t>
+      </w:r>
+      <w:proofErr w:type="spellEnd"/>
+      <w:r>
+        <w:t xml:space="preserve"> qq soit l’endroit où on clique : </w:t>
+      </w:r>
+    </w:p>
+    <w:p>
+      <w:pPr>
+        <w:spacing w:after="0"/>
+      </w:pPr>
+      <w:r>
+        <w:drawing>
+          <wp:inline distT="0" distB="0" distL="0" distR="0" wp14:anchorId="6B3670BA" wp14:editId="228F8356">
+            <wp:extent cx="2648086" cy="196860"/>
+            <wp:effectExtent l="0" t="0" r="0" b="0"/>
+            <wp:docPr id="975951347" name="Picture 1"/>
+            <wp:cNvGraphicFramePr>
+              <a:graphicFrameLocks xmlns:a="http://schemas.openxmlformats.org/drawingml/2006/main" noChangeAspect="1"/>
+            </wp:cNvGraphicFramePr>
+            <a:graphic xmlns:a="http://schemas.openxmlformats.org/drawingml/2006/main">
+              <a:graphicData uri="http://schemas.openxmlformats.org/drawingml/2006/picture">
+                <pic:pic xmlns:pic="http://schemas.openxmlformats.org/drawingml/2006/picture">
+                  <pic:nvPicPr>
+                    <pic:cNvPr id="975951347" name=""/>
+                    <pic:cNvPicPr/>
+                  </pic:nvPicPr>
+                  <pic:blipFill>
+                    <a:blip r:embed="rId134"/>
+                    <a:stretch>
+                      <a:fillRect/>
+                    </a:stretch>
+                  </pic:blipFill>
+                  <pic:spPr>
+                    <a:xfrm>
+                      <a:off x="0" y="0"/>
+                      <a:ext cx="2648086" cy="196860"/>
+                    </a:xfrm>
+                    <a:prstGeom prst="rect">
+                      <a:avLst/>
+                    </a:prstGeom>
+                  </pic:spPr>
+                </pic:pic>
+              </a:graphicData>
+            </a:graphic>
+          </wp:inline>
+        </w:drawing>
+      </w:r>
+      <w:r>
+        <w:t xml:space="preserve"> </w:t>
+      </w:r>
+      <w:proofErr w:type="gramStart"/>
+      <w:r>
+        <w:t>et</w:t>
+      </w:r>
+      <w:proofErr w:type="gramEnd"/>
+      <w:r>
+        <w:t xml:space="preserve"> toujours dans </w:t>
+      </w:r>
+      <w:proofErr w:type="spellStart"/>
+      <w:r>
+        <w:t>BaseDialog</w:t>
+      </w:r>
+      <w:proofErr w:type="spellEnd"/>
+      <w:r>
+        <w:t xml:space="preserve"> </w:t>
+      </w:r>
+      <w:r>
+        <w:drawing>
+          <wp:inline distT="0" distB="0" distL="0" distR="0" wp14:anchorId="646A8B4A" wp14:editId="666E7DBC">
+            <wp:extent cx="1314518" cy="196860"/>
+            <wp:effectExtent l="0" t="0" r="0" b="0"/>
+            <wp:docPr id="662415142" name="Picture 1"/>
+            <wp:cNvGraphicFramePr>
+              <a:graphicFrameLocks xmlns:a="http://schemas.openxmlformats.org/drawingml/2006/main" noChangeAspect="1"/>
+            </wp:cNvGraphicFramePr>
+            <a:graphic xmlns:a="http://schemas.openxmlformats.org/drawingml/2006/main">
+              <a:graphicData uri="http://schemas.openxmlformats.org/drawingml/2006/picture">
+                <pic:pic xmlns:pic="http://schemas.openxmlformats.org/drawingml/2006/picture">
+                  <pic:nvPicPr>
+                    <pic:cNvPr id="662415142" name=""/>
+                    <pic:cNvPicPr/>
+                  </pic:nvPicPr>
+                  <pic:blipFill>
+                    <a:blip r:embed="rId135"/>
+                    <a:stretch>
+                      <a:fillRect/>
+                    </a:stretch>
+                  </pic:blipFill>
+                  <pic:spPr>
+                    <a:xfrm>
+                      <a:off x="0" y="0"/>
+                      <a:ext cx="1314518" cy="196860"/>
+                    </a:xfrm>
+                    <a:prstGeom prst="rect">
+                      <a:avLst/>
+                    </a:prstGeom>
+                  </pic:spPr>
+                </pic:pic>
+              </a:graphicData>
+            </a:graphic>
+          </wp:inline>
+        </w:drawing>
+      </w:r>
+    </w:p>
+    <w:p>
+      <w:pPr>
+        <w:spacing w:after="0"/>
+        <w:rPr>
+          <w:lang w:val="en-US"/>
+        </w:rPr>
+      </w:pPr>
+      <w:r>
+        <w:rPr>
+          <w:lang w:val="en-US"/>
+        </w:rPr>
+        <w:lastRenderedPageBreak/>
+        <w:t xml:space="preserve">Use case </w:t>
+      </w:r>
+      <w:r>
+        <w:drawing>
+          <wp:inline distT="0" distB="0" distL="0" distR="0" wp14:anchorId="2946CBCC" wp14:editId="1C051FDD">
+            <wp:extent cx="1873346" cy="781090"/>
+            <wp:effectExtent l="0" t="0" r="0" b="0"/>
+            <wp:docPr id="1783486849" name="Picture 1" descr="A black background with white text&#10;&#10;Description automatically generated"/>
+            <wp:cNvGraphicFramePr>
+              <a:graphicFrameLocks xmlns:a="http://schemas.openxmlformats.org/drawingml/2006/main" noChangeAspect="1"/>
+            </wp:cNvGraphicFramePr>
+            <a:graphic xmlns:a="http://schemas.openxmlformats.org/drawingml/2006/main">
+              <a:graphicData uri="http://schemas.openxmlformats.org/drawingml/2006/picture">
+                <pic:pic xmlns:pic="http://schemas.openxmlformats.org/drawingml/2006/picture">
+                  <pic:nvPicPr>
+                    <pic:cNvPr id="1783486849" name="Picture 1" descr="A black background with white text&#10;&#10;Description automatically generated"/>
+                    <pic:cNvPicPr/>
+                  </pic:nvPicPr>
+                  <pic:blipFill>
+                    <a:blip r:embed="rId136"/>
+                    <a:stretch>
+                      <a:fillRect/>
+                    </a:stretch>
+                  </pic:blipFill>
+                  <pic:spPr>
+                    <a:xfrm>
+                      <a:off x="0" y="0"/>
+                      <a:ext cx="1873346" cy="781090"/>
+                    </a:xfrm>
+                    <a:prstGeom prst="rect">
+                      <a:avLst/>
+                    </a:prstGeom>
+                  </pic:spPr>
+                </pic:pic>
+              </a:graphicData>
+            </a:graphic>
+          </wp:inline>
+        </w:drawing>
+      </w:r>
+      <w:r>
+        <w:rPr>
+          <w:lang w:val="en-US"/>
+        </w:rPr>
+        <w:t xml:space="preserve"> </w:t>
+      </w:r>
+      <w:proofErr w:type="spellStart"/>
+      <w:r>
+        <w:rPr>
+          <w:lang w:val="en-US"/>
+        </w:rPr>
+        <w:t>confirmError</w:t>
+      </w:r>
+      <w:proofErr w:type="spellEnd"/>
+      <w:r>
+        <w:rPr>
+          <w:lang w:val="en-US"/>
+        </w:rPr>
+        <w:t xml:space="preserve"> met </w:t>
+      </w:r>
+      <w:r>
+        <w:rPr>
+          <w:lang w:val="en-US"/>
+        </w:rPr>
+        <w:t>la</w:t>
+      </w:r>
+      <w:r>
+        <w:rPr>
+          <w:lang w:val="en-US"/>
+        </w:rPr>
+        <w:t xml:space="preserve"> v</w:t>
+      </w:r>
+      <w:r>
+        <w:rPr>
+          <w:lang w:val="en-US"/>
+        </w:rPr>
+        <w:t xml:space="preserve">ariable </w:t>
+      </w:r>
+      <w:proofErr w:type="spellStart"/>
+      <w:r>
+        <w:rPr>
+          <w:b/>
+          <w:bCs/>
+          <w:lang w:val="en-US"/>
+        </w:rPr>
+        <w:t>inputIsInvalid</w:t>
+      </w:r>
+      <w:proofErr w:type="spellEnd"/>
+      <w:r>
+        <w:rPr>
+          <w:lang w:val="en-US"/>
+        </w:rPr>
+        <w:t xml:space="preserve"> </w:t>
+      </w:r>
+      <w:proofErr w:type="gramStart"/>
+      <w:r>
+        <w:rPr>
+          <w:lang w:val="en-US"/>
+        </w:rPr>
+        <w:t>a false</w:t>
+      </w:r>
+      <w:proofErr w:type="gramEnd"/>
+      <w:r>
+        <w:rPr>
+          <w:lang w:val="en-US"/>
+        </w:rPr>
+        <w:t xml:space="preserve"> </w:t>
+      </w:r>
+    </w:p>
+    <w:p>
+      <w:pPr>
+        <w:spacing w:after="0"/>
+      </w:pPr>
+      <w:r>
+        <w:t xml:space="preserve">Pour supprimer un </w:t>
+      </w:r>
+      <w:proofErr w:type="spellStart"/>
+      <w:r>
+        <w:t>element</w:t>
+      </w:r>
+      <w:proofErr w:type="spellEnd"/>
+      <w:r>
+        <w:t xml:space="preserve"> d</w:t>
+      </w:r>
+      <w:r>
+        <w:t xml:space="preserve">ans </w:t>
+      </w:r>
+      <w:proofErr w:type="gramStart"/>
+      <w:r>
+        <w:t xml:space="preserve">une liste </w:t>
+      </w:r>
+      <w:r>
+        <w:t>utilisé</w:t>
+      </w:r>
+      <w:proofErr w:type="gramEnd"/>
+      <w:r>
+        <w:t xml:space="preserve"> par injection (et non </w:t>
+      </w:r>
+      <w:proofErr w:type="spellStart"/>
+      <w:r>
+        <w:t>props</w:t>
+      </w:r>
+      <w:proofErr w:type="spellEnd"/>
+      <w:r>
+        <w:t xml:space="preserve">) faire </w:t>
+      </w:r>
+    </w:p>
+    <w:p>
+      <w:pPr>
+        <w:spacing w:after="0"/>
+      </w:pPr>
+      <w:r>
+        <w:drawing>
+          <wp:inline distT="0" distB="0" distL="0" distR="0" wp14:anchorId="69A84E0B" wp14:editId="78C6EFE8">
+            <wp:extent cx="3772094" cy="914447"/>
+            <wp:effectExtent l="0" t="0" r="0" b="0"/>
+            <wp:docPr id="482055079" name="Picture 1" descr="A computer screen with white text&#10;&#10;Description automatically generated"/>
+            <wp:cNvGraphicFramePr>
+              <a:graphicFrameLocks xmlns:a="http://schemas.openxmlformats.org/drawingml/2006/main" noChangeAspect="1"/>
+            </wp:cNvGraphicFramePr>
+            <a:graphic xmlns:a="http://schemas.openxmlformats.org/drawingml/2006/main">
+              <a:graphicData uri="http://schemas.openxmlformats.org/drawingml/2006/picture">
+                <pic:pic xmlns:pic="http://schemas.openxmlformats.org/drawingml/2006/picture">
+                  <pic:nvPicPr>
+                    <pic:cNvPr id="482055079" name="Picture 1" descr="A computer screen with white text&#10;&#10;Description automatically generated"/>
+                    <pic:cNvPicPr/>
+                  </pic:nvPicPr>
+                  <pic:blipFill>
+                    <a:blip r:embed="rId137"/>
+                    <a:stretch>
+                      <a:fillRect/>
+                    </a:stretch>
+                  </pic:blipFill>
+                  <pic:spPr>
+                    <a:xfrm>
+                      <a:off x="0" y="0"/>
+                      <a:ext cx="3772094" cy="914447"/>
+                    </a:xfrm>
+                    <a:prstGeom prst="rect">
+                      <a:avLst/>
+                    </a:prstGeom>
+                  </pic:spPr>
+                </pic:pic>
+              </a:graphicData>
+            </a:graphic>
+          </wp:inline>
+        </w:drawing>
+      </w:r>
+      <w:r>
+        <w:t xml:space="preserve"> </w:t>
+      </w:r>
+      <w:proofErr w:type="gramStart"/>
+      <w:r>
+        <w:t>au</w:t>
+      </w:r>
+      <w:proofErr w:type="gramEnd"/>
+      <w:r>
+        <w:t xml:space="preserve"> lieu de </w:t>
+      </w:r>
+      <w:proofErr w:type="spellStart"/>
+      <w:r>
+        <w:t>unshift</w:t>
+      </w:r>
+      <w:proofErr w:type="spellEnd"/>
+    </w:p>
+    <w:p>
+      <w:pPr>
+        <w:spacing w:after="0"/>
+      </w:pPr>
+      <w:r>
+        <w:rPr>
+          <w:b/>
+          <w:bCs/>
+          <w:noProof/>
+          <w:color w:val="FF0000"/>
+          <w:sz w:val="28"/>
+          <w:szCs w:val="28"/>
+          <w:u w:val="single"/>
+        </w:rPr>
+        <w:t>FORMS</w:t>
+      </w:r>
+      <w:r>
+        <w:t> :</w:t>
+      </w:r>
+    </w:p>
+    <w:p>
+      <w:pPr>
+        <w:spacing w:after="0"/>
+      </w:pPr>
+      <w:r>
+        <w:t xml:space="preserve"> </w:t>
       </w:r>
     </w:p>
     <w:p>
@@ -9220,7 +9861,7 @@
 </file>
 
 <file path=word/numbering.xml><?xml version="1.0" encoding="utf-8"?>
-<w:numbering xmlns:wpc="http://schemas.microsoft.com/office/word/2010/wordprocessingCanvas" xmlns:cx="http://schemas.microsoft.com/office/drawing/2014/chartex" xmlns:cx1="http://schemas.microsoft.com/office/drawing/2015/9/8/chartex" xmlns:cx2="http://schemas.microsoft.com/office/drawing/2015/10/21/chartex" xmlns:cx3="http://schemas.microsoft.com/office/drawing/2016/5/9/chartex" xmlns:cx4="http://schemas.microsoft.com/office/drawing/2016/5/10/chartex" xmlns:cx5="http://schemas.microsoft.com/office/drawing/2016/5/11/chartex" xmlns:cx6="http://schemas.microsoft.com/office/drawing/2016/5/12/chartex" xmlns:cx7="http://schemas.microsoft.com/office/drawing/2016/5/13/chartex" xmlns:cx8="http://schemas.microsoft.com/office/drawing/2016/5/14/chartex" xmlns:mc="http://schemas.openxmlformats.org/markup-compatibility/2006" xmlns:aink="http://schemas.microsoft.com/office/drawing/2016/ink" xmlns:am3d="http://schemas.microsoft.com/office/drawing/2017/model3d" xmlns:o="urn:schemas-microsoft-com:office:office" xmlns:oel="http://schemas.microsoft.com/office/2019/extlst" xmlns:r="http://schemas.openxmlformats.org/officeDocument/2006/relationships" xmlns:m="http://schemas.openxmlformats.org/officeDocument/2006/math" xmlns:v="urn:schemas-microsoft-com:vml" xmlns:wp14="http://schemas.microsoft.com/office/word/2010/wordprocessingDrawing" xmlns:wp="http://schemas.openxmlformats.org/drawingml/2006/wordprocessingDrawing" xmlns:w10="urn:schemas-microsoft-com:office:word" xmlns:w="http://schemas.openxmlformats.org/wordprocessingml/2006/main" xmlns:w14="http://schemas.microsoft.com/office/word/2010/wordml" xmlns:w15="http://schemas.microsoft.com/office/word/2012/wordml" xmlns:w16cex="http://schemas.microsoft.com/office/word/2018/wordml/cex" xmlns:w16cid="http://schemas.microsoft.com/office/word/2016/wordml/cid" xmlns:w16="http://schemas.microsoft.com/office/word/2018/wordml" xmlns:w16sdtdh="http://schemas.microsoft.com/office/word/2020/wordml/sdtdatahash" xmlns:w16se="http://schemas.microsoft.com/office/word/2015/wordml/symex" xmlns:wpg="http://schemas.microsoft.com/office/word/2010/wordprocessingGroup" xmlns:wpi="http://schemas.microsoft.com/office/word/2010/wordprocessingInk" xmlns:wne="http://schemas.microsoft.com/office/word/2006/wordml" xmlns:wps="http://schemas.microsoft.com/office/word/2010/wordprocessingShape" mc:Ignorable="w14 w15 w16se w16cid w16 w16cex w16sdtdh wp14">
+<w:numbering xmlns:wpc="http://schemas.microsoft.com/office/word/2010/wordprocessingCanvas" xmlns:cx="http://schemas.microsoft.com/office/drawing/2014/chartex" xmlns:cx1="http://schemas.microsoft.com/office/drawing/2015/9/8/chartex" xmlns:cx2="http://schemas.microsoft.com/office/drawing/2015/10/21/chartex" xmlns:cx3="http://schemas.microsoft.com/office/drawing/2016/5/9/chartex" xmlns:cx4="http://schemas.microsoft.com/office/drawing/2016/5/10/chartex" xmlns:cx5="http://schemas.microsoft.com/office/drawing/2016/5/11/chartex" xmlns:cx6="http://schemas.microsoft.com/office/drawing/2016/5/12/chartex" xmlns:cx7="http://schemas.microsoft.com/office/drawing/2016/5/13/chartex" xmlns:cx8="http://schemas.microsoft.com/office/drawing/2016/5/14/chartex" xmlns:mc="http://schemas.openxmlformats.org/markup-compatibility/2006" xmlns:aink="http://schemas.microsoft.com/office/drawing/2016/ink" xmlns:am3d="http://schemas.microsoft.com/office/drawing/2017/model3d" xmlns:o="urn:schemas-microsoft-com:office:office" xmlns:oel="http://schemas.microsoft.com/office/2019/extlst" xmlns:r="http://schemas.openxmlformats.org/officeDocument/2006/relationships" xmlns:m="http://schemas.openxmlformats.org/officeDocument/2006/math" xmlns:v="urn:schemas-microsoft-com:vml" xmlns:wp14="http://schemas.microsoft.com/office/word/2010/wordprocessingDrawing" xmlns:wp="http://schemas.openxmlformats.org/drawingml/2006/wordprocessingDrawing" xmlns:w10="urn:schemas-microsoft-com:office:word" xmlns:w="http://schemas.openxmlformats.org/wordprocessingml/2006/main" xmlns:w14="http://schemas.microsoft.com/office/word/2010/wordml" xmlns:w15="http://schemas.microsoft.com/office/word/2012/wordml" xmlns:w16cex="http://schemas.microsoft.com/office/word/2018/wordml/cex" xmlns:w16cid="http://schemas.microsoft.com/office/word/2016/wordml/cid" xmlns:w16="http://schemas.microsoft.com/office/word/2018/wordml" xmlns:w16du="http://schemas.microsoft.com/office/word/2023/wordml/word16du" xmlns:w16sdtdh="http://schemas.microsoft.com/office/word/2020/wordml/sdtdatahash" xmlns:w16se="http://schemas.microsoft.com/office/word/2015/wordml/symex" xmlns:wpg="http://schemas.microsoft.com/office/word/2010/wordprocessingGroup" xmlns:wpi="http://schemas.microsoft.com/office/word/2010/wordprocessingInk" xmlns:wne="http://schemas.microsoft.com/office/word/2006/wordml" xmlns:wps="http://schemas.microsoft.com/office/word/2010/wordprocessingShape" mc:Ignorable="w14 w15 w16se w16cid w16 w16cex w16sdtdh w16du wp14">
   <w:abstractNum w:abstractNumId="0" w15:restartNumberingAfterBreak="0">
     <w:nsid w:val="543D79DC"/>
     <w:multiLevelType w:val="hybridMultilevel"/>
@@ -9341,7 +9982,7 @@
 </file>
 
 <file path=word/styles.xml><?xml version="1.0" encoding="utf-8"?>
-<w:styles xmlns:mc="http://schemas.openxmlformats.org/markup-compatibility/2006" xmlns:r="http://schemas.openxmlformats.org/officeDocument/2006/relationships" xmlns:w="http://schemas.openxmlformats.org/wordprocessingml/2006/main" xmlns:w14="http://schemas.microsoft.com/office/word/2010/wordml" xmlns:w15="http://schemas.microsoft.com/office/word/2012/wordml" xmlns:w16cex="http://schemas.microsoft.com/office/word/2018/wordml/cex" xmlns:w16cid="http://schemas.microsoft.com/office/word/2016/wordml/cid" xmlns:w16="http://schemas.microsoft.com/office/word/2018/wordml" xmlns:w16sdtdh="http://schemas.microsoft.com/office/word/2020/wordml/sdtdatahash" xmlns:w16se="http://schemas.microsoft.com/office/word/2015/wordml/symex" mc:Ignorable="w14 w15 w16se w16cid w16 w16cex w16sdtdh">
+<w:styles xmlns:mc="http://schemas.openxmlformats.org/markup-compatibility/2006" xmlns:r="http://schemas.openxmlformats.org/officeDocument/2006/relationships" xmlns:w="http://schemas.openxmlformats.org/wordprocessingml/2006/main" xmlns:w14="http://schemas.microsoft.com/office/word/2010/wordml" xmlns:w15="http://schemas.microsoft.com/office/word/2012/wordml" xmlns:w16cex="http://schemas.microsoft.com/office/word/2018/wordml/cex" xmlns:w16cid="http://schemas.microsoft.com/office/word/2016/wordml/cid" xmlns:w16="http://schemas.microsoft.com/office/word/2018/wordml" xmlns:w16du="http://schemas.microsoft.com/office/word/2023/wordml/word16du" xmlns:w16sdtdh="http://schemas.microsoft.com/office/word/2020/wordml/sdtdatahash" xmlns:w16se="http://schemas.microsoft.com/office/word/2015/wordml/symex" mc:Ignorable="w14 w15 w16se w16cid w16 w16cex w16sdtdh w16du">
   <w:docDefaults>
     <w:rPrDefault>
       <w:rPr>

</xml_diff>

<commit_message>
clic & pass data
</commit_message>
<xml_diff>
--- a/VUEJS.docx
+++ b/VUEJS.docx
@@ -12042,6 +12042,9 @@
         <w:t xml:space="preserve">en programmation : </w:t>
       </w:r>
       <w:r>
+        <w:rPr>
+          <w:noProof/>
+        </w:rPr>
         <w:drawing>
           <wp:inline distT="0" distB="0" distL="0" distR="0" wp14:anchorId="4E5A8238" wp14:editId="014274D1">
             <wp:extent cx="2095608" cy="196860"/>
@@ -12098,6 +12101,249 @@
       <w:proofErr w:type="spellEnd"/>
       <w:r>
         <w:t>()…</w:t>
+      </w:r>
+    </w:p>
+    <w:p>
+      <w:pPr>
+        <w:spacing w:after="0"/>
+      </w:pPr>
+      <w:r>
+        <w:rPr>
+          <w:b/>
+          <w:bCs/>
+        </w:rPr>
+        <w:t>Passing data</w:t>
+      </w:r>
+      <w:r>
+        <w:t> :</w:t>
+      </w:r>
+    </w:p>
+    <w:p>
+      <w:pPr>
+        <w:spacing w:after="0"/>
+      </w:pPr>
+      <w:r>
+        <w:drawing>
+          <wp:inline distT="0" distB="0" distL="0" distR="0" wp14:anchorId="2E5DEB50" wp14:editId="641929FA">
+            <wp:extent cx="3816546" cy="209561"/>
+            <wp:effectExtent l="0" t="0" r="0" b="0"/>
+            <wp:docPr id="1197519442" name="Picture 1"/>
+            <wp:cNvGraphicFramePr>
+              <a:graphicFrameLocks xmlns:a="http://schemas.openxmlformats.org/drawingml/2006/main" noChangeAspect="1"/>
+            </wp:cNvGraphicFramePr>
+            <a:graphic xmlns:a="http://schemas.openxmlformats.org/drawingml/2006/main">
+              <a:graphicData uri="http://schemas.openxmlformats.org/drawingml/2006/picture">
+                <pic:pic xmlns:pic="http://schemas.openxmlformats.org/drawingml/2006/picture">
+                  <pic:nvPicPr>
+                    <pic:cNvPr id="1197519442" name=""/>
+                    <pic:cNvPicPr/>
+                  </pic:nvPicPr>
+                  <pic:blipFill>
+                    <a:blip r:embed="rId167"/>
+                    <a:stretch>
+                      <a:fillRect/>
+                    </a:stretch>
+                  </pic:blipFill>
+                  <pic:spPr>
+                    <a:xfrm>
+                      <a:off x="0" y="0"/>
+                      <a:ext cx="3816546" cy="209561"/>
+                    </a:xfrm>
+                    <a:prstGeom prst="rect">
+                      <a:avLst/>
+                    </a:prstGeom>
+                  </pic:spPr>
+                </pic:pic>
+              </a:graphicData>
+            </a:graphic>
+          </wp:inline>
+        </w:drawing>
+      </w:r>
+      <w:proofErr w:type="gramStart"/>
+      <w:r>
+        <w:t>attention</w:t>
+      </w:r>
+      <w:proofErr w:type="gramEnd"/>
+      <w:r>
+        <w:t xml:space="preserve"> à l’ordre des </w:t>
+      </w:r>
+      <w:proofErr w:type="spellStart"/>
+      <w:r>
+        <w:t>paths</w:t>
+      </w:r>
+      <w:proofErr w:type="spellEnd"/>
+    </w:p>
+    <w:p>
+      <w:pPr>
+        <w:spacing w:after="0"/>
+      </w:pPr>
+      <w:r>
+        <w:drawing>
+          <wp:inline distT="0" distB="0" distL="0" distR="0" wp14:anchorId="6F750AB3" wp14:editId="1E92E7E7">
+            <wp:extent cx="4978656" cy="2311519"/>
+            <wp:effectExtent l="0" t="0" r="0" b="0"/>
+            <wp:docPr id="1014599144" name="Picture 1" descr="A screen shot of a computer program&#10;&#10;Description automatically generated"/>
+            <wp:cNvGraphicFramePr>
+              <a:graphicFrameLocks xmlns:a="http://schemas.openxmlformats.org/drawingml/2006/main" noChangeAspect="1"/>
+            </wp:cNvGraphicFramePr>
+            <a:graphic xmlns:a="http://schemas.openxmlformats.org/drawingml/2006/main">
+              <a:graphicData uri="http://schemas.openxmlformats.org/drawingml/2006/picture">
+                <pic:pic xmlns:pic="http://schemas.openxmlformats.org/drawingml/2006/picture">
+                  <pic:nvPicPr>
+                    <pic:cNvPr id="1014599144" name="Picture 1" descr="A screen shot of a computer program&#10;&#10;Description automatically generated"/>
+                    <pic:cNvPicPr/>
+                  </pic:nvPicPr>
+                  <pic:blipFill>
+                    <a:blip r:embed="rId168"/>
+                    <a:stretch>
+                      <a:fillRect/>
+                    </a:stretch>
+                  </pic:blipFill>
+                  <pic:spPr>
+                    <a:xfrm>
+                      <a:off x="0" y="0"/>
+                      <a:ext cx="4978656" cy="2311519"/>
+                    </a:xfrm>
+                    <a:prstGeom prst="rect">
+                      <a:avLst/>
+                    </a:prstGeom>
+                  </pic:spPr>
+                </pic:pic>
+              </a:graphicData>
+            </a:graphic>
+          </wp:inline>
+        </w:drawing>
+      </w:r>
+    </w:p>
+    <w:p>
+      <w:pPr>
+        <w:spacing w:after="0"/>
+      </w:pPr>
+      <w:r>
+        <w:t>La même chose mais en cliquant sur un lien :</w:t>
+      </w:r>
+      <w:r>
+        <w:drawing>
+          <wp:inline distT="0" distB="0" distL="0" distR="0" wp14:anchorId="4ECDA9CF" wp14:editId="42F83FEB">
+            <wp:extent cx="4438878" cy="228612"/>
+            <wp:effectExtent l="0" t="0" r="0" b="0"/>
+            <wp:docPr id="692239609" name="Picture 1"/>
+            <wp:cNvGraphicFramePr>
+              <a:graphicFrameLocks xmlns:a="http://schemas.openxmlformats.org/drawingml/2006/main" noChangeAspect="1"/>
+            </wp:cNvGraphicFramePr>
+            <a:graphic xmlns:a="http://schemas.openxmlformats.org/drawingml/2006/main">
+              <a:graphicData uri="http://schemas.openxmlformats.org/drawingml/2006/picture">
+                <pic:pic xmlns:pic="http://schemas.openxmlformats.org/drawingml/2006/picture">
+                  <pic:nvPicPr>
+                    <pic:cNvPr id="692239609" name=""/>
+                    <pic:cNvPicPr/>
+                  </pic:nvPicPr>
+                  <pic:blipFill>
+                    <a:blip r:embed="rId169"/>
+                    <a:stretch>
+                      <a:fillRect/>
+                    </a:stretch>
+                  </pic:blipFill>
+                  <pic:spPr>
+                    <a:xfrm>
+                      <a:off x="0" y="0"/>
+                      <a:ext cx="4438878" cy="228612"/>
+                    </a:xfrm>
+                    <a:prstGeom prst="rect">
+                      <a:avLst/>
+                    </a:prstGeom>
+                  </pic:spPr>
+                </pic:pic>
+              </a:graphicData>
+            </a:graphic>
+          </wp:inline>
+        </w:drawing>
+      </w:r>
+      <w:r>
+        <w:t xml:space="preserve"> ou </w:t>
+      </w:r>
+      <w:proofErr w:type="spellStart"/>
+      <w:r>
+        <w:t>computed</w:t>
+      </w:r>
+      <w:proofErr w:type="spellEnd"/>
+      <w:r>
+        <w:lastRenderedPageBreak/>
+        <w:drawing>
+          <wp:inline distT="0" distB="0" distL="0" distR="0" wp14:anchorId="4DC75010" wp14:editId="72575B90">
+            <wp:extent cx="4540483" cy="254013"/>
+            <wp:effectExtent l="0" t="0" r="0" b="0"/>
+            <wp:docPr id="1799868191" name="Picture 1"/>
+            <wp:cNvGraphicFramePr>
+              <a:graphicFrameLocks xmlns:a="http://schemas.openxmlformats.org/drawingml/2006/main" noChangeAspect="1"/>
+            </wp:cNvGraphicFramePr>
+            <a:graphic xmlns:a="http://schemas.openxmlformats.org/drawingml/2006/main">
+              <a:graphicData uri="http://schemas.openxmlformats.org/drawingml/2006/picture">
+                <pic:pic xmlns:pic="http://schemas.openxmlformats.org/drawingml/2006/picture">
+                  <pic:nvPicPr>
+                    <pic:cNvPr id="1799868191" name=""/>
+                    <pic:cNvPicPr/>
+                  </pic:nvPicPr>
+                  <pic:blipFill>
+                    <a:blip r:embed="rId170"/>
+                    <a:stretch>
+                      <a:fillRect/>
+                    </a:stretch>
+                  </pic:blipFill>
+                  <pic:spPr>
+                    <a:xfrm>
+                      <a:off x="0" y="0"/>
+                      <a:ext cx="4540483" cy="254013"/>
+                    </a:xfrm>
+                    <a:prstGeom prst="rect">
+                      <a:avLst/>
+                    </a:prstGeom>
+                  </pic:spPr>
+                </pic:pic>
+              </a:graphicData>
+            </a:graphic>
+          </wp:inline>
+        </w:drawing>
+      </w:r>
+      <w:r>
+        <w:t xml:space="preserve"> et </w:t>
+      </w:r>
+      <w:r>
+        <w:drawing>
+          <wp:inline distT="0" distB="0" distL="0" distR="0" wp14:anchorId="36DAA0C7" wp14:editId="282FCE0B">
+            <wp:extent cx="2273417" cy="501676"/>
+            <wp:effectExtent l="0" t="0" r="0" b="0"/>
+            <wp:docPr id="773641944" name="Picture 1" descr="A black background with white text&#10;&#10;Description automatically generated"/>
+            <wp:cNvGraphicFramePr>
+              <a:graphicFrameLocks xmlns:a="http://schemas.openxmlformats.org/drawingml/2006/main" noChangeAspect="1"/>
+            </wp:cNvGraphicFramePr>
+            <a:graphic xmlns:a="http://schemas.openxmlformats.org/drawingml/2006/main">
+              <a:graphicData uri="http://schemas.openxmlformats.org/drawingml/2006/picture">
+                <pic:pic xmlns:pic="http://schemas.openxmlformats.org/drawingml/2006/picture">
+                  <pic:nvPicPr>
+                    <pic:cNvPr id="773641944" name="Picture 1" descr="A black background with white text&#10;&#10;Description automatically generated"/>
+                    <pic:cNvPicPr/>
+                  </pic:nvPicPr>
+                  <pic:blipFill>
+                    <a:blip r:embed="rId171"/>
+                    <a:stretch>
+                      <a:fillRect/>
+                    </a:stretch>
+                  </pic:blipFill>
+                  <pic:spPr>
+                    <a:xfrm>
+                      <a:off x="0" y="0"/>
+                      <a:ext cx="2273417" cy="501676"/>
+                    </a:xfrm>
+                    <a:prstGeom prst="rect">
+                      <a:avLst/>
+                    </a:prstGeom>
+                  </pic:spPr>
+                </pic:pic>
+              </a:graphicData>
+            </a:graphic>
+          </wp:inline>
+        </w:drawing>
       </w:r>
     </w:p>
     <w:p>

</xml_diff>

<commit_message>
build route with name
</commit_message>
<xml_diff>
--- a/VUEJS.docx
+++ b/VUEJS.docx
@@ -12823,12 +12823,34 @@
       <w:r>
         <w:t xml:space="preserve"> ne marche plus</w:t>
       </w:r>
-    </w:p>
-    <w:p>
-      <w:pPr>
-        <w:spacing w:after="0"/>
-      </w:pPr>
-      <w:r>
+      <w:r>
+        <w:t xml:space="preserve">. Les </w:t>
+      </w:r>
+      <w:proofErr w:type="spellStart"/>
+      <w:r>
+        <w:t>children</w:t>
+      </w:r>
+      <w:proofErr w:type="spellEnd"/>
+      <w:r>
+        <w:t xml:space="preserve"> peuvent avoir aussi des </w:t>
+      </w:r>
+      <w:proofErr w:type="spellStart"/>
+      <w:r>
+        <w:t>children</w:t>
+      </w:r>
+      <w:proofErr w:type="spellEnd"/>
+      <w:r>
+        <w:t>.</w:t>
+      </w:r>
+    </w:p>
+    <w:p>
+      <w:pPr>
+        <w:spacing w:after="0"/>
+      </w:pPr>
+      <w:r>
+        <w:rPr>
+          <w:noProof/>
+        </w:rPr>
         <w:lastRenderedPageBreak/>
         <w:drawing>
           <wp:inline distT="0" distB="0" distL="0" distR="0" wp14:anchorId="54ADCFAF" wp14:editId="0802F8CD">
@@ -12907,6 +12929,9 @@
         <w:spacing w:after="0"/>
       </w:pPr>
       <w:r>
+        <w:rPr>
+          <w:noProof/>
+        </w:rPr>
         <w:drawing>
           <wp:inline distT="0" distB="0" distL="0" distR="0" wp14:anchorId="65EFE366" wp14:editId="266BA970">
             <wp:extent cx="2248016" cy="863644"/>
@@ -12932,6 +12957,117 @@
                     <a:xfrm>
                       <a:off x="0" y="0"/>
                       <a:ext cx="2248016" cy="863644"/>
+                    </a:xfrm>
+                    <a:prstGeom prst="rect">
+                      <a:avLst/>
+                    </a:prstGeom>
+                  </pic:spPr>
+                </pic:pic>
+              </a:graphicData>
+            </a:graphic>
+          </wp:inline>
+        </w:drawing>
+      </w:r>
+    </w:p>
+    <w:p>
+      <w:pPr>
+        <w:spacing w:after="0"/>
+      </w:pPr>
+      <w:r>
+        <w:t xml:space="preserve">Pour ne pas </w:t>
+      </w:r>
+      <w:proofErr w:type="spellStart"/>
+      <w:r>
+        <w:t>builder</w:t>
+      </w:r>
+      <w:proofErr w:type="spellEnd"/>
+      <w:r>
+        <w:t xml:space="preserve"> les url manuellement on peut les donner des </w:t>
+      </w:r>
+      <w:proofErr w:type="spellStart"/>
+      <w:r>
+        <w:t>name</w:t>
+      </w:r>
+      <w:proofErr w:type="spellEnd"/>
+    </w:p>
+    <w:p>
+      <w:pPr>
+        <w:spacing w:after="0"/>
+      </w:pPr>
+      <w:r>
+        <w:drawing>
+          <wp:inline distT="0" distB="0" distL="0" distR="0" wp14:anchorId="2069F966" wp14:editId="176BEA27">
+            <wp:extent cx="2273417" cy="1701887"/>
+            <wp:effectExtent l="0" t="0" r="0" b="0"/>
+            <wp:docPr id="1531173674" name="Picture 1" descr="A computer screen shot of a code&#10;&#10;Description automatically generated"/>
+            <wp:cNvGraphicFramePr>
+              <a:graphicFrameLocks xmlns:a="http://schemas.openxmlformats.org/drawingml/2006/main" noChangeAspect="1"/>
+            </wp:cNvGraphicFramePr>
+            <a:graphic xmlns:a="http://schemas.openxmlformats.org/drawingml/2006/main">
+              <a:graphicData uri="http://schemas.openxmlformats.org/drawingml/2006/picture">
+                <pic:pic xmlns:pic="http://schemas.openxmlformats.org/drawingml/2006/picture">
+                  <pic:nvPicPr>
+                    <pic:cNvPr id="1531173674" name="Picture 1" descr="A computer screen shot of a code&#10;&#10;Description automatically generated"/>
+                    <pic:cNvPicPr/>
+                  </pic:nvPicPr>
+                  <pic:blipFill>
+                    <a:blip r:embed="rId181"/>
+                    <a:stretch>
+                      <a:fillRect/>
+                    </a:stretch>
+                  </pic:blipFill>
+                  <pic:spPr>
+                    <a:xfrm>
+                      <a:off x="0" y="0"/>
+                      <a:ext cx="2273417" cy="1701887"/>
+                    </a:xfrm>
+                    <a:prstGeom prst="rect">
+                      <a:avLst/>
+                    </a:prstGeom>
+                  </pic:spPr>
+                </pic:pic>
+              </a:graphicData>
+            </a:graphic>
+          </wp:inline>
+        </w:drawing>
+      </w:r>
+      <w:r>
+        <w:t xml:space="preserve"> </w:t>
+      </w:r>
+      <w:proofErr w:type="gramStart"/>
+      <w:r>
+        <w:t>use</w:t>
+      </w:r>
+      <w:proofErr w:type="gramEnd"/>
+      <w:r>
+        <w:t xml:space="preserve"> case </w:t>
+      </w:r>
+      <w:r>
+        <w:drawing>
+          <wp:inline distT="0" distB="0" distL="0" distR="0" wp14:anchorId="541820B8" wp14:editId="30B9F860">
+            <wp:extent cx="5677192" cy="933498"/>
+            <wp:effectExtent l="0" t="0" r="0" b="0"/>
+            <wp:docPr id="1322885185" name="Picture 1" descr="A computer code on a black background&#10;&#10;Description automatically generated"/>
+            <wp:cNvGraphicFramePr>
+              <a:graphicFrameLocks xmlns:a="http://schemas.openxmlformats.org/drawingml/2006/main" noChangeAspect="1"/>
+            </wp:cNvGraphicFramePr>
+            <a:graphic xmlns:a="http://schemas.openxmlformats.org/drawingml/2006/main">
+              <a:graphicData uri="http://schemas.openxmlformats.org/drawingml/2006/picture">
+                <pic:pic xmlns:pic="http://schemas.openxmlformats.org/drawingml/2006/picture">
+                  <pic:nvPicPr>
+                    <pic:cNvPr id="1322885185" name="Picture 1" descr="A computer code on a black background&#10;&#10;Description automatically generated"/>
+                    <pic:cNvPicPr/>
+                  </pic:nvPicPr>
+                  <pic:blipFill>
+                    <a:blip r:embed="rId182"/>
+                    <a:stretch>
+                      <a:fillRect/>
+                    </a:stretch>
+                  </pic:blipFill>
+                  <pic:spPr>
+                    <a:xfrm>
+                      <a:off x="0" y="0"/>
+                      <a:ext cx="5677192" cy="933498"/>
                     </a:xfrm>
                     <a:prstGeom prst="rect">
                       <a:avLst/>

</xml_diff>

<commit_message>
Methode de cycle dans transition
</commit_message>
<xml_diff>
--- a/VUEJS.docx
+++ b/VUEJS.docx
@@ -111,8 +111,13 @@
       <w:pPr>
         <w:spacing w:after="0"/>
       </w:pPr>
-      <w:r>
-        <w:t>la façon la plus simple d’ajouter vue est de copier le script de démarrage suivant (depuis la page off)</w:t>
+      <w:proofErr w:type="gramStart"/>
+      <w:r>
+        <w:t>la</w:t>
+      </w:r>
+      <w:proofErr w:type="gramEnd"/>
+      <w:r>
+        <w:t xml:space="preserve"> façon la plus simple d’ajouter vue est de copier le script de démarrage suivant (depuis la page off)</w:t>
       </w:r>
     </w:p>
     <w:p>
@@ -195,7 +200,15 @@
         <w:t>du composant qu’on veut manipuler)</w:t>
       </w:r>
       <w:r>
-        <w:t xml:space="preserve"> et la var s’appelle toujours </w:t>
+        <w:t xml:space="preserve"> et </w:t>
+      </w:r>
+      <w:proofErr w:type="gramStart"/>
+      <w:r>
+        <w:t>la var</w:t>
+      </w:r>
+      <w:proofErr w:type="gramEnd"/>
+      <w:r>
+        <w:t xml:space="preserve"> s’appelle toujours </w:t>
       </w:r>
       <w:r>
         <w:rPr>
@@ -343,7 +356,15 @@
       </w:r>
       <w:proofErr w:type="spellEnd"/>
       <w:r>
-        <w:t xml:space="preserve"> : File  - </w:t>
+        <w:t xml:space="preserve"> : </w:t>
+      </w:r>
+      <w:proofErr w:type="gramStart"/>
+      <w:r>
+        <w:t>File  -</w:t>
+      </w:r>
+      <w:proofErr w:type="gramEnd"/>
+      <w:r>
+        <w:t xml:space="preserve"> </w:t>
       </w:r>
       <w:proofErr w:type="spellStart"/>
       <w:r>
@@ -397,12 +418,17 @@
         <w:t xml:space="preserve">Interpolation : la capture inclus html et vue </w:t>
       </w:r>
       <w:proofErr w:type="spellStart"/>
+      <w:proofErr w:type="gramStart"/>
       <w:r>
         <w:t>js</w:t>
       </w:r>
       <w:proofErr w:type="spellEnd"/>
       <w:r>
-        <w:t xml:space="preserve">(ici il prend la chaine de </w:t>
+        <w:t>(</w:t>
+      </w:r>
+      <w:proofErr w:type="gramEnd"/>
+      <w:r>
+        <w:t xml:space="preserve">ici il prend la chaine de </w:t>
       </w:r>
       <w:proofErr w:type="spellStart"/>
       <w:r>
@@ -462,8 +488,13 @@
       <w:pPr>
         <w:spacing w:after="0"/>
       </w:pPr>
-      <w:r>
-        <w:t>v-</w:t>
+      <w:proofErr w:type="gramStart"/>
+      <w:r>
+        <w:t>v</w:t>
+      </w:r>
+      <w:proofErr w:type="gramEnd"/>
+      <w:r>
+        <w:t>-</w:t>
       </w:r>
       <w:proofErr w:type="spellStart"/>
       <w:r>
@@ -618,8 +649,13 @@
           </wp:inline>
         </w:drawing>
       </w:r>
-      <w:r>
-        <w:t xml:space="preserve">call </w:t>
+      <w:proofErr w:type="gramStart"/>
+      <w:r>
+        <w:t>call</w:t>
+      </w:r>
+      <w:proofErr w:type="gramEnd"/>
+      <w:r>
+        <w:t xml:space="preserve"> </w:t>
       </w:r>
       <w:r>
         <w:rPr>
@@ -686,6 +722,7 @@
         <w:t xml:space="preserve">à </w:t>
       </w:r>
       <w:proofErr w:type="spellStart"/>
+      <w:proofErr w:type="gramStart"/>
       <w:r>
         <w:rPr>
           <w:b/>
@@ -694,6 +731,7 @@
         <w:t>this.xxxxx</w:t>
       </w:r>
       <w:proofErr w:type="spellEnd"/>
+      <w:proofErr w:type="gramEnd"/>
       <w:r>
         <w:rPr>
           <w:b/>
@@ -990,8 +1028,13 @@
         <w:spacing w:after="0"/>
       </w:pPr>
       <w:r>
-        <w:t>Ex avec ou sans ( )</w:t>
-      </w:r>
+        <w:t xml:space="preserve">Ex avec ou sans </w:t>
+      </w:r>
+      <w:proofErr w:type="gramStart"/>
+      <w:r>
+        <w:t>( )</w:t>
+      </w:r>
+      <w:proofErr w:type="gramEnd"/>
       <w:r>
         <w:t xml:space="preserve">, </w:t>
       </w:r>
@@ -1137,6 +1180,7 @@
         <w:t>v-on</w:t>
       </w:r>
       <w:proofErr w:type="spellEnd"/>
+      <w:proofErr w:type="gramStart"/>
       <w:r>
         <w:t> :</w:t>
       </w:r>
@@ -1147,6 +1191,7 @@
         </w:rPr>
         <w:t>input</w:t>
       </w:r>
+      <w:proofErr w:type="gramEnd"/>
       <w:r>
         <w:t xml:space="preserve">  </w:t>
       </w:r>
@@ -1407,7 +1452,15 @@
         </w:drawing>
       </w:r>
       <w:r>
-        <w:t xml:space="preserve"> et </w:t>
+        <w:t xml:space="preserve"> </w:t>
+      </w:r>
+      <w:proofErr w:type="gramStart"/>
+      <w:r>
+        <w:t>et</w:t>
+      </w:r>
+      <w:proofErr w:type="gramEnd"/>
+      <w:r>
+        <w:t xml:space="preserve"> </w:t>
       </w:r>
       <w:r>
         <w:rPr>
@@ -1602,10 +1655,18 @@
         <w:spacing w:after="0"/>
       </w:pPr>
       <w:r>
-        <w:t xml:space="preserve">Valider seulement le </w:t>
-      </w:r>
-      <w:r>
-        <w:t>input après touche enter</w:t>
+        <w:t xml:space="preserve">Valider seulement </w:t>
+      </w:r>
+      <w:proofErr w:type="gramStart"/>
+      <w:r>
+        <w:t xml:space="preserve">le </w:t>
+      </w:r>
+      <w:r>
+        <w:t>input</w:t>
+      </w:r>
+      <w:proofErr w:type="gramEnd"/>
+      <w:r>
+        <w:t xml:space="preserve"> après touche enter</w:t>
       </w:r>
     </w:p>
     <w:p>
@@ -1653,7 +1714,15 @@
         </w:drawing>
       </w:r>
       <w:r>
-        <w:t xml:space="preserve"> et </w:t>
+        <w:t xml:space="preserve"> </w:t>
+      </w:r>
+      <w:proofErr w:type="gramStart"/>
+      <w:r>
+        <w:t>et</w:t>
+      </w:r>
+      <w:proofErr w:type="gramEnd"/>
+      <w:r>
+        <w:t xml:space="preserve"> </w:t>
       </w:r>
       <w:r>
         <w:rPr>
@@ -1816,7 +1885,15 @@
         </w:drawing>
       </w:r>
       <w:r>
-        <w:t xml:space="preserve"> et </w:t>
+        <w:t xml:space="preserve"> </w:t>
+      </w:r>
+      <w:proofErr w:type="gramStart"/>
+      <w:r>
+        <w:t>et</w:t>
+      </w:r>
+      <w:proofErr w:type="gramEnd"/>
+      <w:r>
+        <w:t xml:space="preserve"> </w:t>
       </w:r>
       <w:r>
         <w:rPr>
@@ -1946,9 +2023,11 @@
       <w:r>
         <w:t xml:space="preserve"> si une partie de la page change </w:t>
       </w:r>
+      <w:proofErr w:type="gramStart"/>
       <w:r>
         <w:t>faire:</w:t>
       </w:r>
+      <w:proofErr w:type="gramEnd"/>
       <w:r>
         <w:t xml:space="preserve"> </w:t>
       </w:r>
@@ -2014,10 +2093,12 @@
         </w:drawing>
       </w:r>
       <w:proofErr w:type="spellStart"/>
+      <w:proofErr w:type="gramStart"/>
       <w:r>
         <w:t>computed</w:t>
       </w:r>
       <w:proofErr w:type="spellEnd"/>
+      <w:proofErr w:type="gramEnd"/>
       <w:r>
         <w:t xml:space="preserve">, </w:t>
       </w:r>
@@ -2029,8 +2110,13 @@
           <w:noProof/>
         </w:rPr>
       </w:pPr>
-      <w:r>
-        <w:t>appel sans( )</w:t>
+      <w:proofErr w:type="gramStart"/>
+      <w:r>
+        <w:t>appel</w:t>
+      </w:r>
+      <w:proofErr w:type="gramEnd"/>
+      <w:r>
+        <w:t xml:space="preserve"> sans( )</w:t>
       </w:r>
       <w:r>
         <w:rPr>
@@ -2314,8 +2400,13 @@
         <w:spacing w:after="0"/>
       </w:pPr>
       <w:r>
-        <w:t>Ex qui retourne le nom complet saisie dans 2 input</w:t>
-      </w:r>
+        <w:t xml:space="preserve">Ex qui retourne le nom complet saisie dans 2 </w:t>
+      </w:r>
+      <w:proofErr w:type="gramStart"/>
+      <w:r>
+        <w:t>input</w:t>
+      </w:r>
+      <w:proofErr w:type="gramEnd"/>
       <w:r>
         <w:t xml:space="preserve"> : ici </w:t>
       </w:r>
@@ -3450,19 +3541,28 @@
       <w:pPr>
         <w:spacing w:after="0"/>
       </w:pPr>
+      <w:proofErr w:type="gramStart"/>
       <w:r>
         <w:rPr>
           <w:b/>
           <w:bCs/>
         </w:rPr>
-        <w:t>v-</w:t>
-      </w:r>
-      <w:proofErr w:type="spellStart"/>
+        <w:t>v</w:t>
+      </w:r>
+      <w:proofErr w:type="gramEnd"/>
       <w:r>
         <w:rPr>
           <w:b/>
           <w:bCs/>
         </w:rPr>
+        <w:t>-</w:t>
+      </w:r>
+      <w:proofErr w:type="spellStart"/>
+      <w:r>
+        <w:rPr>
+          <w:b/>
+          <w:bCs/>
+        </w:rPr>
         <w:t>else</w:t>
       </w:r>
       <w:proofErr w:type="spellEnd"/>
@@ -3570,8 +3670,13 @@
           <w:noProof/>
         </w:rPr>
       </w:pPr>
-      <w:r>
-        <w:t xml:space="preserve">v-show est comme </w:t>
+      <w:proofErr w:type="gramStart"/>
+      <w:r>
+        <w:t>v</w:t>
+      </w:r>
+      <w:proofErr w:type="gramEnd"/>
+      <w:r>
+        <w:t xml:space="preserve">-show est comme </w:t>
       </w:r>
       <w:proofErr w:type="spellStart"/>
       <w:r>
@@ -3872,11 +3977,13 @@
         <w:spacing w:after="0"/>
       </w:pPr>
       <w:proofErr w:type="spellStart"/>
+      <w:proofErr w:type="gramStart"/>
       <w:r>
         <w:lastRenderedPageBreak/>
         <w:t>remove</w:t>
       </w:r>
       <w:proofErr w:type="spellEnd"/>
+      <w:proofErr w:type="gramEnd"/>
       <w:r>
         <w:t xml:space="preserve"> </w:t>
       </w:r>
@@ -4003,8 +4110,17 @@
           <w:b/>
           <w:bCs/>
         </w:rPr>
-        <w:t>@click.stop</w:t>
-      </w:r>
+        <w:t>@</w:t>
+      </w:r>
+      <w:proofErr w:type="gramStart"/>
+      <w:r>
+        <w:rPr>
+          <w:b/>
+          <w:bCs/>
+        </w:rPr>
+        <w:t>click.stop</w:t>
+      </w:r>
+      <w:proofErr w:type="gramEnd"/>
       <w:r>
         <w:t xml:space="preserve"> </w:t>
       </w:r>
@@ -4054,60 +4170,69 @@
         <w:spacing w:after="0"/>
       </w:pPr>
       <w:proofErr w:type="spellStart"/>
+      <w:proofErr w:type="gramStart"/>
       <w:r>
         <w:rPr>
           <w:b/>
           <w:bCs/>
         </w:rPr>
-        <w:t>v-bind:key</w:t>
-      </w:r>
-      <w:proofErr w:type="spellEnd"/>
-      <w:r>
-        <w:t xml:space="preserve">  est </w:t>
-      </w:r>
-      <w:proofErr w:type="spellStart"/>
-      <w:r>
-        <w:t>equivalent</w:t>
-      </w:r>
-      <w:proofErr w:type="spellEnd"/>
-      <w:r>
-        <w:t xml:space="preserve"> </w:t>
-      </w:r>
-      <w:r>
-        <w:t>à </w:t>
-      </w:r>
+        <w:t>v</w:t>
+      </w:r>
+      <w:proofErr w:type="gramEnd"/>
       <w:r>
         <w:rPr>
           <w:b/>
           <w:bCs/>
         </w:rPr>
-        <w:t>:key</w:t>
-      </w:r>
-      <w:r>
-        <w:t xml:space="preserve"> (toujours utili</w:t>
-      </w:r>
-      <w:r>
-        <w:t xml:space="preserve">ser </w:t>
+        <w:t>-bind:key</w:t>
+      </w:r>
+      <w:proofErr w:type="spellEnd"/>
+      <w:r>
+        <w:t xml:space="preserve">  est </w:t>
+      </w:r>
+      <w:proofErr w:type="spellStart"/>
+      <w:r>
+        <w:t>equivalent</w:t>
+      </w:r>
+      <w:proofErr w:type="spellEnd"/>
+      <w:r>
+        <w:t xml:space="preserve"> </w:t>
+      </w:r>
+      <w:r>
+        <w:t>à </w:t>
       </w:r>
       <w:r>
         <w:rPr>
           <w:b/>
           <w:bCs/>
         </w:rPr>
-        <w:t>k</w:t>
+        <w:t>:key</w:t>
+      </w:r>
+      <w:r>
+        <w:t xml:space="preserve"> (toujours utili</w:t>
+      </w:r>
+      <w:r>
+        <w:t xml:space="preserve">ser </w:t>
       </w:r>
       <w:r>
         <w:rPr>
           <w:b/>
           <w:bCs/>
         </w:rPr>
-        <w:t>e</w:t>
+        <w:t>k</w:t>
       </w:r>
       <w:r>
         <w:rPr>
           <w:b/>
           <w:bCs/>
         </w:rPr>
+        <w:t>e</w:t>
+      </w:r>
+      <w:r>
+        <w:rPr>
+          <w:b/>
+          <w:bCs/>
+        </w:rPr>
         <w:t>y</w:t>
       </w:r>
       <w:r>
@@ -4132,8 +4257,13 @@
       <w:pPr>
         <w:spacing w:after="0"/>
       </w:pPr>
-      <w:r>
-        <w:t>on peut avoir une fo</w:t>
+      <w:proofErr w:type="gramStart"/>
+      <w:r>
+        <w:t>on</w:t>
+      </w:r>
+      <w:proofErr w:type="gramEnd"/>
+      <w:r>
+        <w:t xml:space="preserve"> peut avoir une fo</w:t>
       </w:r>
       <w:r>
         <w:t xml:space="preserve">nction en dehors du </w:t>
@@ -4207,8 +4337,13 @@
       <w:pPr>
         <w:spacing w:after="0"/>
       </w:pPr>
-      <w:r>
-        <w:t xml:space="preserve">barre de progression </w:t>
+      <w:proofErr w:type="gramStart"/>
+      <w:r>
+        <w:t>barre</w:t>
+      </w:r>
+      <w:proofErr w:type="gramEnd"/>
+      <w:r>
+        <w:t xml:space="preserve"> de progression </w:t>
       </w:r>
       <w:r>
         <w:rPr>
@@ -4353,10 +4488,12 @@
         </w:rPr>
       </w:pPr>
       <w:proofErr w:type="spellStart"/>
+      <w:proofErr w:type="gramStart"/>
       <w:r>
         <w:t>disabled</w:t>
       </w:r>
       <w:proofErr w:type="spellEnd"/>
+      <w:proofErr w:type="gramEnd"/>
       <w:r>
         <w:t xml:space="preserve"> </w:t>
       </w:r>
@@ -4836,10 +4973,12 @@
         <w:t xml:space="preserve"> </w:t>
       </w:r>
       <w:proofErr w:type="spellStart"/>
+      <w:proofErr w:type="gramStart"/>
       <w:r>
         <w:t>refs</w:t>
       </w:r>
       <w:proofErr w:type="spellEnd"/>
+      <w:proofErr w:type="gramEnd"/>
       <w:r>
         <w:t xml:space="preserve"> avec s </w:t>
       </w:r>
@@ -4946,10 +5085,12 @@
         <w:spacing w:after="0"/>
       </w:pPr>
       <w:proofErr w:type="spellStart"/>
+      <w:proofErr w:type="gramStart"/>
       <w:r>
         <w:t>beforeCreated</w:t>
       </w:r>
       <w:proofErr w:type="spellEnd"/>
+      <w:proofErr w:type="gramEnd"/>
       <w:r>
         <w:t> : on peut y mettre par ex de</w:t>
       </w:r>
@@ -4975,6 +5116,7 @@
         <w:spacing w:after="0"/>
       </w:pPr>
       <w:proofErr w:type="spellStart"/>
+      <w:proofErr w:type="gramStart"/>
       <w:r>
         <w:t>create</w:t>
       </w:r>
@@ -4982,6 +5124,7 @@
         <w:t>d</w:t>
       </w:r>
       <w:proofErr w:type="spellEnd"/>
+      <w:proofErr w:type="gramEnd"/>
       <w:r>
         <w:t xml:space="preserve"> : </w:t>
       </w:r>
@@ -4999,6 +5142,7 @@
         <w:spacing w:after="0"/>
       </w:pPr>
       <w:proofErr w:type="spellStart"/>
+      <w:proofErr w:type="gramStart"/>
       <w:r>
         <w:t>beforeM</w:t>
       </w:r>
@@ -5006,6 +5150,7 @@
         <w:t>ount</w:t>
       </w:r>
       <w:proofErr w:type="spellEnd"/>
+      <w:proofErr w:type="gramEnd"/>
       <w:r>
         <w:t> :</w:t>
       </w:r>
@@ -5026,10 +5171,12 @@
         <w:spacing w:after="0"/>
       </w:pPr>
       <w:proofErr w:type="spellStart"/>
+      <w:proofErr w:type="gramStart"/>
       <w:r>
         <w:t>mounted</w:t>
       </w:r>
       <w:proofErr w:type="spellEnd"/>
+      <w:proofErr w:type="gramEnd"/>
       <w:r>
         <w:t> :</w:t>
       </w:r>
@@ -5053,10 +5200,12 @@
         <w:spacing w:after="0"/>
       </w:pPr>
       <w:proofErr w:type="spellStart"/>
+      <w:proofErr w:type="gramStart"/>
       <w:r>
         <w:t>beforeUpdate</w:t>
       </w:r>
       <w:proofErr w:type="spellEnd"/>
+      <w:proofErr w:type="gramEnd"/>
       <w:r>
         <w:t xml:space="preserve"> : on voit la vue mais pas  la </w:t>
       </w:r>
@@ -5079,11 +5228,13 @@
         <w:spacing w:after="0"/>
       </w:pPr>
       <w:proofErr w:type="spellStart"/>
+      <w:proofErr w:type="gramStart"/>
       <w:r>
         <w:lastRenderedPageBreak/>
         <w:t>updated</w:t>
       </w:r>
       <w:proofErr w:type="spellEnd"/>
+      <w:proofErr w:type="gramEnd"/>
       <w:r>
         <w:t> :</w:t>
       </w:r>
@@ -5106,10 +5257,12 @@
         <w:spacing w:after="0"/>
       </w:pPr>
       <w:proofErr w:type="spellStart"/>
+      <w:proofErr w:type="gramStart"/>
       <w:r>
         <w:t>beforeUnmount</w:t>
       </w:r>
       <w:proofErr w:type="spellEnd"/>
+      <w:proofErr w:type="gramEnd"/>
       <w:r>
         <w:t> :</w:t>
       </w:r>
@@ -5141,10 +5294,12 @@
         <w:spacing w:after="0"/>
       </w:pPr>
       <w:proofErr w:type="spellStart"/>
+      <w:proofErr w:type="gramStart"/>
       <w:r>
         <w:t>unmounted</w:t>
       </w:r>
       <w:proofErr w:type="spellEnd"/>
+      <w:proofErr w:type="gramEnd"/>
       <w:r>
         <w:t> :</w:t>
       </w:r>
@@ -5419,7 +5574,15 @@
       </w:r>
       <w:proofErr w:type="spellEnd"/>
       <w:r>
-        <w:t xml:space="preserve"> est un fichier .vue avec une partie </w:t>
+        <w:t xml:space="preserve"> est un </w:t>
+      </w:r>
+      <w:proofErr w:type="gramStart"/>
+      <w:r>
+        <w:t>fichier .vue</w:t>
+      </w:r>
+      <w:proofErr w:type="gramEnd"/>
+      <w:r>
+        <w:t xml:space="preserve"> avec une partie </w:t>
       </w:r>
       <w:proofErr w:type="spellStart"/>
       <w:r>
@@ -5499,8 +5662,13 @@
         <w:spacing w:after="0"/>
       </w:pPr>
       <w:r>
-        <w:t>Pour créer un new component : dans src/components créer un fichier .vue</w:t>
-      </w:r>
+        <w:t xml:space="preserve">Pour créer un new component : dans src/components créer un </w:t>
+      </w:r>
+      <w:proofErr w:type="gramStart"/>
+      <w:r>
+        <w:t>fichier .vue</w:t>
+      </w:r>
+      <w:proofErr w:type="gramEnd"/>
     </w:p>
     <w:p>
       <w:pPr>
@@ -5548,7 +5716,15 @@
         </w:drawing>
       </w:r>
       <w:r>
-        <w:t xml:space="preserve"> et import </w:t>
+        <w:t xml:space="preserve"> </w:t>
+      </w:r>
+      <w:proofErr w:type="gramStart"/>
+      <w:r>
+        <w:t>et</w:t>
+      </w:r>
+      <w:proofErr w:type="gramEnd"/>
+      <w:r>
+        <w:t xml:space="preserve"> import </w:t>
       </w:r>
       <w:r>
         <w:rPr>
@@ -5737,8 +5913,13 @@
           </wp:inline>
         </w:drawing>
       </w:r>
-      <w:r>
-        <w:t xml:space="preserve">dans son </w:t>
+      <w:proofErr w:type="gramStart"/>
+      <w:r>
+        <w:t>dans</w:t>
+      </w:r>
+      <w:proofErr w:type="gramEnd"/>
+      <w:r>
+        <w:t xml:space="preserve"> son </w:t>
       </w:r>
       <w:proofErr w:type="spellStart"/>
       <w:r>
@@ -5912,7 +6093,15 @@
         </w:drawing>
       </w:r>
       <w:r>
-        <w:t xml:space="preserve"> comme on ne peut changer directement </w:t>
+        <w:t xml:space="preserve"> </w:t>
+      </w:r>
+      <w:proofErr w:type="gramStart"/>
+      <w:r>
+        <w:t>comme</w:t>
+      </w:r>
+      <w:proofErr w:type="gramEnd"/>
+      <w:r>
+        <w:t xml:space="preserve"> on ne peut changer directement </w:t>
       </w:r>
       <w:proofErr w:type="spellStart"/>
       <w:r>
@@ -6081,7 +6270,15 @@
         <w:spacing w:after="0"/>
       </w:pPr>
       <w:r>
-        <w:t>On peut boucler ave  v for au n</w:t>
+        <w:t xml:space="preserve">On peut boucler </w:t>
+      </w:r>
+      <w:proofErr w:type="gramStart"/>
+      <w:r>
+        <w:t>ave  v</w:t>
+      </w:r>
+      <w:proofErr w:type="gramEnd"/>
+      <w:r>
+        <w:t xml:space="preserve"> for au n</w:t>
       </w:r>
       <w:r>
         <w:t>iveau du parent aussi et enle</w:t>
@@ -6362,10 +6559,18 @@
         <w:t>Pour juste de</w:t>
       </w:r>
       <w:r>
-        <w:t>s besoins d’informations</w:t>
-      </w:r>
-      <w:r>
-        <w:t xml:space="preserve"> , (log et dire qu’on a tel </w:t>
+        <w:t xml:space="preserve">s besoins </w:t>
+      </w:r>
+      <w:proofErr w:type="gramStart"/>
+      <w:r>
+        <w:t>d’informations</w:t>
+      </w:r>
+      <w:r>
+        <w:t> ,</w:t>
+      </w:r>
+      <w:proofErr w:type="gramEnd"/>
+      <w:r>
+        <w:t xml:space="preserve"> (log et dire qu’on a tel </w:t>
       </w:r>
       <w:proofErr w:type="spellStart"/>
       <w:r>
@@ -6518,6 +6723,7 @@
         <w:t xml:space="preserve"> ou bien créer une fonction qui a la ligne </w:t>
       </w:r>
       <w:proofErr w:type="spellStart"/>
+      <w:proofErr w:type="gramStart"/>
       <w:r>
         <w:t>this</w:t>
       </w:r>
@@ -6526,6 +6732,7 @@
         <w:t>.$</w:t>
       </w:r>
       <w:proofErr w:type="spellStart"/>
+      <w:proofErr w:type="gramEnd"/>
       <w:r>
         <w:t>emits</w:t>
       </w:r>
@@ -6761,10 +6968,12 @@
         <w:t xml:space="preserve">. </w:t>
       </w:r>
       <w:proofErr w:type="spellStart"/>
+      <w:proofErr w:type="gramStart"/>
       <w:r>
         <w:t>Ca</w:t>
       </w:r>
       <w:proofErr w:type="spellEnd"/>
+      <w:proofErr w:type="gramEnd"/>
       <w:r>
         <w:t xml:space="preserve"> marche comme les </w:t>
       </w:r>
@@ -7159,8 +7368,13 @@
           </wp:inline>
         </w:drawing>
       </w:r>
-      <w:r>
-        <w:t xml:space="preserve">simple dans composant </w:t>
+      <w:proofErr w:type="gramStart"/>
+      <w:r>
+        <w:t>simple</w:t>
+      </w:r>
+      <w:proofErr w:type="gramEnd"/>
+      <w:r>
+        <w:t xml:space="preserve"> dans composant </w:t>
       </w:r>
       <w:r>
         <w:rPr>
@@ -7372,7 +7586,15 @@
       </w:r>
       <w:proofErr w:type="spellEnd"/>
       <w:r>
-        <w:t xml:space="preserve"> : parent -&gt; fils,    </w:t>
+        <w:t xml:space="preserve"> : parent -&gt; </w:t>
+      </w:r>
+      <w:proofErr w:type="gramStart"/>
+      <w:r>
+        <w:t xml:space="preserve">fils,   </w:t>
+      </w:r>
+      <w:proofErr w:type="gramEnd"/>
+      <w:r>
+        <w:t xml:space="preserve"> </w:t>
       </w:r>
       <w:proofErr w:type="spellStart"/>
       <w:r>
@@ -7427,10 +7649,12 @@
         <w:t xml:space="preserve">Quand on fait </w:t>
       </w:r>
       <w:proofErr w:type="spellStart"/>
+      <w:proofErr w:type="gramStart"/>
       <w:r>
         <w:t>app.component</w:t>
       </w:r>
       <w:proofErr w:type="spellEnd"/>
+      <w:proofErr w:type="gramEnd"/>
       <w:r>
         <w:t>(‘</w:t>
       </w:r>
@@ -7794,7 +8018,15 @@
         </w:drawing>
       </w:r>
       <w:r>
-        <w:t xml:space="preserve"> import global dans main.js et use case</w:t>
+        <w:t xml:space="preserve"> </w:t>
+      </w:r>
+      <w:proofErr w:type="gramStart"/>
+      <w:r>
+        <w:t>import</w:t>
+      </w:r>
+      <w:proofErr w:type="gramEnd"/>
+      <w:r>
+        <w:t xml:space="preserve"> global dans main.js et use case</w:t>
       </w:r>
       <w:r>
         <w:rPr>
@@ -7850,7 +8082,15 @@
         <w:spacing w:after="0"/>
       </w:pPr>
       <w:r>
-        <w:t xml:space="preserve">Quand on a plusieurs slot, il faut les nommer pour les différencier </w:t>
+        <w:t xml:space="preserve">Quand on a </w:t>
+      </w:r>
+      <w:proofErr w:type="gramStart"/>
+      <w:r>
+        <w:t>plusieurs slot</w:t>
+      </w:r>
+      <w:proofErr w:type="gramEnd"/>
+      <w:r>
+        <w:t xml:space="preserve">, il faut les nommer pour les différencier </w:t>
       </w:r>
       <w:r>
         <w:t>(ou laisser juste un sans nom)</w:t>
@@ -7901,7 +8141,15 @@
         </w:drawing>
       </w:r>
       <w:r>
-        <w:t xml:space="preserve"> use case </w:t>
+        <w:t xml:space="preserve"> </w:t>
+      </w:r>
+      <w:proofErr w:type="gramStart"/>
+      <w:r>
+        <w:t>use</w:t>
+      </w:r>
+      <w:proofErr w:type="gramEnd"/>
+      <w:r>
+        <w:t xml:space="preserve"> case </w:t>
       </w:r>
       <w:r>
         <w:rPr>
@@ -8059,8 +8307,13 @@
           </wp:inline>
         </w:drawing>
       </w:r>
-      <w:r>
-        <w:t>use case</w:t>
+      <w:proofErr w:type="gramStart"/>
+      <w:r>
+        <w:t>use</w:t>
+      </w:r>
+      <w:proofErr w:type="gramEnd"/>
+      <w:r>
+        <w:t xml:space="preserve"> case</w:t>
       </w:r>
       <w:r>
         <w:t xml:space="preserve"> : ici la partie header n’est pas </w:t>
@@ -8170,33 +8423,42 @@
         <w:spacing w:after="0"/>
       </w:pPr>
       <w:proofErr w:type="spellStart"/>
+      <w:proofErr w:type="gramStart"/>
       <w:r>
         <w:rPr>
           <w:b/>
           <w:bCs/>
         </w:rPr>
-        <w:t>v-slot:header</w:t>
-      </w:r>
-      <w:proofErr w:type="spellEnd"/>
-      <w:r>
-        <w:t xml:space="preserve">  est </w:t>
-      </w:r>
-      <w:proofErr w:type="spellStart"/>
-      <w:r>
-        <w:t>equivalent</w:t>
-      </w:r>
-      <w:proofErr w:type="spellEnd"/>
-      <w:r>
-        <w:t xml:space="preserve"> à</w:t>
-      </w:r>
-      <w:r>
-        <w:t xml:space="preserve">   </w:t>
-      </w:r>
+        <w:t>v</w:t>
+      </w:r>
+      <w:proofErr w:type="gramEnd"/>
       <w:r>
         <w:rPr>
           <w:b/>
           <w:bCs/>
         </w:rPr>
+        <w:t>-slot:header</w:t>
+      </w:r>
+      <w:proofErr w:type="spellEnd"/>
+      <w:r>
+        <w:t xml:space="preserve">  est </w:t>
+      </w:r>
+      <w:proofErr w:type="spellStart"/>
+      <w:r>
+        <w:t>equivalent</w:t>
+      </w:r>
+      <w:proofErr w:type="spellEnd"/>
+      <w:r>
+        <w:t xml:space="preserve"> à</w:t>
+      </w:r>
+      <w:r>
+        <w:t xml:space="preserve">   </w:t>
+      </w:r>
+      <w:r>
+        <w:rPr>
+          <w:b/>
+          <w:bCs/>
+        </w:rPr>
         <w:t>#header</w:t>
       </w:r>
       <w:r>
@@ -8530,7 +8792,15 @@
         <w:t xml:space="preserve">Si on a une zone de texte </w:t>
       </w:r>
       <w:r>
-        <w:t xml:space="preserve">quand on </w:t>
+        <w:t xml:space="preserve">quand </w:t>
+      </w:r>
+      <w:proofErr w:type="gramStart"/>
+      <w:r>
+        <w:t>on</w:t>
+      </w:r>
+      <w:proofErr w:type="gramEnd"/>
+      <w:r>
+        <w:t xml:space="preserve"> </w:t>
       </w:r>
       <w:proofErr w:type="spellStart"/>
       <w:r>
@@ -8758,10 +9028,12 @@
         <w:t xml:space="preserve"> est </w:t>
       </w:r>
       <w:proofErr w:type="spellStart"/>
+      <w:proofErr w:type="gramStart"/>
       <w:r>
         <w:t>a</w:t>
       </w:r>
       <w:proofErr w:type="spellEnd"/>
+      <w:proofErr w:type="gramEnd"/>
       <w:r>
         <w:t xml:space="preserve"> false au dépa</w:t>
       </w:r>
@@ -8914,11 +9186,16 @@
       </w:r>
       <w:proofErr w:type="spellEnd"/>
       <w:r>
-        <w:t>, dans vue3 on peut en avoir beaucoup</w:t>
+        <w:t xml:space="preserve">, dans vue3 on peut en avoir </w:t>
+      </w:r>
+      <w:proofErr w:type="gramStart"/>
+      <w:r>
+        <w:t>beaucoup</w:t>
       </w:r>
       <w:r>
         <w:t>(</w:t>
       </w:r>
+      <w:proofErr w:type="gramEnd"/>
       <w:r>
         <w:t xml:space="preserve">notion appelé </w:t>
       </w:r>
@@ -9097,8 +9374,13 @@
           </wp:inline>
         </w:drawing>
       </w:r>
-      <w:r>
-        <w:t>use case</w:t>
+      <w:proofErr w:type="gramStart"/>
+      <w:r>
+        <w:t>use</w:t>
+      </w:r>
+      <w:proofErr w:type="gramEnd"/>
+      <w:r>
+        <w:t xml:space="preserve"> case</w:t>
       </w:r>
       <w:r>
         <w:rPr>
@@ -9269,7 +9551,15 @@
         </w:drawing>
       </w:r>
       <w:r>
-        <w:t xml:space="preserve"> et toujours dans </w:t>
+        <w:t xml:space="preserve"> </w:t>
+      </w:r>
+      <w:proofErr w:type="gramStart"/>
+      <w:r>
+        <w:t>et</w:t>
+      </w:r>
+      <w:proofErr w:type="gramEnd"/>
+      <w:r>
+        <w:t xml:space="preserve"> toujours dans </w:t>
       </w:r>
       <w:proofErr w:type="spellStart"/>
       <w:r>
@@ -9408,10 +9698,18 @@
         <w:t xml:space="preserve"> d</w:t>
       </w:r>
       <w:r>
-        <w:t xml:space="preserve">ans une liste </w:t>
-      </w:r>
-      <w:r>
-        <w:t xml:space="preserve">utilisé par injection (et non </w:t>
+        <w:t xml:space="preserve">ans </w:t>
+      </w:r>
+      <w:proofErr w:type="gramStart"/>
+      <w:r>
+        <w:t xml:space="preserve">une liste </w:t>
+      </w:r>
+      <w:r>
+        <w:t>utilisé</w:t>
+      </w:r>
+      <w:proofErr w:type="gramEnd"/>
+      <w:r>
+        <w:t xml:space="preserve"> par injection (et non </w:t>
       </w:r>
       <w:proofErr w:type="spellStart"/>
       <w:r>
@@ -9467,7 +9765,15 @@
         </w:drawing>
       </w:r>
       <w:r>
-        <w:t xml:space="preserve"> au lieu de </w:t>
+        <w:t xml:space="preserve"> </w:t>
+      </w:r>
+      <w:proofErr w:type="gramStart"/>
+      <w:r>
+        <w:t>au</w:t>
+      </w:r>
+      <w:proofErr w:type="gramEnd"/>
+      <w:r>
+        <w:t xml:space="preserve"> lieu de </w:t>
       </w:r>
       <w:proofErr w:type="spellStart"/>
       <w:r>
@@ -9568,8 +9874,13 @@
       <w:pPr>
         <w:spacing w:after="0"/>
       </w:pPr>
-      <w:r>
-        <w:t xml:space="preserve">v-model peut transformer une chaine en </w:t>
+      <w:proofErr w:type="gramStart"/>
+      <w:r>
+        <w:t>v</w:t>
+      </w:r>
+      <w:proofErr w:type="gramEnd"/>
+      <w:r>
+        <w:t xml:space="preserve">-model peut transformer une chaine en </w:t>
       </w:r>
       <w:proofErr w:type="spellStart"/>
       <w:r>
@@ -9641,7 +9952,15 @@
         </w:drawing>
       </w:r>
       <w:r>
-        <w:t xml:space="preserve"> on peut juste utilisé v-model ou </w:t>
+        <w:t xml:space="preserve"> </w:t>
+      </w:r>
+      <w:proofErr w:type="gramStart"/>
+      <w:r>
+        <w:t>on</w:t>
+      </w:r>
+      <w:proofErr w:type="gramEnd"/>
+      <w:r>
+        <w:t xml:space="preserve"> peut juste utilisé v-model ou </w:t>
       </w:r>
       <w:proofErr w:type="spellStart"/>
       <w:r>
@@ -9660,6 +9979,7 @@
         <w:t xml:space="preserve">Dans data, il y a </w:t>
       </w:r>
       <w:proofErr w:type="spellStart"/>
+      <w:proofErr w:type="gramStart"/>
       <w:r>
         <w:t>userAge</w:t>
       </w:r>
@@ -9668,7 +9988,11 @@
         <w:t xml:space="preserve"> </w:t>
       </w:r>
       <w:r>
-        <w:t xml:space="preserve"> et pour avoir les val saisie </w:t>
+        <w:t xml:space="preserve"> et</w:t>
+      </w:r>
+      <w:proofErr w:type="gramEnd"/>
+      <w:r>
+        <w:t xml:space="preserve"> pour avoir les val saisie </w:t>
       </w:r>
       <w:r>
         <w:rPr>
@@ -9719,15 +10043,25 @@
         <w:t>On peut faire v-</w:t>
       </w:r>
       <w:proofErr w:type="spellStart"/>
+      <w:proofErr w:type="gramStart"/>
       <w:r>
         <w:t>model.trim</w:t>
       </w:r>
       <w:proofErr w:type="spellEnd"/>
+      <w:proofErr w:type="gramEnd"/>
       <w:r>
         <w:t>=’’</w:t>
       </w:r>
       <w:r>
-        <w:t>xxx’’ pour enlever automatiquement les espaces. v-</w:t>
+        <w:t xml:space="preserve">xxx’’ pour enlever automatiquement les espaces. </w:t>
+      </w:r>
+      <w:proofErr w:type="gramStart"/>
+      <w:r>
+        <w:t>v</w:t>
+      </w:r>
+      <w:proofErr w:type="gramEnd"/>
+      <w:r>
+        <w:t>-</w:t>
       </w:r>
       <w:proofErr w:type="spellStart"/>
       <w:r>
@@ -9750,8 +10084,13 @@
       <w:pPr>
         <w:spacing w:after="0"/>
       </w:pPr>
-      <w:r>
-        <w:t>Les select marche comme les input</w:t>
+      <w:proofErr w:type="gramStart"/>
+      <w:r>
+        <w:t>Les select</w:t>
+      </w:r>
+      <w:proofErr w:type="gramEnd"/>
+      <w:r>
+        <w:t xml:space="preserve"> marche comme les input</w:t>
       </w:r>
       <w:r>
         <w:t>, il va prendre la valeur du value sélectionner</w:t>
@@ -9802,8 +10141,13 @@
         </w:drawing>
       </w:r>
       <w:r>
-        <w:t xml:space="preserve"> initialisation</w:t>
-      </w:r>
+        <w:t xml:space="preserve"> </w:t>
+      </w:r>
+      <w:proofErr w:type="gramStart"/>
+      <w:r>
+        <w:t>initialisation</w:t>
+      </w:r>
+      <w:proofErr w:type="gramEnd"/>
       <w:r>
         <w:rPr>
           <w:noProof/>
@@ -9906,12 +10250,17 @@
         <w:t xml:space="preserve"> </w:t>
       </w:r>
       <w:proofErr w:type="spellStart"/>
+      <w:proofErr w:type="gramStart"/>
       <w:r>
         <w:t>interest</w:t>
       </w:r>
       <w:proofErr w:type="spellEnd"/>
       <w:r>
-        <w:t>: [],</w:t>
+        <w:t>:</w:t>
+      </w:r>
+      <w:proofErr w:type="gramEnd"/>
+      <w:r>
+        <w:t xml:space="preserve"> [],</w:t>
       </w:r>
     </w:p>
     <w:p>
@@ -9983,10 +10332,12 @@
         <w:t xml:space="preserve"> </w:t>
       </w:r>
       <w:proofErr w:type="spellStart"/>
+      <w:proofErr w:type="gramStart"/>
       <w:r>
         <w:t>confirm</w:t>
       </w:r>
       <w:proofErr w:type="spellEnd"/>
+      <w:proofErr w:type="gramEnd"/>
       <w:r>
         <w:t xml:space="preserve"> est à false a</w:t>
       </w:r>
@@ -10204,13 +10555,18 @@
         <w:spacing w:after="0"/>
       </w:pPr>
       <w:r>
-        <w:t xml:space="preserve">Au début  </w:t>
+        <w:t xml:space="preserve">Au </w:t>
+      </w:r>
+      <w:proofErr w:type="gramStart"/>
+      <w:r>
+        <w:t xml:space="preserve">début  </w:t>
       </w:r>
       <w:proofErr w:type="spellStart"/>
       <w:r>
         <w:t>userNameValidity</w:t>
       </w:r>
       <w:proofErr w:type="spellEnd"/>
+      <w:proofErr w:type="gramEnd"/>
       <w:r>
         <w:t>: '</w:t>
       </w:r>
@@ -10279,8 +10635,13 @@
       <w:pPr>
         <w:spacing w:after="0"/>
       </w:pPr>
-      <w:r>
-        <w:t xml:space="preserve">v-model avec </w:t>
+      <w:proofErr w:type="gramStart"/>
+      <w:r>
+        <w:t>v</w:t>
+      </w:r>
+      <w:proofErr w:type="gramEnd"/>
+      <w:r>
+        <w:t xml:space="preserve">-model avec </w:t>
       </w:r>
       <w:r>
         <w:t xml:space="preserve">component </w:t>
@@ -10338,8 +10699,13 @@
       <w:pPr>
         <w:spacing w:after="0"/>
       </w:pPr>
-      <w:r>
-        <w:t xml:space="preserve">le </w:t>
+      <w:proofErr w:type="gramStart"/>
+      <w:r>
+        <w:t>le</w:t>
+      </w:r>
+      <w:proofErr w:type="gramEnd"/>
+      <w:r>
+        <w:t xml:space="preserve"> </w:t>
       </w:r>
       <w:proofErr w:type="spellStart"/>
       <w:r>
@@ -11229,7 +11595,15 @@
       </w:r>
       <w:proofErr w:type="spellEnd"/>
       <w:r>
-        <w:t>) et juste ()=&gt;</w:t>
+        <w:t xml:space="preserve">) et juste </w:t>
+      </w:r>
+      <w:proofErr w:type="gramStart"/>
+      <w:r>
+        <w:t>()=</w:t>
+      </w:r>
+      <w:proofErr w:type="gramEnd"/>
+      <w:r>
+        <w:t>&gt;</w:t>
       </w:r>
       <w:r>
         <w:t xml:space="preserve"> si on le lit pas l’erreur</w:t>
@@ -11240,7 +11614,15 @@
         <w:spacing w:after="0"/>
       </w:pPr>
       <w:r>
-        <w:t>Lire erreur envoyé par le serveur :</w:t>
+        <w:t xml:space="preserve">Lire </w:t>
+      </w:r>
+      <w:proofErr w:type="gramStart"/>
+      <w:r>
+        <w:t>erreur envoyé</w:t>
+      </w:r>
+      <w:proofErr w:type="gramEnd"/>
+      <w:r>
+        <w:t xml:space="preserve"> par le serveur :</w:t>
       </w:r>
       <w:r>
         <w:t xml:space="preserve"> le </w:t>
@@ -11574,7 +11956,15 @@
       </w:r>
       <w:proofErr w:type="spellEnd"/>
       <w:r>
-        <w:t xml:space="preserve"> le faire sur a { … }</w:t>
+        <w:t xml:space="preserve"> le faire sur a </w:t>
+      </w:r>
+      <w:proofErr w:type="gramStart"/>
+      <w:r>
+        <w:t>{ …</w:t>
+      </w:r>
+      <w:proofErr w:type="gramEnd"/>
+      <w:r>
+        <w:t xml:space="preserve"> }</w:t>
       </w:r>
     </w:p>
     <w:p>
@@ -11695,6 +12085,7 @@
         <w:t xml:space="preserve"> on peut aussi avoir </w:t>
       </w:r>
       <w:proofErr w:type="spellStart"/>
+      <w:proofErr w:type="gramStart"/>
       <w:r>
         <w:t>this</w:t>
       </w:r>
@@ -11703,6 +12094,7 @@
         <w:t>.$</w:t>
       </w:r>
       <w:proofErr w:type="spellStart"/>
+      <w:proofErr w:type="gramEnd"/>
       <w:r>
         <w:t>router.back</w:t>
       </w:r>
@@ -11770,8 +12162,13 @@
           </wp:inline>
         </w:drawing>
       </w:r>
-      <w:r>
-        <w:t xml:space="preserve">attention à l’ordre des </w:t>
+      <w:proofErr w:type="gramStart"/>
+      <w:r>
+        <w:t>attention</w:t>
+      </w:r>
+      <w:proofErr w:type="gramEnd"/>
+      <w:r>
+        <w:t xml:space="preserve"> à l’ordre des </w:t>
       </w:r>
       <w:proofErr w:type="spellStart"/>
       <w:r>
@@ -12019,8 +12416,13 @@
           </wp:inline>
         </w:drawing>
       </w:r>
-      <w:r>
-        <w:t xml:space="preserve">et </w:t>
+      <w:proofErr w:type="gramStart"/>
+      <w:r>
+        <w:t>et</w:t>
+      </w:r>
+      <w:proofErr w:type="gramEnd"/>
+      <w:r>
+        <w:t xml:space="preserve"> </w:t>
       </w:r>
       <w:r>
         <w:rPr>
@@ -12143,7 +12545,15 @@
         </w:drawing>
       </w:r>
       <w:r>
-        <w:t xml:space="preserve"> et </w:t>
+        <w:t xml:space="preserve"> </w:t>
+      </w:r>
+      <w:proofErr w:type="gramStart"/>
+      <w:r>
+        <w:t>et</w:t>
+      </w:r>
+      <w:proofErr w:type="gramEnd"/>
+      <w:r>
+        <w:t xml:space="preserve"> </w:t>
       </w:r>
       <w:r>
         <w:rPr>
@@ -12398,6 +12808,7 @@
         <w:t xml:space="preserve">ais les router </w:t>
       </w:r>
       <w:proofErr w:type="spellStart"/>
+      <w:proofErr w:type="gramStart"/>
       <w:r>
         <w:t>link</w:t>
       </w:r>
@@ -12406,7 +12817,11 @@
         <w:t xml:space="preserve"> </w:t>
       </w:r>
       <w:r>
-        <w:t xml:space="preserve"> traditionnel ne marche plus</w:t>
+        <w:t xml:space="preserve"> traditionnel</w:t>
+      </w:r>
+      <w:proofErr w:type="gramEnd"/>
+      <w:r>
+        <w:t xml:space="preserve"> ne marche plus</w:t>
       </w:r>
       <w:r>
         <w:t xml:space="preserve">. Les </w:t>
@@ -12620,7 +13035,15 @@
         </w:drawing>
       </w:r>
       <w:r>
-        <w:t xml:space="preserve"> use case </w:t>
+        <w:t xml:space="preserve"> </w:t>
+      </w:r>
+      <w:proofErr w:type="gramStart"/>
+      <w:r>
+        <w:t>use</w:t>
+      </w:r>
+      <w:proofErr w:type="gramEnd"/>
+      <w:r>
+        <w:t xml:space="preserve"> case </w:t>
       </w:r>
       <w:r>
         <w:rPr>
@@ -12668,7 +13091,15 @@
         <w:spacing w:after="0"/>
       </w:pPr>
       <w:r>
-        <w:t>Ajouter des params : ex sort=</w:t>
+        <w:t xml:space="preserve">Ajouter des params : </w:t>
+      </w:r>
+      <w:proofErr w:type="gramStart"/>
+      <w:r>
+        <w:t>ex sort</w:t>
+      </w:r>
+      <w:proofErr w:type="gramEnd"/>
+      <w:r>
+        <w:t>=</w:t>
       </w:r>
       <w:proofErr w:type="spellStart"/>
       <w:r>
@@ -12720,8 +13151,13 @@
           </wp:inline>
         </w:drawing>
       </w:r>
-      <w:r>
-        <w:t xml:space="preserve">use case </w:t>
+      <w:proofErr w:type="gramStart"/>
+      <w:r>
+        <w:t>use</w:t>
+      </w:r>
+      <w:proofErr w:type="gramEnd"/>
+      <w:r>
+        <w:t xml:space="preserve"> case </w:t>
       </w:r>
       <w:r>
         <w:rPr>
@@ -12787,8 +13223,13 @@
       <w:r>
         <w:t xml:space="preserve">Use components </w:t>
       </w:r>
-      <w:r>
-        <w:t>a la place de component pour loader +sieur components en même temps</w:t>
+      <w:proofErr w:type="gramStart"/>
+      <w:r>
+        <w:t>a</w:t>
+      </w:r>
+      <w:proofErr w:type="gramEnd"/>
+      <w:r>
+        <w:t xml:space="preserve"> la place de component pour loader +sieur components en même temps</w:t>
       </w:r>
     </w:p>
     <w:p>
@@ -13009,8 +13450,13 @@
       </w:r>
       <w:proofErr w:type="spellEnd"/>
       <w:r>
-        <w:t>(router);</w:t>
-      </w:r>
+        <w:t>(router</w:t>
+      </w:r>
+      <w:proofErr w:type="gramStart"/>
+      <w:r>
+        <w:t>);</w:t>
+      </w:r>
+      <w:proofErr w:type="gramEnd"/>
       <w:r>
         <w:t xml:space="preserve"> </w:t>
       </w:r>
@@ -13247,10 +13693,12 @@
         </w:rPr>
       </w:pPr>
       <w:proofErr w:type="spellStart"/>
+      <w:proofErr w:type="gramStart"/>
       <w:r>
         <w:t>beforerouteUpdate</w:t>
       </w:r>
       <w:proofErr w:type="spellEnd"/>
+      <w:proofErr w:type="gramEnd"/>
       <w:r>
         <w:t> : ici ne s’</w:t>
       </w:r>
@@ -13388,11 +13836,13 @@
         <w:spacing w:after="0"/>
       </w:pPr>
       <w:proofErr w:type="spellStart"/>
+      <w:proofErr w:type="gramStart"/>
       <w:r>
         <w:lastRenderedPageBreak/>
         <w:t>beforeRouteLeave</w:t>
       </w:r>
       <w:proofErr w:type="spellEnd"/>
+      <w:proofErr w:type="gramEnd"/>
       <w:r>
         <w:t xml:space="preserve"> : ne pas quitter la page par accident (dans </w:t>
       </w:r>
@@ -13469,7 +13919,15 @@
       </w:r>
       <w:proofErr w:type="spellEnd"/>
       <w:r>
-        <w:t xml:space="preserve"> à utiliser pour faire des contrôles pour laisser le user voir la page ou pas.</w:t>
+        <w:t xml:space="preserve"> à utiliser pour faire des contrôles pour laisser </w:t>
+      </w:r>
+      <w:proofErr w:type="gramStart"/>
+      <w:r>
+        <w:t>le user</w:t>
+      </w:r>
+      <w:proofErr w:type="gramEnd"/>
+      <w:r>
+        <w:t xml:space="preserve"> voir la page ou pas.</w:t>
       </w:r>
     </w:p>
     <w:p>
@@ -13603,7 +14061,11 @@
         <w:t xml:space="preserve">) </w:t>
       </w:r>
       <w:r>
-        <w:t>de router dans</w:t>
+        <w:t xml:space="preserve">de router </w:t>
+      </w:r>
+      <w:proofErr w:type="gramStart"/>
+      <w:r>
+        <w:t>dans</w:t>
       </w:r>
       <w:r>
         <w:t xml:space="preserve"> </w:t>
@@ -13611,6 +14073,7 @@
       <w:r>
         <w:t xml:space="preserve"> router.js</w:t>
       </w:r>
+      <w:proofErr w:type="gramEnd"/>
       <w:r>
         <w:t xml:space="preserve"> et faire l’export</w:t>
       </w:r>
@@ -13660,8 +14123,13 @@
         </w:drawing>
       </w:r>
       <w:r>
-        <w:t xml:space="preserve"> export</w:t>
-      </w:r>
+        <w:t xml:space="preserve"> </w:t>
+      </w:r>
+      <w:proofErr w:type="gramStart"/>
+      <w:r>
+        <w:t>export</w:t>
+      </w:r>
+      <w:proofErr w:type="gramEnd"/>
       <w:r>
         <w:rPr>
           <w:noProof/>
@@ -13946,10 +14414,12 @@
         <w:t xml:space="preserve"> le cube se déplace </w:t>
       </w:r>
       <w:proofErr w:type="spellStart"/>
+      <w:proofErr w:type="gramStart"/>
       <w:r>
         <w:t>a</w:t>
       </w:r>
       <w:proofErr w:type="spellEnd"/>
+      <w:proofErr w:type="gramEnd"/>
       <w:r>
         <w:t xml:space="preserve"> gauche</w:t>
       </w:r>
@@ -14054,7 +14524,15 @@
         <w:spacing w:after="0"/>
       </w:pPr>
       <w:r>
-        <w:t>&lt;transition&gt;</w:t>
+        <w:t>&lt;</w:t>
+      </w:r>
+      <w:proofErr w:type="gramStart"/>
+      <w:r>
+        <w:t>transition</w:t>
+      </w:r>
+      <w:proofErr w:type="gramEnd"/>
+      <w:r>
+        <w:t>&gt;</w:t>
       </w:r>
       <w:proofErr w:type="spellStart"/>
       <w:r>
@@ -14092,6 +14570,9 @@
         <w:t xml:space="preserve">Ex : </w:t>
       </w:r>
       <w:r>
+        <w:rPr>
+          <w:noProof/>
+        </w:rPr>
         <w:drawing>
           <wp:inline distT="0" distB="0" distL="0" distR="0" wp14:anchorId="46F222FF" wp14:editId="68F19D15">
             <wp:extent cx="4667490" cy="692186"/>
@@ -14131,8 +14612,13 @@
       <w:r>
         <w:t xml:space="preserve">cas pour </w:t>
       </w:r>
-      <w:r>
-        <w:t xml:space="preserve">les partie avec </w:t>
+      <w:proofErr w:type="gramStart"/>
+      <w:r>
+        <w:t>les partie</w:t>
+      </w:r>
+      <w:proofErr w:type="gramEnd"/>
+      <w:r>
+        <w:t xml:space="preserve"> avec </w:t>
       </w:r>
       <w:proofErr w:type="spellStart"/>
       <w:r>
@@ -14165,6 +14651,9 @@
         <w:t xml:space="preserve"> </w:t>
       </w:r>
       <w:r>
+        <w:rPr>
+          <w:noProof/>
+        </w:rPr>
         <w:drawing>
           <wp:inline distT="0" distB="0" distL="0" distR="0" wp14:anchorId="486EBE7E" wp14:editId="0EB1F531">
             <wp:extent cx="2324219" cy="1816193"/>
@@ -14237,6 +14726,9 @@
         <w:t xml:space="preserve"> que ceux utilisé dans enter </w:t>
       </w:r>
       <w:r>
+        <w:rPr>
+          <w:noProof/>
+        </w:rPr>
         <w:drawing>
           <wp:inline distT="0" distB="0" distL="0" distR="0" wp14:anchorId="0C52555D" wp14:editId="206497E6">
             <wp:extent cx="2292468" cy="1949550"/>
@@ -14322,10 +14814,18 @@
       </w:r>
       <w:proofErr w:type="spellEnd"/>
       <w:r>
-        <w:t>=’’para’’&gt;</w:t>
-      </w:r>
-      <w:r>
-        <w:t xml:space="preserve">  et la </w:t>
+        <w:t>=’’para’’</w:t>
+      </w:r>
+      <w:proofErr w:type="gramStart"/>
+      <w:r>
+        <w:t>&gt;</w:t>
+      </w:r>
+      <w:r>
+        <w:t xml:space="preserve">  et</w:t>
+      </w:r>
+      <w:proofErr w:type="gramEnd"/>
+      <w:r>
+        <w:t xml:space="preserve"> la </w:t>
       </w:r>
       <w:proofErr w:type="spellStart"/>
       <w:r>
@@ -14341,10 +14841,7 @@
       </w:r>
       <w:proofErr w:type="spellEnd"/>
       <w:r>
-        <w:t xml:space="preserve">      </w:t>
-      </w:r>
-      <w:r>
-        <w:t>.para-</w:t>
+        <w:t xml:space="preserve">      .para-</w:t>
       </w:r>
       <w:proofErr w:type="spellStart"/>
       <w:r>
@@ -14382,11 +14879,16 @@
         <w:t xml:space="preserve"> :  </w:t>
       </w:r>
       <w:r>
-        <w:t>enter-to-class</w:t>
+        <w:t>enter-to-</w:t>
+      </w:r>
+      <w:proofErr w:type="gramStart"/>
+      <w:r>
+        <w:t>class</w:t>
       </w:r>
       <w:r>
         <w:t xml:space="preserve">  …</w:t>
       </w:r>
+      <w:proofErr w:type="gramEnd"/>
     </w:p>
     <w:p>
       <w:pPr>
@@ -14423,6 +14925,9 @@
         <w:t xml:space="preserve"> </w:t>
       </w:r>
       <w:r>
+        <w:rPr>
+          <w:noProof/>
+        </w:rPr>
         <w:drawing>
           <wp:inline distT="0" distB="0" distL="0" distR="0" wp14:anchorId="33708289" wp14:editId="5A28D64B">
             <wp:extent cx="4210266" cy="596931"/>
@@ -14476,6 +14981,9 @@
         <w:t xml:space="preserve"> modal </w:t>
       </w:r>
       <w:r>
+        <w:rPr>
+          <w:noProof/>
+        </w:rPr>
         <w:drawing>
           <wp:inline distT="0" distB="0" distL="0" distR="0" wp14:anchorId="4533E09A" wp14:editId="0CC63D9C">
             <wp:extent cx="4534133" cy="838243"/>
@@ -14529,6 +15037,9 @@
         <w:t xml:space="preserve"> </w:t>
       </w:r>
       <w:r>
+        <w:rPr>
+          <w:noProof/>
+        </w:rPr>
         <w:drawing>
           <wp:inline distT="0" distB="0" distL="0" distR="0" wp14:anchorId="3FE35F1B" wp14:editId="10C458D7">
             <wp:extent cx="1301817" cy="177809"/>
@@ -14574,6 +15085,9 @@
         <w:t xml:space="preserve">L’animation </w:t>
       </w:r>
       <w:r>
+        <w:rPr>
+          <w:noProof/>
+        </w:rPr>
         <w:drawing>
           <wp:inline distT="0" distB="0" distL="0" distR="0" wp14:anchorId="7EC5EC94" wp14:editId="6BF644AA">
             <wp:extent cx="3295819" cy="2514729"/>
@@ -14627,6 +15141,9 @@
         <w:t xml:space="preserve"> modal</w:t>
       </w:r>
       <w:r>
+        <w:rPr>
+          <w:noProof/>
+        </w:rPr>
         <w:drawing>
           <wp:inline distT="0" distB="0" distL="0" distR="0" wp14:anchorId="3D615C34" wp14:editId="397A3ACE">
             <wp:extent cx="2940201" cy="342918"/>
@@ -14719,6 +15236,9 @@
         <w:spacing w:after="0"/>
       </w:pPr>
       <w:r>
+        <w:rPr>
+          <w:noProof/>
+        </w:rPr>
         <w:drawing>
           <wp:inline distT="0" distB="0" distL="0" distR="0" wp14:anchorId="1854065E" wp14:editId="6A851585">
             <wp:extent cx="5302523" cy="577880"/>
@@ -14761,11 +15281,16 @@
         <w:spacing w:after="0"/>
       </w:pPr>
       <w:proofErr w:type="spellStart"/>
+      <w:proofErr w:type="gramStart"/>
       <w:r>
         <w:t>css</w:t>
       </w:r>
       <w:proofErr w:type="spellEnd"/>
-      <w:r>
+      <w:proofErr w:type="gramEnd"/>
+      <w:r>
+        <w:rPr>
+          <w:noProof/>
+        </w:rPr>
         <w:drawing>
           <wp:inline distT="0" distB="0" distL="0" distR="0" wp14:anchorId="7EA52DD7" wp14:editId="2488E36A">
             <wp:extent cx="2648086" cy="2368672"/>
@@ -14817,6 +15342,9 @@
         <w:t xml:space="preserve"> </w:t>
       </w:r>
       <w:r>
+        <w:rPr>
+          <w:noProof/>
+        </w:rPr>
         <w:drawing>
           <wp:inline distT="0" distB="0" distL="0" distR="0" wp14:anchorId="79A28B78" wp14:editId="412F80FF">
             <wp:extent cx="3772094" cy="558829"/>
@@ -14853,6 +15381,113 @@
           </wp:inline>
         </w:drawing>
       </w:r>
+    </w:p>
+    <w:p>
+      <w:pPr>
+        <w:spacing w:after="0"/>
+      </w:pPr>
+      <w:proofErr w:type="spellStart"/>
+      <w:r>
+        <w:t>Methode</w:t>
+      </w:r>
+      <w:proofErr w:type="spellEnd"/>
+      <w:r>
+        <w:t xml:space="preserve"> de cycle dans transition :</w:t>
+      </w:r>
+    </w:p>
+    <w:p>
+      <w:pPr>
+        <w:spacing w:after="0"/>
+      </w:pPr>
+      <w:r>
+        <w:drawing>
+          <wp:inline distT="0" distB="0" distL="0" distR="0" wp14:anchorId="4C8FC8A0" wp14:editId="6D5D52AC">
+            <wp:extent cx="2273417" cy="1587582"/>
+            <wp:effectExtent l="0" t="0" r="0" b="0"/>
+            <wp:docPr id="1355845940" name="Picture 1" descr="A screen shot of a computer code&#10;&#10;Description automatically generated"/>
+            <wp:cNvGraphicFramePr>
+              <a:graphicFrameLocks xmlns:a="http://schemas.openxmlformats.org/drawingml/2006/main" noChangeAspect="1"/>
+            </wp:cNvGraphicFramePr>
+            <a:graphic xmlns:a="http://schemas.openxmlformats.org/drawingml/2006/main">
+              <a:graphicData uri="http://schemas.openxmlformats.org/drawingml/2006/picture">
+                <pic:pic xmlns:pic="http://schemas.openxmlformats.org/drawingml/2006/picture">
+                  <pic:nvPicPr>
+                    <pic:cNvPr id="1355845940" name="Picture 1" descr="A screen shot of a computer code&#10;&#10;Description automatically generated"/>
+                    <pic:cNvPicPr/>
+                  </pic:nvPicPr>
+                  <pic:blipFill>
+                    <a:blip r:embed="rId215"/>
+                    <a:stretch>
+                      <a:fillRect/>
+                    </a:stretch>
+                  </pic:blipFill>
+                  <pic:spPr>
+                    <a:xfrm>
+                      <a:off x="0" y="0"/>
+                      <a:ext cx="2273417" cy="1587582"/>
+                    </a:xfrm>
+                    <a:prstGeom prst="rect">
+                      <a:avLst/>
+                    </a:prstGeom>
+                  </pic:spPr>
+                </pic:pic>
+              </a:graphicData>
+            </a:graphic>
+          </wp:inline>
+        </w:drawing>
+      </w:r>
+      <w:proofErr w:type="spellStart"/>
+      <w:proofErr w:type="gramStart"/>
+      <w:r>
+        <w:t>methode</w:t>
+      </w:r>
+      <w:proofErr w:type="spellEnd"/>
+      <w:proofErr w:type="gramEnd"/>
+      <w:r>
+        <w:t xml:space="preserve"> </w:t>
+      </w:r>
+      <w:r>
+        <w:drawing>
+          <wp:inline distT="0" distB="0" distL="0" distR="0" wp14:anchorId="5734CDD9" wp14:editId="21B0A1A0">
+            <wp:extent cx="3448227" cy="901746"/>
+            <wp:effectExtent l="0" t="0" r="0" b="0"/>
+            <wp:docPr id="393388838" name="Picture 1" descr="A computer screen with text&#10;&#10;Description automatically generated"/>
+            <wp:cNvGraphicFramePr>
+              <a:graphicFrameLocks xmlns:a="http://schemas.openxmlformats.org/drawingml/2006/main" noChangeAspect="1"/>
+            </wp:cNvGraphicFramePr>
+            <a:graphic xmlns:a="http://schemas.openxmlformats.org/drawingml/2006/main">
+              <a:graphicData uri="http://schemas.openxmlformats.org/drawingml/2006/picture">
+                <pic:pic xmlns:pic="http://schemas.openxmlformats.org/drawingml/2006/picture">
+                  <pic:nvPicPr>
+                    <pic:cNvPr id="393388838" name="Picture 1" descr="A computer screen with text&#10;&#10;Description automatically generated"/>
+                    <pic:cNvPicPr/>
+                  </pic:nvPicPr>
+                  <pic:blipFill>
+                    <a:blip r:embed="rId216"/>
+                    <a:stretch>
+                      <a:fillRect/>
+                    </a:stretch>
+                  </pic:blipFill>
+                  <pic:spPr>
+                    <a:xfrm>
+                      <a:off x="0" y="0"/>
+                      <a:ext cx="3448227" cy="901746"/>
+                    </a:xfrm>
+                    <a:prstGeom prst="rect">
+                      <a:avLst/>
+                    </a:prstGeom>
+                  </pic:spPr>
+                </pic:pic>
+              </a:graphicData>
+            </a:graphic>
+          </wp:inline>
+        </w:drawing>
+      </w:r>
+    </w:p>
+    <w:p>
+      <w:pPr>
+        <w:spacing w:after="0"/>
+      </w:pPr>
     </w:p>
     <w:sectPr>
       <w:pgSz w:w="11906" w:h="16838"/>

</xml_diff>

<commit_message>
init vuex and base usage
</commit_message>
<xml_diff>
--- a/VUEJS.docx
+++ b/VUEJS.docx
@@ -16093,6 +16093,9 @@
         <w:spacing w:after="0"/>
       </w:pPr>
       <w:r>
+        <w:rPr>
+          <w:noProof/>
+        </w:rPr>
         <w:drawing>
           <wp:inline distT="0" distB="0" distL="0" distR="0" wp14:anchorId="5D4D5FB7" wp14:editId="35519CD7">
             <wp:extent cx="4083260" cy="1016052"/>
@@ -16148,6 +16151,9 @@
         <w:spacing w:after="0"/>
       </w:pPr>
       <w:r>
+        <w:rPr>
+          <w:noProof/>
+        </w:rPr>
         <w:drawing>
           <wp:inline distT="0" distB="0" distL="0" distR="0" wp14:anchorId="7900C1A5" wp14:editId="1E5DF04D">
             <wp:extent cx="2978303" cy="1339919"/>
@@ -16198,6 +16204,9 @@
         <w:spacing w:after="0"/>
       </w:pPr>
       <w:r>
+        <w:rPr>
+          <w:noProof/>
+        </w:rPr>
         <w:drawing>
           <wp:inline distT="0" distB="0" distL="0" distR="0" wp14:anchorId="6995D4DA" wp14:editId="657352EF">
             <wp:extent cx="2254366" cy="558829"/>
@@ -16234,6 +16243,295 @@
           </wp:inline>
         </w:drawing>
       </w:r>
+    </w:p>
+    <w:p>
+      <w:pPr>
+        <w:spacing w:after="0"/>
+      </w:pPr>
+      <w:r>
+        <w:rPr>
+          <w:b/>
+          <w:bCs/>
+          <w:noProof/>
+          <w:color w:val="FF0000"/>
+          <w:sz w:val="28"/>
+          <w:szCs w:val="28"/>
+          <w:u w:val="single"/>
+        </w:rPr>
+        <w:t>VUEX</w:t>
+      </w:r>
+      <w:r>
+        <w:t> : pour gérer les données de l’application</w:t>
+      </w:r>
+      <w:r>
+        <w:t xml:space="preserve">. </w:t>
+      </w:r>
+      <w:r>
+        <w:t>(</w:t>
+      </w:r>
+      <w:proofErr w:type="gramStart"/>
+      <w:r>
+        <w:t>mieux</w:t>
+      </w:r>
+      <w:proofErr w:type="gramEnd"/>
+      <w:r>
+        <w:t xml:space="preserve"> que </w:t>
+      </w:r>
+      <w:proofErr w:type="spellStart"/>
+      <w:r>
+        <w:t>provide</w:t>
+      </w:r>
+      <w:proofErr w:type="spellEnd"/>
+      <w:r>
+        <w:t xml:space="preserve">, </w:t>
+      </w:r>
+      <w:proofErr w:type="spellStart"/>
+      <w:r>
+        <w:t>inject</w:t>
+      </w:r>
+      <w:proofErr w:type="spellEnd"/>
+      <w:r>
+        <w:t xml:space="preserve"> ou </w:t>
+      </w:r>
+      <w:proofErr w:type="spellStart"/>
+      <w:r>
+        <w:t>props</w:t>
+      </w:r>
+      <w:proofErr w:type="spellEnd"/>
+      <w:r>
+        <w:t>)</w:t>
+      </w:r>
+    </w:p>
+    <w:p>
+      <w:pPr>
+        <w:spacing w:after="0"/>
+      </w:pPr>
+      <w:proofErr w:type="spellStart"/>
+      <w:proofErr w:type="gramStart"/>
+      <w:r>
+        <w:t>npm</w:t>
+      </w:r>
+      <w:proofErr w:type="spellEnd"/>
+      <w:proofErr w:type="gramEnd"/>
+      <w:r>
+        <w:t xml:space="preserve"> </w:t>
+      </w:r>
+      <w:proofErr w:type="spellStart"/>
+      <w:r>
+        <w:t>install</w:t>
+      </w:r>
+      <w:proofErr w:type="spellEnd"/>
+      <w:r>
+        <w:t xml:space="preserve"> --</w:t>
+      </w:r>
+      <w:proofErr w:type="spellStart"/>
+      <w:r>
+        <w:t>save</w:t>
+      </w:r>
+      <w:proofErr w:type="spellEnd"/>
+      <w:r>
+        <w:t xml:space="preserve"> </w:t>
+      </w:r>
+      <w:proofErr w:type="spellStart"/>
+      <w:r>
+        <w:t>vuex@next</w:t>
+      </w:r>
+      <w:proofErr w:type="spellEnd"/>
+      <w:r>
+        <w:t xml:space="preserve">     //pour l’installe</w:t>
+      </w:r>
+      <w:r>
+        <w:t>r dans le projet</w:t>
+      </w:r>
+    </w:p>
+    <w:p>
+      <w:pPr>
+        <w:spacing w:after="0"/>
+      </w:pPr>
+      <w:proofErr w:type="gramStart"/>
+      <w:r>
+        <w:t>après</w:t>
+      </w:r>
+      <w:proofErr w:type="gramEnd"/>
+      <w:r>
+        <w:t xml:space="preserve"> l’utiliser comme tel</w:t>
+      </w:r>
+      <w:r>
+        <w:t xml:space="preserve"> (</w:t>
+      </w:r>
+      <w:r>
+        <w:t>import {</w:t>
+      </w:r>
+      <w:proofErr w:type="spellStart"/>
+      <w:r>
+        <w:t>createStore</w:t>
+      </w:r>
+      <w:proofErr w:type="spellEnd"/>
+      <w:r>
+        <w:t xml:space="preserve"> } </w:t>
+      </w:r>
+      <w:proofErr w:type="spellStart"/>
+      <w:r>
+        <w:t>from</w:t>
+      </w:r>
+      <w:proofErr w:type="spellEnd"/>
+      <w:r>
+        <w:t xml:space="preserve"> '</w:t>
+      </w:r>
+      <w:proofErr w:type="spellStart"/>
+      <w:r>
+        <w:t>vuex</w:t>
+      </w:r>
+      <w:proofErr w:type="spellEnd"/>
+      <w:r>
+        <w:t>';</w:t>
+      </w:r>
+      <w:r>
+        <w:t xml:space="preserve"> ) </w:t>
+      </w:r>
+    </w:p>
+    <w:p>
+      <w:pPr>
+        <w:spacing w:after="0"/>
+      </w:pPr>
+      <w:r>
+        <w:lastRenderedPageBreak/>
+        <w:drawing>
+          <wp:inline distT="0" distB="0" distL="0" distR="0" wp14:anchorId="01B6E940" wp14:editId="7A52AA94">
+            <wp:extent cx="2121009" cy="1606633"/>
+            <wp:effectExtent l="0" t="0" r="0" b="0"/>
+            <wp:docPr id="1132570762" name="Picture 1" descr="A screen shot of a computer code&#10;&#10;Description automatically generated"/>
+            <wp:cNvGraphicFramePr>
+              <a:graphicFrameLocks xmlns:a="http://schemas.openxmlformats.org/drawingml/2006/main" noChangeAspect="1"/>
+            </wp:cNvGraphicFramePr>
+            <a:graphic xmlns:a="http://schemas.openxmlformats.org/drawingml/2006/main">
+              <a:graphicData uri="http://schemas.openxmlformats.org/drawingml/2006/picture">
+                <pic:pic xmlns:pic="http://schemas.openxmlformats.org/drawingml/2006/picture">
+                  <pic:nvPicPr>
+                    <pic:cNvPr id="1132570762" name="Picture 1" descr="A screen shot of a computer code&#10;&#10;Description automatically generated"/>
+                    <pic:cNvPicPr/>
+                  </pic:nvPicPr>
+                  <pic:blipFill>
+                    <a:blip r:embed="rId228"/>
+                    <a:stretch>
+                      <a:fillRect/>
+                    </a:stretch>
+                  </pic:blipFill>
+                  <pic:spPr>
+                    <a:xfrm>
+                      <a:off x="0" y="0"/>
+                      <a:ext cx="2121009" cy="1606633"/>
+                    </a:xfrm>
+                    <a:prstGeom prst="rect">
+                      <a:avLst/>
+                    </a:prstGeom>
+                  </pic:spPr>
+                </pic:pic>
+              </a:graphicData>
+            </a:graphic>
+          </wp:inline>
+        </w:drawing>
+      </w:r>
+    </w:p>
+    <w:p>
+      <w:pPr>
+        <w:spacing w:after="0"/>
+      </w:pPr>
+      <w:r>
+        <w:t xml:space="preserve">Use case </w:t>
+      </w:r>
+      <w:r>
+        <w:drawing>
+          <wp:inline distT="0" distB="0" distL="0" distR="0" wp14:anchorId="75DFCDEF" wp14:editId="72377F03">
+            <wp:extent cx="3010055" cy="419122"/>
+            <wp:effectExtent l="0" t="0" r="0" b="0"/>
+            <wp:docPr id="996285844" name="Picture 1" descr="A black background with text and symbols&#10;&#10;Description automatically generated"/>
+            <wp:cNvGraphicFramePr>
+              <a:graphicFrameLocks xmlns:a="http://schemas.openxmlformats.org/drawingml/2006/main" noChangeAspect="1"/>
+            </wp:cNvGraphicFramePr>
+            <a:graphic xmlns:a="http://schemas.openxmlformats.org/drawingml/2006/main">
+              <a:graphicData uri="http://schemas.openxmlformats.org/drawingml/2006/picture">
+                <pic:pic xmlns:pic="http://schemas.openxmlformats.org/drawingml/2006/picture">
+                  <pic:nvPicPr>
+                    <pic:cNvPr id="996285844" name="Picture 1" descr="A black background with text and symbols&#10;&#10;Description automatically generated"/>
+                    <pic:cNvPicPr/>
+                  </pic:nvPicPr>
+                  <pic:blipFill>
+                    <a:blip r:embed="rId229"/>
+                    <a:stretch>
+                      <a:fillRect/>
+                    </a:stretch>
+                  </pic:blipFill>
+                  <pic:spPr>
+                    <a:xfrm>
+                      <a:off x="0" y="0"/>
+                      <a:ext cx="3010055" cy="419122"/>
+                    </a:xfrm>
+                    <a:prstGeom prst="rect">
+                      <a:avLst/>
+                    </a:prstGeom>
+                  </pic:spPr>
+                </pic:pic>
+              </a:graphicData>
+            </a:graphic>
+          </wp:inline>
+        </w:drawing>
+      </w:r>
+    </w:p>
+    <w:p>
+      <w:pPr>
+        <w:spacing w:after="0"/>
+      </w:pPr>
+      <w:proofErr w:type="spellStart"/>
+      <w:r>
+        <w:t>Computed</w:t>
+      </w:r>
+      <w:proofErr w:type="spellEnd"/>
+      <w:r>
+        <w:t xml:space="preserve"> n’est pas nécessaire </w:t>
+      </w:r>
+      <w:r>
+        <w:drawing>
+          <wp:inline distT="0" distB="0" distL="0" distR="0" wp14:anchorId="5B6E4E7D" wp14:editId="128B14A8">
+            <wp:extent cx="2730640" cy="1587582"/>
+            <wp:effectExtent l="0" t="0" r="0" b="0"/>
+            <wp:docPr id="30406667" name="Picture 1" descr="A screen shot of a computer code&#10;&#10;Description automatically generated"/>
+            <wp:cNvGraphicFramePr>
+              <a:graphicFrameLocks xmlns:a="http://schemas.openxmlformats.org/drawingml/2006/main" noChangeAspect="1"/>
+            </wp:cNvGraphicFramePr>
+            <a:graphic xmlns:a="http://schemas.openxmlformats.org/drawingml/2006/main">
+              <a:graphicData uri="http://schemas.openxmlformats.org/drawingml/2006/picture">
+                <pic:pic xmlns:pic="http://schemas.openxmlformats.org/drawingml/2006/picture">
+                  <pic:nvPicPr>
+                    <pic:cNvPr id="30406667" name="Picture 1" descr="A screen shot of a computer code&#10;&#10;Description automatically generated"/>
+                    <pic:cNvPicPr/>
+                  </pic:nvPicPr>
+                  <pic:blipFill>
+                    <a:blip r:embed="rId230"/>
+                    <a:stretch>
+                      <a:fillRect/>
+                    </a:stretch>
+                  </pic:blipFill>
+                  <pic:spPr>
+                    <a:xfrm>
+                      <a:off x="0" y="0"/>
+                      <a:ext cx="2730640" cy="1587582"/>
+                    </a:xfrm>
+                    <a:prstGeom prst="rect">
+                      <a:avLst/>
+                    </a:prstGeom>
+                  </pic:spPr>
+                </pic:pic>
+              </a:graphicData>
+            </a:graphic>
+          </wp:inline>
+        </w:drawing>
+      </w:r>
+    </w:p>
+    <w:p>
+      <w:pPr>
+        <w:spacing w:after="0"/>
+      </w:pPr>
     </w:p>
     <w:sectPr>
       <w:pgSz w:w="11906" w:h="16838"/>

</xml_diff>